<commit_message>
Writing version 3 on going
</commit_message>
<xml_diff>
--- a/Jersi-version-3-les-regles.docx
+++ b/Jersi-version-3-les-regles.docx
@@ -331,40 +331,73 @@
         <w:t xml:space="preserve"> 1</w:t>
       </w:r>
       <w:r>
-        <w:t>3</w:t>
+        <w:t>5</w:t>
       </w:r>
       <w:r>
         <w:t xml:space="preserve"> « formes »</w:t>
       </w:r>
       <w:r>
-        <w:t xml:space="preserve"> à sa couleur (13 dés ayant 6 faces identiques) réparties en 4 sortes</w:t>
+        <w:t xml:space="preserve"> à sa couleur (1</w:t>
+      </w:r>
+      <w:r>
+        <w:t>5</w:t>
+      </w:r>
+      <w:r>
+        <w:t xml:space="preserve"> dés ayant 6 faces identiques) réparties en 4 sortes</w:t>
       </w:r>
       <w:r>
         <w:t xml:space="preserve"> (voir</w:t>
       </w:r>
       <w:r>
-        <w:t xml:space="preserve"> aussi</w:t>
-      </w:r>
-      <w:r>
-        <w:t xml:space="preserve"> §</w:t>
+        <w:t xml:space="preserve"> </w:t>
+      </w:r>
+      <w:r>
+        <w:t>§</w:t>
       </w:r>
       <w:r>
         <w:fldChar w:fldCharType="begin"/>
       </w:r>
       <w:r>
-        <w:instrText xml:space="preserve"> REF _Ref31822668 \h </w:instrText>
-      </w:r>
-      <w:r>
-        <w:instrText xml:space="preserve"> \* MERGEFORMAT </w:instrText>
+        <w:instrText xml:space="preserve"> REF _Ref31892484 \h  \* MERGEFORMAT </w:instrText>
       </w:r>
       <w:r>
         <w:fldChar w:fldCharType="separate"/>
       </w:r>
       <w:r>
-        <w:t>Prononciation et références</w:t>
+        <w:t>Références</w:t>
       </w:r>
       <w:r>
         <w:fldChar w:fldCharType="end"/>
+      </w:r>
+      <w:r>
+        <w:t xml:space="preserve"> pour la prononciation</w:t>
+      </w:r>
+      <w:r>
+        <w:t xml:space="preserve"> de </w:t>
+      </w:r>
+      <w:proofErr w:type="spellStart"/>
+      <w:r>
+        <w:rPr>
+          <w:b/>
+          <w:bCs/>
+        </w:rPr>
+        <w:t>jersi</w:t>
+      </w:r>
+      <w:proofErr w:type="spellEnd"/>
+      <w:r>
+        <w:t xml:space="preserve">, </w:t>
+      </w:r>
+      <w:proofErr w:type="spellStart"/>
+      <w:r>
+        <w:rPr>
+          <w:b/>
+          <w:bCs/>
+        </w:rPr>
+        <w:t>kunti</w:t>
+      </w:r>
+      <w:proofErr w:type="spellEnd"/>
+      <w:r>
+        <w:t xml:space="preserve"> …</w:t>
       </w:r>
       <w:r>
         <w:t>)</w:t>
@@ -388,14 +421,14 @@
         <w:tblLook w:val="04A0" w:firstRow="1" w:lastRow="0" w:firstColumn="1" w:lastColumn="0" w:noHBand="0" w:noVBand="1"/>
       </w:tblPr>
       <w:tblGrid>
-        <w:gridCol w:w="3410"/>
-        <w:gridCol w:w="3573"/>
-        <w:gridCol w:w="3483"/>
+        <w:gridCol w:w="4072"/>
+        <w:gridCol w:w="3240"/>
+        <w:gridCol w:w="3154"/>
       </w:tblGrid>
       <w:tr>
         <w:tc>
           <w:tcPr>
-            <w:tcW w:w="1629" w:type="pct"/>
+            <w:tcW w:w="1945" w:type="pct"/>
             <w:vAlign w:val="center"/>
           </w:tcPr>
           <w:p>
@@ -405,17 +438,25 @@
             <w:r>
               <w:t xml:space="preserve">1 </w:t>
             </w:r>
+            <w:proofErr w:type="spellStart"/>
             <w:r>
               <w:rPr>
                 <w:b/>
               </w:rPr>
               <w:t>kunti</w:t>
             </w:r>
+            <w:proofErr w:type="spellEnd"/>
             <w:r>
               <w:t xml:space="preserve"> </w:t>
             </w:r>
             <w:r>
-              <w:t>(ou vide)</w:t>
+              <w:t>(</w:t>
+            </w:r>
+            <w:r>
+              <w:t>alias</w:t>
+            </w:r>
+            <w:r>
+              <w:t xml:space="preserve"> vide)</w:t>
             </w:r>
             <w:r>
               <w:t> </w:t>
@@ -424,7 +465,7 @@
         </w:tc>
         <w:tc>
           <w:tcPr>
-            <w:tcW w:w="1707" w:type="pct"/>
+            <w:tcW w:w="1548" w:type="pct"/>
             <w:vAlign w:val="center"/>
           </w:tcPr>
           <w:p>
@@ -491,7 +532,7 @@
         </w:tc>
         <w:tc>
           <w:tcPr>
-            <w:tcW w:w="1664" w:type="pct"/>
+            <w:tcW w:w="1508" w:type="pct"/>
             <w:vAlign w:val="center"/>
           </w:tcPr>
           <w:p>
@@ -557,7 +598,7 @@
       <w:tr>
         <w:tc>
           <w:tcPr>
-            <w:tcW w:w="1629" w:type="pct"/>
+            <w:tcW w:w="1945" w:type="pct"/>
             <w:vAlign w:val="center"/>
           </w:tcPr>
           <w:p>
@@ -567,17 +608,25 @@
             <w:r>
               <w:t xml:space="preserve">1 </w:t>
             </w:r>
+            <w:proofErr w:type="spellStart"/>
             <w:r>
               <w:rPr>
                 <w:b/>
               </w:rPr>
               <w:t>mokca</w:t>
             </w:r>
+            <w:proofErr w:type="spellEnd"/>
             <w:r>
               <w:t xml:space="preserve"> </w:t>
             </w:r>
             <w:r>
-              <w:t>(ou gardien)</w:t>
+              <w:t>(</w:t>
+            </w:r>
+            <w:r>
+              <w:t xml:space="preserve">alias point ou </w:t>
+            </w:r>
+            <w:r>
+              <w:t>gardien)</w:t>
             </w:r>
             <w:r>
               <w:t> </w:t>
@@ -586,7 +635,7 @@
         </w:tc>
         <w:tc>
           <w:tcPr>
-            <w:tcW w:w="1707" w:type="pct"/>
+            <w:tcW w:w="1548" w:type="pct"/>
             <w:vAlign w:val="center"/>
           </w:tcPr>
           <w:p>
@@ -650,7 +699,7 @@
         </w:tc>
         <w:tc>
           <w:tcPr>
-            <w:tcW w:w="1664" w:type="pct"/>
+            <w:tcW w:w="1508" w:type="pct"/>
             <w:vAlign w:val="center"/>
           </w:tcPr>
           <w:p>
@@ -716,7 +765,7 @@
       <w:tr>
         <w:tc>
           <w:tcPr>
-            <w:tcW w:w="1629" w:type="pct"/>
+            <w:tcW w:w="1945" w:type="pct"/>
             <w:vAlign w:val="center"/>
           </w:tcPr>
           <w:p>
@@ -729,23 +778,31 @@
             <w:r>
               <w:t xml:space="preserve"> </w:t>
             </w:r>
+            <w:proofErr w:type="spellStart"/>
             <w:r>
               <w:rPr>
                 <w:b/>
               </w:rPr>
               <w:t>cukla</w:t>
             </w:r>
+            <w:proofErr w:type="spellEnd"/>
             <w:r>
               <w:t xml:space="preserve"> </w:t>
             </w:r>
             <w:r>
-              <w:t>(ou pierre)</w:t>
+              <w:t>(</w:t>
+            </w:r>
+            <w:r>
+              <w:t xml:space="preserve">alias </w:t>
+            </w:r>
+            <w:r>
+              <w:t>pierre)</w:t>
             </w:r>
           </w:p>
         </w:tc>
         <w:tc>
           <w:tcPr>
-            <w:tcW w:w="1707" w:type="pct"/>
+            <w:tcW w:w="1548" w:type="pct"/>
             <w:vAlign w:val="center"/>
           </w:tcPr>
           <w:p>
@@ -998,7 +1055,7 @@
         </w:tc>
         <w:tc>
           <w:tcPr>
-            <w:tcW w:w="1664" w:type="pct"/>
+            <w:tcW w:w="1508" w:type="pct"/>
             <w:vAlign w:val="center"/>
           </w:tcPr>
           <w:p>
@@ -1241,7 +1298,7 @@
       <w:tr>
         <w:tc>
           <w:tcPr>
-            <w:tcW w:w="1629" w:type="pct"/>
+            <w:tcW w:w="1945" w:type="pct"/>
             <w:vAlign w:val="center"/>
           </w:tcPr>
           <w:p>
@@ -1254,23 +1311,31 @@
             <w:r>
               <w:t xml:space="preserve"> </w:t>
             </w:r>
+            <w:proofErr w:type="spellStart"/>
             <w:r>
               <w:rPr>
                 <w:b/>
               </w:rPr>
               <w:t>kuctai</w:t>
             </w:r>
+            <w:proofErr w:type="spellEnd"/>
             <w:r>
               <w:t xml:space="preserve"> </w:t>
             </w:r>
             <w:r>
-              <w:t>(ou ciseaux)</w:t>
+              <w:t>(</w:t>
+            </w:r>
+            <w:r>
+              <w:t xml:space="preserve">alias </w:t>
+            </w:r>
+            <w:r>
+              <w:t>ciseaux)</w:t>
             </w:r>
           </w:p>
         </w:tc>
         <w:tc>
           <w:tcPr>
-            <w:tcW w:w="1707" w:type="pct"/>
+            <w:tcW w:w="1548" w:type="pct"/>
             <w:vAlign w:val="center"/>
           </w:tcPr>
           <w:p>
@@ -1523,7 +1588,7 @@
         </w:tc>
         <w:tc>
           <w:tcPr>
-            <w:tcW w:w="1664" w:type="pct"/>
+            <w:tcW w:w="1508" w:type="pct"/>
             <w:vAlign w:val="center"/>
           </w:tcPr>
           <w:p>
@@ -1766,7 +1831,7 @@
       <w:tr>
         <w:tc>
           <w:tcPr>
-            <w:tcW w:w="1629" w:type="pct"/>
+            <w:tcW w:w="1945" w:type="pct"/>
             <w:vAlign w:val="center"/>
           </w:tcPr>
           <w:p>
@@ -1779,23 +1844,31 @@
             <w:r>
               <w:t xml:space="preserve"> </w:t>
             </w:r>
+            <w:proofErr w:type="spellStart"/>
             <w:r>
               <w:rPr>
                 <w:b/>
               </w:rPr>
               <w:t>kurfa</w:t>
             </w:r>
+            <w:proofErr w:type="spellEnd"/>
             <w:r>
               <w:t xml:space="preserve"> </w:t>
             </w:r>
             <w:r>
-              <w:t>(ou papier)</w:t>
+              <w:t>(</w:t>
+            </w:r>
+            <w:r>
+              <w:t xml:space="preserve">alias </w:t>
+            </w:r>
+            <w:r>
+              <w:t>papier)</w:t>
             </w:r>
           </w:p>
         </w:tc>
         <w:tc>
           <w:tcPr>
-            <w:tcW w:w="1707" w:type="pct"/>
+            <w:tcW w:w="1548" w:type="pct"/>
             <w:vAlign w:val="center"/>
           </w:tcPr>
           <w:p>
@@ -2048,7 +2121,7 @@
         </w:tc>
         <w:tc>
           <w:tcPr>
-            <w:tcW w:w="1664" w:type="pct"/>
+            <w:tcW w:w="1508" w:type="pct"/>
             <w:vAlign w:val="center"/>
           </w:tcPr>
           <w:p>
@@ -2378,6 +2451,7 @@
       <w:r>
         <w:t xml:space="preserve">Être le premier à capturer le </w:t>
       </w:r>
+      <w:proofErr w:type="spellStart"/>
       <w:r>
         <w:rPr>
           <w:b/>
@@ -2385,6 +2459,7 @@
         </w:rPr>
         <w:t>kunti</w:t>
       </w:r>
+      <w:proofErr w:type="spellEnd"/>
       <w:r>
         <w:t xml:space="preserve"> adverse.</w:t>
       </w:r>
@@ -2707,6 +2782,7 @@
       <w:r>
         <w:t xml:space="preserve">Le </w:t>
       </w:r>
+      <w:proofErr w:type="spellStart"/>
       <w:r>
         <w:rPr>
           <w:b/>
@@ -2714,6 +2790,7 @@
         </w:rPr>
         <w:t>kunti</w:t>
       </w:r>
+      <w:proofErr w:type="spellEnd"/>
       <w:r>
         <w:t xml:space="preserve"> peut se placer dans une pile de hauteur 2, mais uniquement à son sommet.</w:t>
       </w:r>
@@ -4128,6 +4205,7 @@
       <w:r>
         <w:t xml:space="preserve">lacer les </w:t>
       </w:r>
+      <w:proofErr w:type="spellStart"/>
       <w:r>
         <w:rPr>
           <w:b/>
@@ -4135,9 +4213,11 @@
         </w:rPr>
         <w:t>kunti</w:t>
       </w:r>
+      <w:proofErr w:type="spellEnd"/>
       <w:r>
         <w:t xml:space="preserve"> et les </w:t>
       </w:r>
+      <w:proofErr w:type="spellStart"/>
       <w:r>
         <w:rPr>
           <w:b/>
@@ -4145,6 +4225,7 @@
         </w:rPr>
         <w:t>mokca</w:t>
       </w:r>
+      <w:proofErr w:type="spellEnd"/>
       <w:r>
         <w:t>,</w:t>
       </w:r>
@@ -4178,7 +4259,7 @@
         <mc:AlternateContent>
           <mc:Choice Requires="wpc">
             <w:drawing>
-              <wp:inline distT="0" distB="0" distL="0" distR="0" wp14:anchorId="4C94062A" wp14:editId="3F601B9C">
+              <wp:inline distT="0" distB="0" distL="0" distR="0" wp14:anchorId="4C94062A" wp14:editId="6332BCD3">
                 <wp:extent cx="4283317" cy="3960495"/>
                 <wp:effectExtent l="0" t="0" r="0" b="1905"/>
                 <wp:docPr id="422" name="Zone de dessin 422"/>
@@ -4742,7 +4823,7 @@
                         <wps:cNvSpPr/>
                         <wps:spPr>
                           <a:xfrm>
-                            <a:off x="2496582" y="311408"/>
+                            <a:off x="2496582" y="317544"/>
                             <a:ext cx="179705" cy="179705"/>
                           </a:xfrm>
                           <a:prstGeom prst="rect">
@@ -4872,7 +4953,7 @@
                         <wps:cNvSpPr/>
                         <wps:spPr>
                           <a:xfrm>
-                            <a:off x="1560189" y="311478"/>
+                            <a:off x="1560189" y="314546"/>
                             <a:ext cx="179705" cy="179705"/>
                           </a:xfrm>
                           <a:prstGeom prst="rect">
@@ -4937,7 +5018,7 @@
                         <wps:cNvSpPr/>
                         <wps:spPr>
                           <a:xfrm>
-                            <a:off x="1563235" y="110224"/>
+                            <a:off x="1563235" y="104088"/>
                             <a:ext cx="179705" cy="179705"/>
                           </a:xfrm>
                           <a:prstGeom prst="rect">
@@ -5067,7 +5148,7 @@
                         <wps:cNvSpPr/>
                         <wps:spPr>
                           <a:xfrm>
-                            <a:off x="2057505" y="3459064"/>
+                            <a:off x="2054437" y="3455996"/>
                             <a:ext cx="180000" cy="180000"/>
                           </a:xfrm>
                           <a:prstGeom prst="rect">
@@ -5601,7 +5682,7 @@
                         <wps:cNvSpPr/>
                         <wps:spPr>
                           <a:xfrm>
-                            <a:off x="1594958" y="3660291"/>
+                            <a:off x="1591890" y="3663359"/>
                             <a:ext cx="179070" cy="179705"/>
                           </a:xfrm>
                           <a:prstGeom prst="rect">
@@ -5735,7 +5816,7 @@
                         <wps:cNvSpPr/>
                         <wps:spPr>
                           <a:xfrm>
-                            <a:off x="2524869" y="3660416"/>
+                            <a:off x="2521801" y="3660416"/>
                             <a:ext cx="179070" cy="179705"/>
                           </a:xfrm>
                           <a:prstGeom prst="rect">
@@ -5802,7 +5883,7 @@
                         <wps:cNvSpPr/>
                         <wps:spPr>
                           <a:xfrm>
-                            <a:off x="2528044" y="3459121"/>
+                            <a:off x="2521908" y="3456053"/>
                             <a:ext cx="179070" cy="179705"/>
                           </a:xfrm>
                           <a:prstGeom prst="rect">
@@ -5986,7 +6067,7 @@
                         </pic:blipFill>
                         <pic:spPr bwMode="auto">
                           <a:xfrm>
-                            <a:off x="2050329" y="3651921"/>
+                            <a:off x="2047261" y="3658057"/>
                             <a:ext cx="194400" cy="194425"/>
                           </a:xfrm>
                           <a:prstGeom prst="rect">
@@ -6011,13 +6092,32 @@
           </mc:Choice>
           <mc:Fallback>
             <w:pict>
-              <v:group w14:anchorId="4C94062A" id="Zone de dessin 422" o:spid="_x0000_s1026" editas="canvas" style="width:337.25pt;height:311.85pt;mso-position-horizontal-relative:char;mso-position-vertical-relative:line" coordsize="42830,39604" o:gfxdata="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">
+              <v:group w14:anchorId="4C94062A" id="Zone de dessin 422" o:spid="_x0000_s1026" editas="canvas" style="width:337.25pt;height:311.85pt;mso-position-horizontal-relative:char;mso-position-vertical-relative:line" coordsize="42830,39604" o:gfxdata="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">
+                <v:shapetype id="_x0000_t75" coordsize="21600,21600" o:spt="75" o:preferrelative="t" path="m@4@5l@4@11@9@11@9@5xe" filled="f" stroked="f">
+                  <v:stroke joinstyle="miter"/>
+                  <v:formulas>
+                    <v:f eqn="if lineDrawn pixelLineWidth 0"/>
+                    <v:f eqn="sum @0 1 0"/>
+                    <v:f eqn="sum 0 0 @1"/>
+                    <v:f eqn="prod @2 1 2"/>
+                    <v:f eqn="prod @3 21600 pixelWidth"/>
+                    <v:f eqn="prod @3 21600 pixelHeight"/>
+                    <v:f eqn="sum @0 0 1"/>
+                    <v:f eqn="prod @6 1 2"/>
+                    <v:f eqn="prod @7 21600 pixelWidth"/>
+                    <v:f eqn="sum @8 21600 0"/>
+                    <v:f eqn="prod @7 21600 pixelHeight"/>
+                    <v:f eqn="sum @10 21600 0"/>
+                  </v:formulas>
+                  <v:path o:extrusionok="f" gradientshapeok="t" o:connecttype="rect"/>
+                  <o:lock v:ext="edit" aspectratio="t"/>
+                </v:shapetype>
                 <v:shape id="_x0000_s1027" type="#_x0000_t75" style="position:absolute;width:42830;height:39604;visibility:visible;mso-wrap-style:square">
                   <v:fill o:detectmouseclick="t"/>
                   <v:path o:connecttype="none"/>
                 </v:shape>
                 <v:shape id="Image 725" o:spid="_x0000_s1028" type="#_x0000_t75" style="position:absolute;width:42228;height:39614;visibility:visible;mso-wrap-style:square" o:preferrelative="f" o:gfxdata="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">
-                  <v:imagedata r:id="rId24" o:title="" croptop="544f" cropbottom="223f" cropleft="382f" cropright="265f"/>
+                  <v:imagedata r:id="rId35" o:title="" croptop="544f" cropbottom="223f" cropleft="382f" cropright="265f"/>
                 </v:shape>
                 <v:rect id="Rectangle 321" o:spid="_x0000_s1029" style="position:absolute;left:20605;top:1025;width:1800;height:1800;visibility:visible;mso-wrap-style:square;v-text-anchor:middle" o:gfxdata="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" fillcolor="black [3213]" stroked="f" strokeweight="1pt">
                   <v:textbox inset="0,0,0,0">
@@ -6203,7 +6303,7 @@
                     </w:txbxContent>
                   </v:textbox>
                 </v:rect>
-                <v:rect id="Rectangle 734" o:spid="_x0000_s1037" style="position:absolute;left:24965;top:3114;width:1797;height:1797;visibility:visible;mso-wrap-style:square;v-text-anchor:middle" o:gfxdata="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" fillcolor="black [3213]" strokecolor="black [3213]" strokeweight="1pt">
+                <v:rect id="Rectangle 734" o:spid="_x0000_s1037" style="position:absolute;left:24965;top:3175;width:1797;height:1797;visibility:visible;mso-wrap-style:square;v-text-anchor:middle" o:gfxdata="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" fillcolor="black [3213]" strokecolor="black [3213]" strokeweight="1pt">
                   <v:textbox inset="0,0,0,0">
                     <w:txbxContent>
                       <w:p>
@@ -6251,7 +6351,7 @@
                     </w:txbxContent>
                   </v:textbox>
                 </v:rect>
-                <v:rect id="Rectangle 736" o:spid="_x0000_s1039" style="position:absolute;left:15601;top:3114;width:1797;height:1797;visibility:visible;mso-wrap-style:square;v-text-anchor:middle" o:gfxdata="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" fillcolor="black [3213]" strokecolor="black [3213]" strokeweight="1pt">
+                <v:rect id="Rectangle 736" o:spid="_x0000_s1039" style="position:absolute;left:15601;top:3145;width:1797;height:1797;visibility:visible;mso-wrap-style:square;v-text-anchor:middle" o:gfxdata="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" fillcolor="black [3213]" strokecolor="black [3213]" strokeweight="1pt">
                   <v:textbox inset="0,0,0,0">
                     <w:txbxContent>
                       <w:p>
@@ -6275,7 +6375,7 @@
                     </w:txbxContent>
                   </v:textbox>
                 </v:rect>
-                <v:rect id="Rectangle 737" o:spid="_x0000_s1040" style="position:absolute;left:15632;top:1102;width:1797;height:1797;visibility:visible;mso-wrap-style:square;v-text-anchor:middle" o:gfxdata="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" fillcolor="black [3213]" strokecolor="black [3213]" strokeweight="1pt">
+                <v:rect id="Rectangle 737" o:spid="_x0000_s1040" style="position:absolute;left:15632;top:1040;width:1797;height:1797;visibility:visible;mso-wrap-style:square;v-text-anchor:middle" o:gfxdata="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" fillcolor="black [3213]" strokecolor="black [3213]" strokeweight="1pt">
                   <v:textbox inset="0,0,0,0">
                     <w:txbxContent>
                       <w:p>
@@ -6323,7 +6423,7 @@
                     </w:txbxContent>
                   </v:textbox>
                 </v:rect>
-                <v:rect id="Rectangle 739" o:spid="_x0000_s1042" style="position:absolute;left:20575;top:34590;width:1800;height:1800;visibility:visible;mso-wrap-style:square;v-text-anchor:middle" o:gfxdata="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" fillcolor="white [3212]" stroked="f" strokeweight=".25pt">
+                <v:rect id="Rectangle 739" o:spid="_x0000_s1042" style="position:absolute;left:20544;top:34559;width:1800;height:1800;visibility:visible;mso-wrap-style:square;v-text-anchor:middle" o:gfxdata="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" fillcolor="white [3212]" stroked="f" strokeweight=".25pt">
                   <v:textbox inset="0,0,0,0">
                     <w:txbxContent>
                       <w:p>
@@ -6531,7 +6631,7 @@
                     </w:txbxContent>
                   </v:textbox>
                 </v:rect>
-                <v:rect id="Rectangle 747" o:spid="_x0000_s1050" style="position:absolute;left:15949;top:36602;width:1791;height:1797;visibility:visible;mso-wrap-style:square;v-text-anchor:middle" o:gfxdata="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" fillcolor="white [3212]" strokecolor="black [3213]" strokeweight="1pt">
+                <v:rect id="Rectangle 747" o:spid="_x0000_s1050" style="position:absolute;left:15918;top:36633;width:1791;height:1797;visibility:visible;mso-wrap-style:square;v-text-anchor:middle" o:gfxdata="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" fillcolor="white [3212]" strokecolor="black [3213]" strokeweight="1pt">
                   <v:textbox inset="0,0,0,0">
                     <w:txbxContent>
                       <w:p>
@@ -6583,7 +6683,7 @@
                     </w:txbxContent>
                   </v:textbox>
                 </v:rect>
-                <v:rect id="Rectangle 749" o:spid="_x0000_s1052" style="position:absolute;left:25248;top:36604;width:1791;height:1797;visibility:visible;mso-wrap-style:square;v-text-anchor:middle" o:gfxdata="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" fillcolor="white [3212]" strokecolor="black [3213]" strokeweight="1pt">
+                <v:rect id="Rectangle 749" o:spid="_x0000_s1052" style="position:absolute;left:25218;top:36604;width:1790;height:1797;visibility:visible;mso-wrap-style:square;v-text-anchor:middle" o:gfxdata="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" fillcolor="white [3212]" strokecolor="black [3213]" strokeweight="1pt">
                   <v:textbox inset="0,0,0,0">
                     <w:txbxContent>
                       <w:p>
@@ -6609,7 +6709,7 @@
                     </w:txbxContent>
                   </v:textbox>
                 </v:rect>
-                <v:rect id="Rectangle 750" o:spid="_x0000_s1053" style="position:absolute;left:25280;top:34591;width:1791;height:1797;visibility:visible;mso-wrap-style:square;v-text-anchor:middle" o:gfxdata="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" fillcolor="white [3212]" strokecolor="black [3213]" strokeweight="1pt">
+                <v:rect id="Rectangle 750" o:spid="_x0000_s1053" style="position:absolute;left:25219;top:34560;width:1790;height:1797;visibility:visible;mso-wrap-style:square;v-text-anchor:middle" o:gfxdata="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" fillcolor="white [3212]" strokecolor="black [3213]" strokeweight="1pt">
                   <v:textbox inset="0,0,0,0">
                     <w:txbxContent>
                       <w:p>
@@ -6662,10 +6762,10 @@
                   </v:textbox>
                 </v:rect>
                 <v:shape id="Image 158" o:spid="_x0000_s1055" type="#_x0000_t75" style="position:absolute;left:20553;top:3062;width:1905;height:1886;visibility:visible;mso-wrap-style:square" o:gfxdata="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">
-                  <v:imagedata r:id="rId33" o:title="" croptop="10709f" cropbottom="11226f" cropleft="54490f" cropright="2181f"/>
+                  <v:imagedata r:id="rId36" o:title="" croptop="10709f" cropbottom="11226f" cropleft="54490f" cropright="2181f"/>
                 </v:shape>
-                <v:shape id="Image 160" o:spid="_x0000_s1056" type="#_x0000_t75" style="position:absolute;left:20503;top:36519;width:1944;height:1944;visibility:visible;mso-wrap-style:square" o:preferrelative="f" o:gfxdata="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">
-                  <v:imagedata r:id="rId34" o:title="" croptop="10347f" cropbottom="11019f" cropleft="54464f" cropright="2169f"/>
+                <v:shape id="Image 160" o:spid="_x0000_s1056" type="#_x0000_t75" style="position:absolute;left:20472;top:36580;width:1944;height:1944;visibility:visible;mso-wrap-style:square" o:preferrelative="f" o:gfxdata="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">
+                  <v:imagedata r:id="rId37" o:title="" croptop="10347f" cropbottom="11019f" cropleft="54464f" cropright="2169f"/>
                 </v:shape>
                 <w10:anchorlock/>
               </v:group>
@@ -6673,6 +6773,8 @@
           </mc:Fallback>
         </mc:AlternateContent>
       </w:r>
+      <w:bookmarkStart w:id="6" w:name="_GoBack"/>
+      <w:bookmarkEnd w:id="6"/>
     </w:p>
     <w:p>
       <w:pPr>
@@ -6732,6 +6834,1568 @@
       </w:r>
     </w:p>
     <w:p>
+      <w:r>
+        <w:t>Lorsque</w:t>
+      </w:r>
+      <w:r>
+        <w:t xml:space="preserve"> le</w:t>
+      </w:r>
+      <w:r>
+        <w:t xml:space="preserve"> </w:t>
+      </w:r>
+      <w:proofErr w:type="spellStart"/>
+      <w:r>
+        <w:rPr>
+          <w:b/>
+          <w:bCs/>
+        </w:rPr>
+        <w:t>mokca</w:t>
+      </w:r>
+      <w:proofErr w:type="spellEnd"/>
+      <w:r>
+        <w:t xml:space="preserve"> est en sommet de pile de hauteur 1 ou 2, il interdit, aux prochains tours</w:t>
+      </w:r>
+      <w:r>
+        <w:t xml:space="preserve"> de jeu</w:t>
+      </w:r>
+      <w:r>
+        <w:t>, de former ou de déplacer des piles de hauteur 2</w:t>
+      </w:r>
+      <w:r>
+        <w:t>, blanches ou noires,</w:t>
+      </w:r>
+      <w:r>
+        <w:t xml:space="preserve"> sur les cases en bordure du </w:t>
+      </w:r>
+      <w:proofErr w:type="spellStart"/>
+      <w:r>
+        <w:rPr>
+          <w:b/>
+          <w:bCs/>
+        </w:rPr>
+        <w:t>mokca</w:t>
+      </w:r>
+      <w:proofErr w:type="spellEnd"/>
+      <w:r>
+        <w:rPr>
+          <w:b/>
+          <w:bCs/>
+        </w:rPr>
+        <w:t xml:space="preserve"> </w:t>
+      </w:r>
+      <w:r>
+        <w:t>(voir la figure ci-dessous)</w:t>
+      </w:r>
+      <w:r>
+        <w:t>.</w:t>
+      </w:r>
+      <w:r>
+        <w:t xml:space="preserve"> </w:t>
+      </w:r>
+    </w:p>
+    <w:p>
+      <w:r>
+        <w:t xml:space="preserve">Le </w:t>
+      </w:r>
+      <w:proofErr w:type="spellStart"/>
+      <w:r>
+        <w:rPr>
+          <w:b/>
+          <w:bCs/>
+        </w:rPr>
+        <w:t>mokca</w:t>
+      </w:r>
+      <w:proofErr w:type="spellEnd"/>
+      <w:r>
+        <w:t xml:space="preserve"> ne se bloque pas lui-même, mais peut être bloqué par le </w:t>
+      </w:r>
+      <w:proofErr w:type="spellStart"/>
+      <w:r>
+        <w:rPr>
+          <w:b/>
+          <w:bCs/>
+        </w:rPr>
+        <w:t>mokca</w:t>
+      </w:r>
+      <w:proofErr w:type="spellEnd"/>
+      <w:r>
+        <w:t xml:space="preserve"> adverse</w:t>
+      </w:r>
+      <w:r>
+        <w:t> :</w:t>
+      </w:r>
+    </w:p>
+    <w:p>
+      <w:pPr>
+        <w:pStyle w:val="Paragraphedeliste"/>
+        <w:numPr>
+          <w:ilvl w:val="0"/>
+          <w:numId w:val="10"/>
+        </w:numPr>
+      </w:pPr>
+      <w:r>
+        <w:t xml:space="preserve">Le </w:t>
+      </w:r>
+      <w:proofErr w:type="spellStart"/>
+      <w:r>
+        <w:rPr>
+          <w:b/>
+          <w:bCs/>
+        </w:rPr>
+        <w:t>mokca</w:t>
+      </w:r>
+      <w:proofErr w:type="spellEnd"/>
+      <w:r>
+        <w:t xml:space="preserve"> peut s’empiler sur une forme de sa couleur située à sa bordure, sauf si cette forme est en bordure du </w:t>
+      </w:r>
+      <w:proofErr w:type="spellStart"/>
+      <w:r>
+        <w:rPr>
+          <w:b/>
+          <w:bCs/>
+        </w:rPr>
+        <w:t>mokca</w:t>
+      </w:r>
+      <w:proofErr w:type="spellEnd"/>
+      <w:r>
+        <w:t xml:space="preserve"> adverse.</w:t>
+      </w:r>
+    </w:p>
+    <w:p>
+      <w:pPr>
+        <w:pStyle w:val="Paragraphedeliste"/>
+        <w:numPr>
+          <w:ilvl w:val="0"/>
+          <w:numId w:val="10"/>
+        </w:numPr>
+      </w:pPr>
+      <w:r>
+        <w:t xml:space="preserve">Une pile de hauteur 2, avec le </w:t>
+      </w:r>
+      <w:proofErr w:type="spellStart"/>
+      <w:r>
+        <w:rPr>
+          <w:b/>
+          <w:bCs/>
+        </w:rPr>
+        <w:t>mokca</w:t>
+      </w:r>
+      <w:proofErr w:type="spellEnd"/>
+      <w:r>
+        <w:t xml:space="preserve"> à son sommet, peut se dép</w:t>
+      </w:r>
+      <w:r>
+        <w:t>l</w:t>
+      </w:r>
+      <w:r>
+        <w:t>acer</w:t>
+      </w:r>
+      <w:r>
+        <w:t xml:space="preserve"> sur une case située à sa bordure, sauf si cette case est en bordure du </w:t>
+      </w:r>
+      <w:proofErr w:type="spellStart"/>
+      <w:r>
+        <w:rPr>
+          <w:b/>
+          <w:bCs/>
+        </w:rPr>
+        <w:t>mokca</w:t>
+      </w:r>
+      <w:proofErr w:type="spellEnd"/>
+      <w:r>
+        <w:t xml:space="preserve"> adverse.</w:t>
+      </w:r>
+    </w:p>
+    <w:p>
+      <w:pPr>
+        <w:ind w:left="360"/>
+        <w:jc w:val="center"/>
+      </w:pPr>
+      <w:r>
+        <w:rPr>
+          <w:noProof/>
+        </w:rPr>
+        <mc:AlternateContent>
+          <mc:Choice Requires="wpc">
+            <w:drawing>
+              <wp:inline distT="0" distB="0" distL="0" distR="0" wp14:anchorId="01EEC548" wp14:editId="209AA515">
+                <wp:extent cx="4988355" cy="1970885"/>
+                <wp:effectExtent l="0" t="0" r="41275" b="0"/>
+                <wp:docPr id="179" name="Zone de dessin 179"/>
+                <wp:cNvGraphicFramePr>
+                  <a:graphicFrameLocks xmlns:a="http://schemas.openxmlformats.org/drawingml/2006/main" noChangeAspect="1"/>
+                </wp:cNvGraphicFramePr>
+                <a:graphic xmlns:a="http://schemas.openxmlformats.org/drawingml/2006/main">
+                  <a:graphicData uri="http://schemas.microsoft.com/office/word/2010/wordprocessingCanvas">
+                    <wpc:wpc>
+                      <wpc:bg/>
+                      <wpc:whole/>
+                      <pic:pic xmlns:pic="http://schemas.openxmlformats.org/drawingml/2006/picture">
+                        <pic:nvPicPr>
+                          <pic:cNvPr id="4" name="Image 4"/>
+                          <pic:cNvPicPr preferRelativeResize="0">
+                            <a:picLocks noChangeAspect="1"/>
+                          </pic:cNvPicPr>
+                        </pic:nvPicPr>
+                        <pic:blipFill rotWithShape="1">
+                          <a:blip r:embed="rId21" cstate="print">
+                            <a:extLst>
+                              <a:ext uri="{28A0092B-C50C-407E-A947-70E740481C1C}">
+                                <a14:useLocalDpi xmlns:a14="http://schemas.microsoft.com/office/drawing/2010/main" val="0"/>
+                              </a:ext>
+                            </a:extLst>
+                          </a:blip>
+                          <a:srcRect l="583" t="22426" r="422" b="31751"/>
+                          <a:stretch/>
+                        </pic:blipFill>
+                        <pic:spPr bwMode="auto">
+                          <a:xfrm>
+                            <a:off x="0" y="0"/>
+                            <a:ext cx="4261677" cy="1836944"/>
+                          </a:xfrm>
+                          <a:prstGeom prst="rect">
+                            <a:avLst/>
+                          </a:prstGeom>
+                          <a:noFill/>
+                          <a:ln>
+                            <a:noFill/>
+                          </a:ln>
+                          <a:extLst>
+                            <a:ext uri="{53640926-AAD7-44D8-BBD7-CCE9431645EC}">
+                              <a14:shadowObscured xmlns:a14="http://schemas.microsoft.com/office/drawing/2010/main"/>
+                            </a:ext>
+                          </a:extLst>
+                        </pic:spPr>
+                      </pic:pic>
+                      <pic:pic xmlns:pic="http://schemas.openxmlformats.org/drawingml/2006/picture">
+                        <pic:nvPicPr>
+                          <pic:cNvPr id="30" name="Image 30"/>
+                          <pic:cNvPicPr preferRelativeResize="0">
+                            <a:picLocks noChangeAspect="1"/>
+                          </pic:cNvPicPr>
+                        </pic:nvPicPr>
+                        <pic:blipFill rotWithShape="1">
+                          <a:blip r:embed="rId15" cstate="print">
+                            <a:extLst>
+                              <a:ext uri="{28A0092B-C50C-407E-A947-70E740481C1C}">
+                                <a14:useLocalDpi xmlns:a14="http://schemas.microsoft.com/office/drawing/2010/main" val="0"/>
+                              </a:ext>
+                            </a:extLst>
+                          </a:blip>
+                          <a:srcRect l="53817" t="15398" r="29048" b="16909"/>
+                          <a:stretch/>
+                        </pic:blipFill>
+                        <pic:spPr bwMode="auto">
+                          <a:xfrm>
+                            <a:off x="3222995" y="708376"/>
+                            <a:ext cx="176400" cy="180221"/>
+                          </a:xfrm>
+                          <a:prstGeom prst="rect">
+                            <a:avLst/>
+                          </a:prstGeom>
+                          <a:noFill/>
+                          <a:ln>
+                            <a:noFill/>
+                          </a:ln>
+                          <a:extLst>
+                            <a:ext uri="{53640926-AAD7-44D8-BBD7-CCE9431645EC}">
+                              <a14:shadowObscured xmlns:a14="http://schemas.microsoft.com/office/drawing/2010/main"/>
+                            </a:ext>
+                          </a:extLst>
+                        </pic:spPr>
+                      </pic:pic>
+                      <pic:pic xmlns:pic="http://schemas.openxmlformats.org/drawingml/2006/picture">
+                        <pic:nvPicPr>
+                          <pic:cNvPr id="132" name="Image 132"/>
+                          <pic:cNvPicPr preferRelativeResize="0">
+                            <a:picLocks noChangeAspect="1"/>
+                          </pic:cNvPicPr>
+                        </pic:nvPicPr>
+                        <pic:blipFill rotWithShape="1">
+                          <a:blip r:embed="rId17" cstate="print">
+                            <a:extLst>
+                              <a:ext uri="{28A0092B-C50C-407E-A947-70E740481C1C}">
+                                <a14:useLocalDpi xmlns:a14="http://schemas.microsoft.com/office/drawing/2010/main" val="0"/>
+                              </a:ext>
+                            </a:extLst>
+                          </a:blip>
+                          <a:srcRect l="28890" t="15571" r="54064" b="16684"/>
+                          <a:stretch/>
+                        </pic:blipFill>
+                        <pic:spPr bwMode="auto">
+                          <a:xfrm>
+                            <a:off x="3676302" y="691102"/>
+                            <a:ext cx="176400" cy="179896"/>
+                          </a:xfrm>
+                          <a:prstGeom prst="rect">
+                            <a:avLst/>
+                          </a:prstGeom>
+                          <a:noFill/>
+                          <a:ln>
+                            <a:noFill/>
+                          </a:ln>
+                          <a:extLst>
+                            <a:ext uri="{53640926-AAD7-44D8-BBD7-CCE9431645EC}">
+                              <a14:shadowObscured xmlns:a14="http://schemas.microsoft.com/office/drawing/2010/main"/>
+                            </a:ext>
+                          </a:extLst>
+                        </pic:spPr>
+                      </pic:pic>
+                      <pic:pic xmlns:pic="http://schemas.openxmlformats.org/drawingml/2006/picture">
+                        <pic:nvPicPr>
+                          <pic:cNvPr id="140" name="Image 140"/>
+                          <pic:cNvPicPr preferRelativeResize="0">
+                            <a:picLocks noChangeAspect="1"/>
+                          </pic:cNvPicPr>
+                        </pic:nvPicPr>
+                        <pic:blipFill rotWithShape="1">
+                          <a:blip r:embed="rId22" cstate="print">
+                            <a:alphaModFix/>
+                            <a:extLst>
+                              <a:ext uri="{28A0092B-C50C-407E-A947-70E740481C1C}">
+                                <a14:useLocalDpi xmlns:a14="http://schemas.microsoft.com/office/drawing/2010/main" val="0"/>
+                              </a:ext>
+                            </a:extLst>
+                          </a:blip>
+                          <a:srcRect l="28964" t="16560" r="54262" b="17085"/>
+                          <a:stretch/>
+                        </pic:blipFill>
+                        <pic:spPr bwMode="auto">
+                          <a:xfrm>
+                            <a:off x="397452" y="681873"/>
+                            <a:ext cx="176400" cy="175230"/>
+                          </a:xfrm>
+                          <a:prstGeom prst="rect">
+                            <a:avLst/>
+                          </a:prstGeom>
+                          <a:solidFill>
+                            <a:schemeClr val="bg1"/>
+                          </a:solidFill>
+                          <a:ln>
+                            <a:noFill/>
+                          </a:ln>
+                          <a:extLst>
+                            <a:ext uri="{53640926-AAD7-44D8-BBD7-CCE9431645EC}">
+                              <a14:shadowObscured xmlns:a14="http://schemas.microsoft.com/office/drawing/2010/main"/>
+                            </a:ext>
+                          </a:extLst>
+                        </pic:spPr>
+                      </pic:pic>
+                      <pic:pic xmlns:pic="http://schemas.openxmlformats.org/drawingml/2006/picture">
+                        <pic:nvPicPr>
+                          <pic:cNvPr id="146" name="Image 146"/>
+                          <pic:cNvPicPr/>
+                        </pic:nvPicPr>
+                        <pic:blipFill rotWithShape="1">
+                          <a:blip r:embed="rId14" cstate="print">
+                            <a:alphaModFix/>
+                            <a:extLst>
+                              <a:ext uri="{28A0092B-C50C-407E-A947-70E740481C1C}">
+                                <a14:useLocalDpi xmlns:a14="http://schemas.microsoft.com/office/drawing/2010/main" val="0"/>
+                              </a:ext>
+                            </a:extLst>
+                          </a:blip>
+                          <a:srcRect l="53859" t="16189" r="29183" b="17041"/>
+                          <a:stretch/>
+                        </pic:blipFill>
+                        <pic:spPr bwMode="auto">
+                          <a:xfrm>
+                            <a:off x="3471589" y="280441"/>
+                            <a:ext cx="176400" cy="180000"/>
+                          </a:xfrm>
+                          <a:prstGeom prst="rect">
+                            <a:avLst/>
+                          </a:prstGeom>
+                          <a:solidFill>
+                            <a:schemeClr val="bg1"/>
+                          </a:solidFill>
+                          <a:ln>
+                            <a:noFill/>
+                          </a:ln>
+                          <a:extLst>
+                            <a:ext uri="{53640926-AAD7-44D8-BBD7-CCE9431645EC}">
+                              <a14:shadowObscured xmlns:a14="http://schemas.microsoft.com/office/drawing/2010/main"/>
+                            </a:ext>
+                          </a:extLst>
+                        </pic:spPr>
+                      </pic:pic>
+                      <pic:pic xmlns:pic="http://schemas.openxmlformats.org/drawingml/2006/picture">
+                        <pic:nvPicPr>
+                          <pic:cNvPr id="165" name="Image 165"/>
+                          <pic:cNvPicPr/>
+                        </pic:nvPicPr>
+                        <pic:blipFill rotWithShape="1">
+                          <a:blip r:embed="rId18" cstate="print">
+                            <a:alphaModFix/>
+                            <a:extLst>
+                              <a:ext uri="{28A0092B-C50C-407E-A947-70E740481C1C}">
+                                <a14:useLocalDpi xmlns:a14="http://schemas.microsoft.com/office/drawing/2010/main" val="0"/>
+                              </a:ext>
+                            </a:extLst>
+                          </a:blip>
+                          <a:srcRect l="3995" t="15858" r="79078" b="17308"/>
+                          <a:stretch/>
+                        </pic:blipFill>
+                        <pic:spPr bwMode="auto">
+                          <a:xfrm>
+                            <a:off x="1367309" y="682048"/>
+                            <a:ext cx="176400" cy="180000"/>
+                          </a:xfrm>
+                          <a:prstGeom prst="rect">
+                            <a:avLst/>
+                          </a:prstGeom>
+                          <a:solidFill>
+                            <a:schemeClr val="bg1"/>
+                          </a:solidFill>
+                          <a:ln>
+                            <a:noFill/>
+                          </a:ln>
+                          <a:extLst>
+                            <a:ext uri="{53640926-AAD7-44D8-BBD7-CCE9431645EC}">
+                              <a14:shadowObscured xmlns:a14="http://schemas.microsoft.com/office/drawing/2010/main"/>
+                            </a:ext>
+                          </a:extLst>
+                        </pic:spPr>
+                      </pic:pic>
+                      <pic:pic xmlns:pic="http://schemas.openxmlformats.org/drawingml/2006/picture">
+                        <pic:nvPicPr>
+                          <pic:cNvPr id="166" name="Image 166"/>
+                          <pic:cNvPicPr/>
+                        </pic:nvPicPr>
+                        <pic:blipFill rotWithShape="1">
+                          <a:blip r:embed="rId18" cstate="print">
+                            <a:alphaModFix/>
+                            <a:extLst>
+                              <a:ext uri="{28A0092B-C50C-407E-A947-70E740481C1C}">
+                                <a14:useLocalDpi xmlns:a14="http://schemas.microsoft.com/office/drawing/2010/main" val="0"/>
+                              </a:ext>
+                            </a:extLst>
+                          </a:blip>
+                          <a:srcRect l="3995" t="15858" r="79078" b="17308"/>
+                          <a:stretch/>
+                        </pic:blipFill>
+                        <pic:spPr bwMode="auto">
+                          <a:xfrm>
+                            <a:off x="660151" y="280634"/>
+                            <a:ext cx="176400" cy="180000"/>
+                          </a:xfrm>
+                          <a:prstGeom prst="rect">
+                            <a:avLst/>
+                          </a:prstGeom>
+                          <a:solidFill>
+                            <a:schemeClr val="bg1"/>
+                          </a:solidFill>
+                          <a:ln>
+                            <a:noFill/>
+                          </a:ln>
+                          <a:extLst>
+                            <a:ext uri="{53640926-AAD7-44D8-BBD7-CCE9431645EC}">
+                              <a14:shadowObscured xmlns:a14="http://schemas.microsoft.com/office/drawing/2010/main"/>
+                            </a:ext>
+                          </a:extLst>
+                        </pic:spPr>
+                      </pic:pic>
+                      <pic:pic xmlns:pic="http://schemas.openxmlformats.org/drawingml/2006/picture">
+                        <pic:nvPicPr>
+                          <pic:cNvPr id="169" name="Image 169"/>
+                          <pic:cNvPicPr/>
+                        </pic:nvPicPr>
+                        <pic:blipFill rotWithShape="1">
+                          <a:blip r:embed="rId17" cstate="print">
+                            <a:extLst>
+                              <a:ext uri="{28A0092B-C50C-407E-A947-70E740481C1C}">
+                                <a14:useLocalDpi xmlns:a14="http://schemas.microsoft.com/office/drawing/2010/main" val="0"/>
+                              </a:ext>
+                            </a:extLst>
+                          </a:blip>
+                          <a:srcRect l="28890" t="15571" r="54064" b="16684"/>
+                          <a:stretch/>
+                        </pic:blipFill>
+                        <pic:spPr bwMode="auto">
+                          <a:xfrm>
+                            <a:off x="196402" y="1103585"/>
+                            <a:ext cx="176400" cy="180000"/>
+                          </a:xfrm>
+                          <a:prstGeom prst="rect">
+                            <a:avLst/>
+                          </a:prstGeom>
+                          <a:noFill/>
+                          <a:ln>
+                            <a:noFill/>
+                          </a:ln>
+                          <a:extLst>
+                            <a:ext uri="{53640926-AAD7-44D8-BBD7-CCE9431645EC}">
+                              <a14:shadowObscured xmlns:a14="http://schemas.microsoft.com/office/drawing/2010/main"/>
+                            </a:ext>
+                          </a:extLst>
+                        </pic:spPr>
+                      </pic:pic>
+                      <pic:pic xmlns:pic="http://schemas.openxmlformats.org/drawingml/2006/picture">
+                        <pic:nvPicPr>
+                          <pic:cNvPr id="176" name="Image 176"/>
+                          <pic:cNvPicPr preferRelativeResize="0">
+                            <a:picLocks noChangeAspect="1"/>
+                          </pic:cNvPicPr>
+                        </pic:nvPicPr>
+                        <pic:blipFill rotWithShape="1">
+                          <a:blip r:embed="rId23" cstate="print">
+                            <a:extLst>
+                              <a:ext uri="{28A0092B-C50C-407E-A947-70E740481C1C}">
+                                <a14:useLocalDpi xmlns:a14="http://schemas.microsoft.com/office/drawing/2010/main" val="0"/>
+                              </a:ext>
+                            </a:extLst>
+                          </a:blip>
+                          <a:srcRect l="83145" t="16341" r="3328" b="17129"/>
+                          <a:stretch/>
+                        </pic:blipFill>
+                        <pic:spPr bwMode="auto">
+                          <a:xfrm>
+                            <a:off x="3219835" y="515763"/>
+                            <a:ext cx="183600" cy="181674"/>
+                          </a:xfrm>
+                          <a:prstGeom prst="rect">
+                            <a:avLst/>
+                          </a:prstGeom>
+                          <a:noFill/>
+                          <a:ln>
+                            <a:noFill/>
+                          </a:ln>
+                          <a:extLst>
+                            <a:ext uri="{53640926-AAD7-44D8-BBD7-CCE9431645EC}">
+                              <a14:shadowObscured xmlns:a14="http://schemas.microsoft.com/office/drawing/2010/main"/>
+                            </a:ext>
+                          </a:extLst>
+                        </pic:spPr>
+                      </pic:pic>
+                      <pic:pic xmlns:pic="http://schemas.openxmlformats.org/drawingml/2006/picture">
+                        <pic:nvPicPr>
+                          <pic:cNvPr id="178" name="Image 178"/>
+                          <pic:cNvPicPr preferRelativeResize="0">
+                            <a:picLocks noChangeAspect="1"/>
+                          </pic:cNvPicPr>
+                        </pic:nvPicPr>
+                        <pic:blipFill rotWithShape="1">
+                          <a:blip r:embed="rId12" cstate="print">
+                            <a:extLst>
+                              <a:ext uri="{28A0092B-C50C-407E-A947-70E740481C1C}">
+                                <a14:useLocalDpi xmlns:a14="http://schemas.microsoft.com/office/drawing/2010/main" val="0"/>
+                              </a:ext>
+                            </a:extLst>
+                          </a:blip>
+                          <a:srcRect l="83106" t="15788" r="3310" b="16814"/>
+                          <a:stretch/>
+                        </pic:blipFill>
+                        <pic:spPr bwMode="auto">
+                          <a:xfrm>
+                            <a:off x="888167" y="681873"/>
+                            <a:ext cx="180000" cy="180000"/>
+                          </a:xfrm>
+                          <a:prstGeom prst="rect">
+                            <a:avLst/>
+                          </a:prstGeom>
+                          <a:noFill/>
+                          <a:ln>
+                            <a:noFill/>
+                          </a:ln>
+                          <a:extLst>
+                            <a:ext uri="{53640926-AAD7-44D8-BBD7-CCE9431645EC}">
+                              <a14:shadowObscured xmlns:a14="http://schemas.microsoft.com/office/drawing/2010/main"/>
+                            </a:ext>
+                          </a:extLst>
+                        </pic:spPr>
+                      </pic:pic>
+                      <wps:wsp>
+                        <wps:cNvPr id="185" name="Flèche : courbe vers le bas 185"/>
+                        <wps:cNvSpPr/>
+                        <wps:spPr>
+                          <a:xfrm>
+                            <a:off x="943849" y="499409"/>
+                            <a:ext cx="605539" cy="172862"/>
+                          </a:xfrm>
+                          <a:prstGeom prst="curvedDownArrow">
+                            <a:avLst>
+                              <a:gd name="adj1" fmla="val 42526"/>
+                              <a:gd name="adj2" fmla="val 125081"/>
+                              <a:gd name="adj3" fmla="val 25000"/>
+                            </a:avLst>
+                          </a:prstGeom>
+                          <a:solidFill>
+                            <a:srgbClr val="92D050"/>
+                          </a:solidFill>
+                          <a:ln>
+                            <a:solidFill>
+                              <a:schemeClr val="tx1"/>
+                            </a:solidFill>
+                          </a:ln>
+                        </wps:spPr>
+                        <wps:style>
+                          <a:lnRef idx="2">
+                            <a:schemeClr val="accent1">
+                              <a:shade val="50000"/>
+                            </a:schemeClr>
+                          </a:lnRef>
+                          <a:fillRef idx="1">
+                            <a:schemeClr val="accent1"/>
+                          </a:fillRef>
+                          <a:effectRef idx="0">
+                            <a:schemeClr val="accent1"/>
+                          </a:effectRef>
+                          <a:fontRef idx="minor">
+                            <a:schemeClr val="lt1"/>
+                          </a:fontRef>
+                        </wps:style>
+                        <wps:bodyPr rot="0" spcFirstLastPara="0" vertOverflow="overflow" horzOverflow="overflow" vert="horz" wrap="square" lIns="91440" tIns="45720" rIns="91440" bIns="45720" numCol="1" spcCol="0" rtlCol="0" fromWordArt="0" anchor="ctr" anchorCtr="0" forceAA="0" compatLnSpc="1">
+                          <a:prstTxWarp prst="textNoShape">
+                            <a:avLst/>
+                          </a:prstTxWarp>
+                          <a:noAutofit/>
+                        </wps:bodyPr>
+                      </wps:wsp>
+                      <wps:wsp>
+                        <wps:cNvPr id="188" name="Flèche : virage 188"/>
+                        <wps:cNvSpPr/>
+                        <wps:spPr>
+                          <a:xfrm rot="5400000">
+                            <a:off x="3543175" y="409244"/>
+                            <a:ext cx="161314" cy="402188"/>
+                          </a:xfrm>
+                          <a:prstGeom prst="bentArrow">
+                            <a:avLst>
+                              <a:gd name="adj1" fmla="val 39552"/>
+                              <a:gd name="adj2" fmla="val 39661"/>
+                              <a:gd name="adj3" fmla="val 27557"/>
+                              <a:gd name="adj4" fmla="val 46689"/>
+                            </a:avLst>
+                          </a:prstGeom>
+                          <a:solidFill>
+                            <a:srgbClr val="92D050"/>
+                          </a:solidFill>
+                          <a:ln>
+                            <a:solidFill>
+                              <a:schemeClr val="tx1"/>
+                            </a:solidFill>
+                          </a:ln>
+                        </wps:spPr>
+                        <wps:style>
+                          <a:lnRef idx="2">
+                            <a:schemeClr val="accent1">
+                              <a:shade val="50000"/>
+                            </a:schemeClr>
+                          </a:lnRef>
+                          <a:fillRef idx="1">
+                            <a:schemeClr val="accent1"/>
+                          </a:fillRef>
+                          <a:effectRef idx="0">
+                            <a:schemeClr val="accent1"/>
+                          </a:effectRef>
+                          <a:fontRef idx="minor">
+                            <a:schemeClr val="lt1"/>
+                          </a:fontRef>
+                        </wps:style>
+                        <wps:bodyPr rot="0" spcFirstLastPara="0" vert="horz" wrap="square" lIns="91440" tIns="45720" rIns="91440" bIns="45720" numCol="1" spcCol="0" rtlCol="0" fromWordArt="0" anchor="ctr" anchorCtr="0" forceAA="0" compatLnSpc="1">
+                          <a:prstTxWarp prst="textNoShape">
+                            <a:avLst/>
+                          </a:prstTxWarp>
+                          <a:noAutofit/>
+                        </wps:bodyPr>
+                      </wps:wsp>
+                      <wps:wsp>
+                        <wps:cNvPr id="189" name="Flèche : droite 189"/>
+                        <wps:cNvSpPr/>
+                        <wps:spPr>
+                          <a:xfrm flipH="1">
+                            <a:off x="3933180" y="73640"/>
+                            <a:ext cx="876300" cy="525437"/>
+                          </a:xfrm>
+                          <a:prstGeom prst="rightArrow">
+                            <a:avLst/>
+                          </a:prstGeom>
+                          <a:solidFill>
+                            <a:srgbClr val="FF0000"/>
+                          </a:solidFill>
+                          <a:ln>
+                            <a:solidFill>
+                              <a:schemeClr val="tx1"/>
+                            </a:solidFill>
+                          </a:ln>
+                        </wps:spPr>
+                        <wps:style>
+                          <a:lnRef idx="2">
+                            <a:schemeClr val="accent1">
+                              <a:shade val="50000"/>
+                            </a:schemeClr>
+                          </a:lnRef>
+                          <a:fillRef idx="1">
+                            <a:schemeClr val="accent1"/>
+                          </a:fillRef>
+                          <a:effectRef idx="0">
+                            <a:schemeClr val="accent1"/>
+                          </a:effectRef>
+                          <a:fontRef idx="minor">
+                            <a:schemeClr val="lt1"/>
+                          </a:fontRef>
+                        </wps:style>
+                        <wps:txbx>
+                          <w:txbxContent>
+                            <w:p>
+                              <w:pPr>
+                                <w:spacing w:after="0"/>
+                                <w:jc w:val="center"/>
+                              </w:pPr>
+                              <w:r>
+                                <w:t>interdit</w:t>
+                              </w:r>
+                            </w:p>
+                          </w:txbxContent>
+                        </wps:txbx>
+                        <wps:bodyPr rot="0" spcFirstLastPara="0" vert="horz" wrap="square" lIns="91440" tIns="45720" rIns="91440" bIns="45720" numCol="1" spcCol="0" rtlCol="0" fromWordArt="0" anchor="ctr" anchorCtr="0" forceAA="0" compatLnSpc="1">
+                          <a:prstTxWarp prst="textNoShape">
+                            <a:avLst/>
+                          </a:prstTxWarp>
+                          <a:noAutofit/>
+                        </wps:bodyPr>
+                      </wps:wsp>
+                      <wps:wsp>
+                        <wps:cNvPr id="191" name="Flèche : droite 191"/>
+                        <wps:cNvSpPr/>
+                        <wps:spPr>
+                          <a:xfrm>
+                            <a:off x="4112690" y="1255762"/>
+                            <a:ext cx="875665" cy="525145"/>
+                          </a:xfrm>
+                          <a:prstGeom prst="rightArrow">
+                            <a:avLst/>
+                          </a:prstGeom>
+                          <a:solidFill>
+                            <a:srgbClr val="92D050"/>
+                          </a:solidFill>
+                          <a:ln>
+                            <a:solidFill>
+                              <a:schemeClr val="tx1"/>
+                            </a:solidFill>
+                          </a:ln>
+                        </wps:spPr>
+                        <wps:style>
+                          <a:lnRef idx="2">
+                            <a:schemeClr val="accent1">
+                              <a:shade val="50000"/>
+                            </a:schemeClr>
+                          </a:lnRef>
+                          <a:fillRef idx="1">
+                            <a:schemeClr val="accent1"/>
+                          </a:fillRef>
+                          <a:effectRef idx="0">
+                            <a:schemeClr val="accent1"/>
+                          </a:effectRef>
+                          <a:fontRef idx="minor">
+                            <a:schemeClr val="lt1"/>
+                          </a:fontRef>
+                        </wps:style>
+                        <wps:txbx>
+                          <w:txbxContent>
+                            <w:p>
+                              <w:pPr>
+                                <w:spacing w:line="256" w:lineRule="auto"/>
+                                <w:jc w:val="center"/>
+                                <w:rPr>
+                                  <w:sz w:val="24"/>
+                                  <w:szCs w:val="24"/>
+                                </w:rPr>
+                              </w:pPr>
+                              <w:r>
+                                <w:rPr>
+                                  <w:rFonts w:eastAsia="Calibri"/>
+                                </w:rPr>
+                                <w:t>autorisé</w:t>
+                              </w:r>
+                            </w:p>
+                          </w:txbxContent>
+                        </wps:txbx>
+                        <wps:bodyPr rot="0" spcFirstLastPara="0" vert="horz" wrap="square" lIns="91440" tIns="45720" rIns="91440" bIns="45720" numCol="1" spcCol="0" rtlCol="0" fromWordArt="0" anchor="ctr" anchorCtr="0" forceAA="0" compatLnSpc="1">
+                          <a:prstTxWarp prst="textNoShape">
+                            <a:avLst/>
+                          </a:prstTxWarp>
+                          <a:noAutofit/>
+                        </wps:bodyPr>
+                      </wps:wsp>
+                      <wps:wsp>
+                        <wps:cNvPr id="194" name="Ellipse 194"/>
+                        <wps:cNvSpPr/>
+                        <wps:spPr>
+                          <a:xfrm>
+                            <a:off x="308570" y="79117"/>
+                            <a:ext cx="1293844" cy="1292934"/>
+                          </a:xfrm>
+                          <a:prstGeom prst="ellipse">
+                            <a:avLst/>
+                          </a:prstGeom>
+                          <a:noFill/>
+                          <a:ln>
+                            <a:solidFill>
+                              <a:schemeClr val="bg1"/>
+                            </a:solidFill>
+                          </a:ln>
+                        </wps:spPr>
+                        <wps:style>
+                          <a:lnRef idx="2">
+                            <a:schemeClr val="accent1">
+                              <a:shade val="50000"/>
+                            </a:schemeClr>
+                          </a:lnRef>
+                          <a:fillRef idx="1">
+                            <a:schemeClr val="accent1"/>
+                          </a:fillRef>
+                          <a:effectRef idx="0">
+                            <a:schemeClr val="accent1"/>
+                          </a:effectRef>
+                          <a:fontRef idx="minor">
+                            <a:schemeClr val="lt1"/>
+                          </a:fontRef>
+                        </wps:style>
+                        <wps:bodyPr rot="0" spcFirstLastPara="0" vertOverflow="overflow" horzOverflow="overflow" vert="horz" wrap="square" lIns="91440" tIns="45720" rIns="91440" bIns="45720" numCol="1" spcCol="0" rtlCol="0" fromWordArt="0" anchor="ctr" anchorCtr="0" forceAA="0" compatLnSpc="1">
+                          <a:prstTxWarp prst="textNoShape">
+                            <a:avLst/>
+                          </a:prstTxWarp>
+                          <a:noAutofit/>
+                        </wps:bodyPr>
+                      </wps:wsp>
+                      <wps:wsp>
+                        <wps:cNvPr id="195" name="Ellipse 195"/>
+                        <wps:cNvSpPr/>
+                        <wps:spPr>
+                          <a:xfrm>
+                            <a:off x="2633094" y="38362"/>
+                            <a:ext cx="1339791" cy="1338372"/>
+                          </a:xfrm>
+                          <a:prstGeom prst="ellipse">
+                            <a:avLst/>
+                          </a:prstGeom>
+                          <a:noFill/>
+                          <a:ln>
+                            <a:solidFill>
+                              <a:schemeClr val="bg1"/>
+                            </a:solidFill>
+                          </a:ln>
+                        </wps:spPr>
+                        <wps:style>
+                          <a:lnRef idx="2">
+                            <a:schemeClr val="accent1">
+                              <a:shade val="50000"/>
+                            </a:schemeClr>
+                          </a:lnRef>
+                          <a:fillRef idx="1">
+                            <a:schemeClr val="accent1"/>
+                          </a:fillRef>
+                          <a:effectRef idx="0">
+                            <a:schemeClr val="accent1"/>
+                          </a:effectRef>
+                          <a:fontRef idx="minor">
+                            <a:schemeClr val="lt1"/>
+                          </a:fontRef>
+                        </wps:style>
+                        <wps:bodyPr rot="0" spcFirstLastPara="0" vert="horz" wrap="square" lIns="91440" tIns="45720" rIns="91440" bIns="45720" numCol="1" spcCol="0" rtlCol="0" fromWordArt="0" anchor="ctr" anchorCtr="0" forceAA="0" compatLnSpc="1">
+                          <a:prstTxWarp prst="textNoShape">
+                            <a:avLst/>
+                          </a:prstTxWarp>
+                          <a:noAutofit/>
+                        </wps:bodyPr>
+                      </wps:wsp>
+                      <pic:pic xmlns:pic="http://schemas.openxmlformats.org/drawingml/2006/picture">
+                        <pic:nvPicPr>
+                          <pic:cNvPr id="196" name="Image 196"/>
+                          <pic:cNvPicPr/>
+                        </pic:nvPicPr>
+                        <pic:blipFill rotWithShape="1">
+                          <a:blip r:embed="rId12" cstate="print">
+                            <a:extLst>
+                              <a:ext uri="{28A0092B-C50C-407E-A947-70E740481C1C}">
+                                <a14:useLocalDpi xmlns:a14="http://schemas.microsoft.com/office/drawing/2010/main" val="0"/>
+                              </a:ext>
+                            </a:extLst>
+                          </a:blip>
+                          <a:srcRect l="83106" t="15788" r="3310" b="16814"/>
+                          <a:stretch/>
+                        </pic:blipFill>
+                        <pic:spPr bwMode="auto">
+                          <a:xfrm>
+                            <a:off x="2542955" y="997741"/>
+                            <a:ext cx="179705" cy="179705"/>
+                          </a:xfrm>
+                          <a:prstGeom prst="rect">
+                            <a:avLst/>
+                          </a:prstGeom>
+                          <a:noFill/>
+                          <a:ln>
+                            <a:noFill/>
+                          </a:ln>
+                          <a:extLst>
+                            <a:ext uri="{53640926-AAD7-44D8-BBD7-CCE9431645EC}">
+                              <a14:shadowObscured xmlns:a14="http://schemas.microsoft.com/office/drawing/2010/main"/>
+                            </a:ext>
+                          </a:extLst>
+                        </pic:spPr>
+                      </pic:pic>
+                      <wps:wsp>
+                        <wps:cNvPr id="204" name="Flèche : droite 204"/>
+                        <wps:cNvSpPr/>
+                        <wps:spPr>
+                          <a:xfrm>
+                            <a:off x="862485" y="290831"/>
+                            <a:ext cx="323764" cy="141605"/>
+                          </a:xfrm>
+                          <a:prstGeom prst="rightArrow">
+                            <a:avLst/>
+                          </a:prstGeom>
+                          <a:solidFill>
+                            <a:srgbClr val="FF0000"/>
+                          </a:solidFill>
+                          <a:ln>
+                            <a:solidFill>
+                              <a:schemeClr val="tx1"/>
+                            </a:solidFill>
+                          </a:ln>
+                        </wps:spPr>
+                        <wps:style>
+                          <a:lnRef idx="2">
+                            <a:schemeClr val="accent1">
+                              <a:shade val="50000"/>
+                            </a:schemeClr>
+                          </a:lnRef>
+                          <a:fillRef idx="1">
+                            <a:schemeClr val="accent1"/>
+                          </a:fillRef>
+                          <a:effectRef idx="0">
+                            <a:schemeClr val="accent1"/>
+                          </a:effectRef>
+                          <a:fontRef idx="minor">
+                            <a:schemeClr val="lt1"/>
+                          </a:fontRef>
+                        </wps:style>
+                        <wps:bodyPr rot="0" spcFirstLastPara="0" vert="horz" wrap="square" lIns="91440" tIns="45720" rIns="91440" bIns="45720" numCol="1" spcCol="0" rtlCol="0" fromWordArt="0" anchor="ctr" anchorCtr="0" forceAA="0" compatLnSpc="1">
+                          <a:prstTxWarp prst="textNoShape">
+                            <a:avLst/>
+                          </a:prstTxWarp>
+                          <a:noAutofit/>
+                        </wps:bodyPr>
+                      </wps:wsp>
+                      <wps:wsp>
+                        <wps:cNvPr id="183" name="Flèche : droite 183"/>
+                        <wps:cNvSpPr/>
+                        <wps:spPr>
+                          <a:xfrm flipH="1">
+                            <a:off x="2603605" y="273100"/>
+                            <a:ext cx="848138" cy="160576"/>
+                          </a:xfrm>
+                          <a:prstGeom prst="rightArrow">
+                            <a:avLst/>
+                          </a:prstGeom>
+                          <a:solidFill>
+                            <a:srgbClr val="92D050"/>
+                          </a:solidFill>
+                          <a:ln>
+                            <a:solidFill>
+                              <a:schemeClr val="tx1"/>
+                            </a:solidFill>
+                          </a:ln>
+                        </wps:spPr>
+                        <wps:style>
+                          <a:lnRef idx="2">
+                            <a:schemeClr val="accent1">
+                              <a:shade val="50000"/>
+                            </a:schemeClr>
+                          </a:lnRef>
+                          <a:fillRef idx="1">
+                            <a:schemeClr val="accent1"/>
+                          </a:fillRef>
+                          <a:effectRef idx="0">
+                            <a:schemeClr val="accent1"/>
+                          </a:effectRef>
+                          <a:fontRef idx="minor">
+                            <a:schemeClr val="lt1"/>
+                          </a:fontRef>
+                        </wps:style>
+                        <wps:bodyPr rot="0" spcFirstLastPara="0" vert="horz" wrap="square" lIns="91440" tIns="45720" rIns="91440" bIns="45720" numCol="1" spcCol="0" rtlCol="0" fromWordArt="0" anchor="ctr" anchorCtr="0" forceAA="0" compatLnSpc="1">
+                          <a:prstTxWarp prst="textNoShape">
+                            <a:avLst/>
+                          </a:prstTxWarp>
+                          <a:noAutofit/>
+                        </wps:bodyPr>
+                      </wps:wsp>
+                      <wps:wsp>
+                        <wps:cNvPr id="186" name="Flèche : droite 186"/>
+                        <wps:cNvSpPr/>
+                        <wps:spPr>
+                          <a:xfrm rot="3285952">
+                            <a:off x="3348240" y="931536"/>
+                            <a:ext cx="270444" cy="148755"/>
+                          </a:xfrm>
+                          <a:prstGeom prst="rightArrow">
+                            <a:avLst/>
+                          </a:prstGeom>
+                          <a:solidFill>
+                            <a:srgbClr val="92D050"/>
+                          </a:solidFill>
+                          <a:ln>
+                            <a:solidFill>
+                              <a:schemeClr val="tx1"/>
+                            </a:solidFill>
+                          </a:ln>
+                        </wps:spPr>
+                        <wps:style>
+                          <a:lnRef idx="2">
+                            <a:schemeClr val="accent1">
+                              <a:shade val="50000"/>
+                            </a:schemeClr>
+                          </a:lnRef>
+                          <a:fillRef idx="1">
+                            <a:schemeClr val="accent1"/>
+                          </a:fillRef>
+                          <a:effectRef idx="0">
+                            <a:schemeClr val="accent1"/>
+                          </a:effectRef>
+                          <a:fontRef idx="minor">
+                            <a:schemeClr val="lt1"/>
+                          </a:fontRef>
+                        </wps:style>
+                        <wps:bodyPr rot="0" spcFirstLastPara="0" vert="horz" wrap="square" lIns="91440" tIns="45720" rIns="91440" bIns="45720" numCol="1" spcCol="0" rtlCol="0" fromWordArt="0" anchor="ctr" anchorCtr="0" forceAA="0" compatLnSpc="1">
+                          <a:prstTxWarp prst="textNoShape">
+                            <a:avLst/>
+                          </a:prstTxWarp>
+                          <a:noAutofit/>
+                        </wps:bodyPr>
+                      </wps:wsp>
+                      <wps:wsp>
+                        <wps:cNvPr id="187" name="Flèche : droite 187"/>
+                        <wps:cNvSpPr/>
+                        <wps:spPr>
+                          <a:xfrm>
+                            <a:off x="390754" y="1124891"/>
+                            <a:ext cx="323215" cy="141605"/>
+                          </a:xfrm>
+                          <a:prstGeom prst="rightArrow">
+                            <a:avLst/>
+                          </a:prstGeom>
+                          <a:solidFill>
+                            <a:srgbClr val="FF0000"/>
+                          </a:solidFill>
+                          <a:ln>
+                            <a:solidFill>
+                              <a:schemeClr val="tx1"/>
+                            </a:solidFill>
+                          </a:ln>
+                        </wps:spPr>
+                        <wps:style>
+                          <a:lnRef idx="2">
+                            <a:schemeClr val="accent1">
+                              <a:shade val="50000"/>
+                            </a:schemeClr>
+                          </a:lnRef>
+                          <a:fillRef idx="1">
+                            <a:schemeClr val="accent1"/>
+                          </a:fillRef>
+                          <a:effectRef idx="0">
+                            <a:schemeClr val="accent1"/>
+                          </a:effectRef>
+                          <a:fontRef idx="minor">
+                            <a:schemeClr val="lt1"/>
+                          </a:fontRef>
+                        </wps:style>
+                        <wps:bodyPr rot="0" spcFirstLastPara="0" vert="horz" wrap="square" lIns="91440" tIns="45720" rIns="91440" bIns="45720" numCol="1" spcCol="0" rtlCol="0" fromWordArt="0" anchor="ctr" anchorCtr="0" forceAA="0" compatLnSpc="1">
+                          <a:prstTxWarp prst="textNoShape">
+                            <a:avLst/>
+                          </a:prstTxWarp>
+                          <a:noAutofit/>
+                        </wps:bodyPr>
+                      </wps:wsp>
+                      <wps:wsp>
+                        <wps:cNvPr id="192" name="Ellipse 192"/>
+                        <wps:cNvSpPr/>
+                        <wps:spPr>
+                          <a:xfrm>
+                            <a:off x="1954997" y="446649"/>
+                            <a:ext cx="1292339" cy="1291582"/>
+                          </a:xfrm>
+                          <a:prstGeom prst="ellipse">
+                            <a:avLst/>
+                          </a:prstGeom>
+                          <a:noFill/>
+                          <a:ln>
+                            <a:solidFill>
+                              <a:schemeClr val="bg1"/>
+                            </a:solidFill>
+                          </a:ln>
+                        </wps:spPr>
+                        <wps:style>
+                          <a:lnRef idx="2">
+                            <a:schemeClr val="accent1">
+                              <a:shade val="50000"/>
+                            </a:schemeClr>
+                          </a:lnRef>
+                          <a:fillRef idx="1">
+                            <a:schemeClr val="accent1"/>
+                          </a:fillRef>
+                          <a:effectRef idx="0">
+                            <a:schemeClr val="accent1"/>
+                          </a:effectRef>
+                          <a:fontRef idx="minor">
+                            <a:schemeClr val="lt1"/>
+                          </a:fontRef>
+                        </wps:style>
+                        <wps:bodyPr rot="0" spcFirstLastPara="0" vert="horz" wrap="square" lIns="91440" tIns="45720" rIns="91440" bIns="45720" numCol="1" spcCol="0" rtlCol="0" fromWordArt="0" anchor="ctr" anchorCtr="0" forceAA="0" compatLnSpc="1">
+                          <a:prstTxWarp prst="textNoShape">
+                            <a:avLst/>
+                          </a:prstTxWarp>
+                          <a:noAutofit/>
+                        </wps:bodyPr>
+                      </wps:wsp>
+                      <wps:wsp>
+                        <wps:cNvPr id="184" name="Flèche : virage 184"/>
+                        <wps:cNvSpPr/>
+                        <wps:spPr>
+                          <a:xfrm rot="16200000" flipH="1">
+                            <a:off x="295193" y="305578"/>
+                            <a:ext cx="499312" cy="211140"/>
+                          </a:xfrm>
+                          <a:prstGeom prst="bentArrow">
+                            <a:avLst>
+                              <a:gd name="adj1" fmla="val 25000"/>
+                              <a:gd name="adj2" fmla="val 25000"/>
+                              <a:gd name="adj3" fmla="val 25000"/>
+                              <a:gd name="adj4" fmla="val 46801"/>
+                            </a:avLst>
+                          </a:prstGeom>
+                          <a:solidFill>
+                            <a:srgbClr val="FF0000"/>
+                          </a:solidFill>
+                          <a:ln>
+                            <a:solidFill>
+                              <a:schemeClr val="tx1"/>
+                            </a:solidFill>
+                          </a:ln>
+                        </wps:spPr>
+                        <wps:style>
+                          <a:lnRef idx="2">
+                            <a:schemeClr val="accent1">
+                              <a:shade val="50000"/>
+                            </a:schemeClr>
+                          </a:lnRef>
+                          <a:fillRef idx="1">
+                            <a:schemeClr val="accent1"/>
+                          </a:fillRef>
+                          <a:effectRef idx="0">
+                            <a:schemeClr val="accent1"/>
+                          </a:effectRef>
+                          <a:fontRef idx="minor">
+                            <a:schemeClr val="lt1"/>
+                          </a:fontRef>
+                        </wps:style>
+                        <wps:bodyPr rot="0" spcFirstLastPara="0" vertOverflow="overflow" horzOverflow="overflow" vert="horz" wrap="square" lIns="91440" tIns="45720" rIns="91440" bIns="45720" numCol="1" spcCol="0" rtlCol="0" fromWordArt="0" anchor="ctr" anchorCtr="0" forceAA="0" compatLnSpc="1">
+                          <a:prstTxWarp prst="textNoShape">
+                            <a:avLst/>
+                          </a:prstTxWarp>
+                          <a:noAutofit/>
+                        </wps:bodyPr>
+                      </wps:wsp>
+                      <pic:pic xmlns:pic="http://schemas.openxmlformats.org/drawingml/2006/picture">
+                        <pic:nvPicPr>
+                          <pic:cNvPr id="139" name="Image 139"/>
+                          <pic:cNvPicPr preferRelativeResize="0">
+                            <a:picLocks noChangeAspect="1"/>
+                          </pic:cNvPicPr>
+                        </pic:nvPicPr>
+                        <pic:blipFill rotWithShape="1">
+                          <a:blip r:embed="rId14" cstate="print">
+                            <a:alphaModFix/>
+                            <a:extLst>
+                              <a:ext uri="{28A0092B-C50C-407E-A947-70E740481C1C}">
+                                <a14:useLocalDpi xmlns:a14="http://schemas.microsoft.com/office/drawing/2010/main" val="0"/>
+                              </a:ext>
+                            </a:extLst>
+                          </a:blip>
+                          <a:srcRect l="53859" t="16189" r="29183" b="17041"/>
+                          <a:stretch/>
+                        </pic:blipFill>
+                        <pic:spPr bwMode="auto">
+                          <a:xfrm>
+                            <a:off x="3471993" y="94833"/>
+                            <a:ext cx="176400" cy="174549"/>
+                          </a:xfrm>
+                          <a:prstGeom prst="rect">
+                            <a:avLst/>
+                          </a:prstGeom>
+                          <a:solidFill>
+                            <a:schemeClr val="bg1"/>
+                          </a:solidFill>
+                          <a:ln>
+                            <a:noFill/>
+                          </a:ln>
+                          <a:extLst>
+                            <a:ext uri="{53640926-AAD7-44D8-BBD7-CCE9431645EC}">
+                              <a14:shadowObscured xmlns:a14="http://schemas.microsoft.com/office/drawing/2010/main"/>
+                            </a:ext>
+                          </a:extLst>
+                        </pic:spPr>
+                      </pic:pic>
+                      <pic:pic xmlns:pic="http://schemas.openxmlformats.org/drawingml/2006/picture">
+                        <pic:nvPicPr>
+                          <pic:cNvPr id="145" name="Image 145"/>
+                          <pic:cNvPicPr/>
+                        </pic:nvPicPr>
+                        <pic:blipFill rotWithShape="1">
+                          <a:blip r:embed="rId14" cstate="print">
+                            <a:alphaModFix/>
+                            <a:extLst>
+                              <a:ext uri="{28A0092B-C50C-407E-A947-70E740481C1C}">
+                                <a14:useLocalDpi xmlns:a14="http://schemas.microsoft.com/office/drawing/2010/main" val="0"/>
+                              </a:ext>
+                            </a:extLst>
+                          </a:blip>
+                          <a:srcRect l="53859" t="16189" r="29183" b="17041"/>
+                          <a:stretch/>
+                        </pic:blipFill>
+                        <pic:spPr bwMode="auto">
+                          <a:xfrm>
+                            <a:off x="660151" y="93166"/>
+                            <a:ext cx="176400" cy="180000"/>
+                          </a:xfrm>
+                          <a:prstGeom prst="rect">
+                            <a:avLst/>
+                          </a:prstGeom>
+                          <a:solidFill>
+                            <a:schemeClr val="bg1"/>
+                          </a:solidFill>
+                          <a:ln>
+                            <a:noFill/>
+                          </a:ln>
+                          <a:extLst>
+                            <a:ext uri="{53640926-AAD7-44D8-BBD7-CCE9431645EC}">
+                              <a14:shadowObscured xmlns:a14="http://schemas.microsoft.com/office/drawing/2010/main"/>
+                            </a:ext>
+                          </a:extLst>
+                        </pic:spPr>
+                      </pic:pic>
+                      <wps:wsp>
+                        <wps:cNvPr id="199" name="Flèche : droite 199"/>
+                        <wps:cNvSpPr/>
+                        <wps:spPr>
+                          <a:xfrm flipH="1">
+                            <a:off x="2936956" y="697446"/>
+                            <a:ext cx="268666" cy="140970"/>
+                          </a:xfrm>
+                          <a:prstGeom prst="rightArrow">
+                            <a:avLst/>
+                          </a:prstGeom>
+                          <a:solidFill>
+                            <a:srgbClr val="FF0000"/>
+                          </a:solidFill>
+                          <a:ln>
+                            <a:solidFill>
+                              <a:schemeClr val="tx1"/>
+                            </a:solidFill>
+                          </a:ln>
+                        </wps:spPr>
+                        <wps:style>
+                          <a:lnRef idx="2">
+                            <a:schemeClr val="accent1">
+                              <a:shade val="50000"/>
+                            </a:schemeClr>
+                          </a:lnRef>
+                          <a:fillRef idx="1">
+                            <a:schemeClr val="accent1"/>
+                          </a:fillRef>
+                          <a:effectRef idx="0">
+                            <a:schemeClr val="accent1"/>
+                          </a:effectRef>
+                          <a:fontRef idx="minor">
+                            <a:schemeClr val="lt1"/>
+                          </a:fontRef>
+                        </wps:style>
+                        <wps:bodyPr rot="0" spcFirstLastPara="0" vert="horz" wrap="square" lIns="91440" tIns="45720" rIns="91440" bIns="45720" numCol="1" spcCol="0" rtlCol="0" fromWordArt="0" anchor="ctr" anchorCtr="0" forceAA="0" compatLnSpc="1">
+                          <a:prstTxWarp prst="textNoShape">
+                            <a:avLst/>
+                          </a:prstTxWarp>
+                          <a:noAutofit/>
+                        </wps:bodyPr>
+                      </wps:wsp>
+                      <wps:wsp>
+                        <wps:cNvPr id="190" name="Flèche : droite 190"/>
+                        <wps:cNvSpPr/>
+                        <wps:spPr>
+                          <a:xfrm rot="18314048" flipH="1">
+                            <a:off x="3020465" y="943897"/>
+                            <a:ext cx="264694" cy="146000"/>
+                          </a:xfrm>
+                          <a:prstGeom prst="rightArrow">
+                            <a:avLst/>
+                          </a:prstGeom>
+                          <a:solidFill>
+                            <a:srgbClr val="FF0000"/>
+                          </a:solidFill>
+                          <a:ln>
+                            <a:solidFill>
+                              <a:schemeClr val="tx1"/>
+                            </a:solidFill>
+                          </a:ln>
+                        </wps:spPr>
+                        <wps:style>
+                          <a:lnRef idx="2">
+                            <a:schemeClr val="accent1">
+                              <a:shade val="50000"/>
+                            </a:schemeClr>
+                          </a:lnRef>
+                          <a:fillRef idx="1">
+                            <a:schemeClr val="accent1"/>
+                          </a:fillRef>
+                          <a:effectRef idx="0">
+                            <a:schemeClr val="accent1"/>
+                          </a:effectRef>
+                          <a:fontRef idx="minor">
+                            <a:schemeClr val="lt1"/>
+                          </a:fontRef>
+                        </wps:style>
+                        <wps:bodyPr rot="0" spcFirstLastPara="0" vert="horz" wrap="square" lIns="91440" tIns="45720" rIns="91440" bIns="45720" numCol="1" spcCol="0" rtlCol="0" fromWordArt="0" anchor="ctr" anchorCtr="0" forceAA="0" compatLnSpc="1">
+                          <a:prstTxWarp prst="textNoShape">
+                            <a:avLst/>
+                          </a:prstTxWarp>
+                          <a:noAutofit/>
+                        </wps:bodyPr>
+                      </wps:wsp>
+                      <pic:pic xmlns:pic="http://schemas.openxmlformats.org/drawingml/2006/picture">
+                        <pic:nvPicPr>
+                          <pic:cNvPr id="174" name="Image 174"/>
+                          <pic:cNvPicPr/>
+                        </pic:nvPicPr>
+                        <pic:blipFill rotWithShape="1">
+                          <a:blip r:embed="rId19" cstate="print">
+                            <a:extLst>
+                              <a:ext uri="{28A0092B-C50C-407E-A947-70E740481C1C}">
+                                <a14:useLocalDpi xmlns:a14="http://schemas.microsoft.com/office/drawing/2010/main" val="0"/>
+                              </a:ext>
+                            </a:extLst>
+                          </a:blip>
+                          <a:srcRect l="3918" t="15913" r="78988" b="16385"/>
+                          <a:stretch/>
+                        </pic:blipFill>
+                        <pic:spPr bwMode="auto">
+                          <a:xfrm>
+                            <a:off x="196402" y="920517"/>
+                            <a:ext cx="176400" cy="180000"/>
+                          </a:xfrm>
+                          <a:prstGeom prst="rect">
+                            <a:avLst/>
+                          </a:prstGeom>
+                          <a:noFill/>
+                          <a:ln>
+                            <a:noFill/>
+                          </a:ln>
+                          <a:extLst>
+                            <a:ext uri="{53640926-AAD7-44D8-BBD7-CCE9431645EC}">
+                              <a14:shadowObscured xmlns:a14="http://schemas.microsoft.com/office/drawing/2010/main"/>
+                            </a:ext>
+                          </a:extLst>
+                        </pic:spPr>
+                      </pic:pic>
+                    </wpc:wpc>
+                  </a:graphicData>
+                </a:graphic>
+              </wp:inline>
+            </w:drawing>
+          </mc:Choice>
+          <mc:Fallback>
+            <w:pict>
+              <v:group w14:anchorId="01EEC548" id="Zone de dessin 179" o:spid="_x0000_s1057" editas="canvas" style="width:392.8pt;height:155.2pt;mso-position-horizontal-relative:char;mso-position-vertical-relative:line" coordsize="49879,19704" o:gfxdata="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">
+                <v:shape id="_x0000_s1058" type="#_x0000_t75" style="position:absolute;width:49879;height:19704;visibility:visible;mso-wrap-style:square">
+                  <v:fill o:detectmouseclick="t"/>
+                  <v:path o:connecttype="none"/>
+                </v:shape>
+                <v:shape id="Image 4" o:spid="_x0000_s1059" type="#_x0000_t75" style="position:absolute;width:42616;height:18369;visibility:visible;mso-wrap-style:square" o:preferrelative="f" o:gfxdata="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">
+                  <v:imagedata r:id="rId35" o:title="" croptop="14697f" cropbottom="20808f" cropleft="382f" cropright="277f"/>
+                </v:shape>
+                <v:shape id="Image 30" o:spid="_x0000_s1060" type="#_x0000_t75" style="position:absolute;left:32229;top:7083;width:1764;height:1802;visibility:visible;mso-wrap-style:square" o:preferrelative="f" o:gfxdata="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">
+                  <v:imagedata r:id="rId38" o:title="" croptop="10091f" cropbottom="11081f" cropleft="35270f" cropright="19037f"/>
+                </v:shape>
+                <v:shape id="Image 132" o:spid="_x0000_s1061" type="#_x0000_t75" style="position:absolute;left:36763;top:6911;width:1764;height:1798;visibility:visible;mso-wrap-style:square" o:preferrelative="f" o:gfxdata="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">
+                  <v:imagedata r:id="rId39" o:title="" croptop="10205f" cropbottom="10934f" cropleft="18933f" cropright="35431f"/>
+                </v:shape>
+                <v:shape id="Image 140" o:spid="_x0000_s1062" type="#_x0000_t75" style="position:absolute;left:3974;top:6818;width:1764;height:1753;visibility:visible;mso-wrap-style:square" o:preferrelative="f" o:gfxdata="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" filled="t" fillcolor="white [3212]">
+                  <v:imagedata r:id="rId40" o:title="" croptop="10853f" cropbottom="11197f" cropleft="18982f" cropright="35561f"/>
+                </v:shape>
+                <v:shape id="Image 146" o:spid="_x0000_s1063" type="#_x0000_t75" style="position:absolute;left:34715;top:2804;width:1764;height:1800;visibility:visible;mso-wrap-style:square" o:gfxdata="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" filled="t" fillcolor="white [3212]">
+                  <v:imagedata r:id="rId41" o:title="" croptop="10610f" cropbottom="11168f" cropleft="35297f" cropright="19125f"/>
+                </v:shape>
+                <v:shape id="Image 165" o:spid="_x0000_s1064" type="#_x0000_t75" style="position:absolute;left:13673;top:6820;width:1764;height:1800;visibility:visible;mso-wrap-style:square" o:gfxdata="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" filled="t" fillcolor="white [3212]">
+                  <v:imagedata r:id="rId42" o:title="" croptop="10393f" cropbottom="11343f" cropleft="2618f" cropright="51825f"/>
+                </v:shape>
+                <v:shape id="Image 166" o:spid="_x0000_s1065" type="#_x0000_t75" style="position:absolute;left:6601;top:2806;width:1764;height:1800;visibility:visible;mso-wrap-style:square" o:gfxdata="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" filled="t" fillcolor="white [3212]">
+                  <v:imagedata r:id="rId42" o:title="" croptop="10393f" cropbottom="11343f" cropleft="2618f" cropright="51825f"/>
+                </v:shape>
+                <v:shape id="Image 169" o:spid="_x0000_s1066" type="#_x0000_t75" style="position:absolute;left:1964;top:11035;width:1764;height:1800;visibility:visible;mso-wrap-style:square" o:gfxdata="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">
+                  <v:imagedata r:id="rId39" o:title="" croptop="10205f" cropbottom="10934f" cropleft="18933f" cropright="35431f"/>
+                </v:shape>
+                <v:shape id="Image 176" o:spid="_x0000_s1067" type="#_x0000_t75" style="position:absolute;left:32198;top:5157;width:1836;height:1817;visibility:visible;mso-wrap-style:square" o:preferrelative="f" o:gfxdata="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">
+                  <v:imagedata r:id="rId36" o:title="" croptop="10709f" cropbottom="11226f" cropleft="54490f" cropright="2181f"/>
+                </v:shape>
+                <v:shape id="Image 178" o:spid="_x0000_s1068" type="#_x0000_t75" style="position:absolute;left:8881;top:6818;width:1800;height:1800;visibility:visible;mso-wrap-style:square" o:preferrelative="f" o:gfxdata="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">
+                  <v:imagedata r:id="rId37" o:title="" croptop="10347f" cropbottom="11019f" cropleft="54464f" cropright="2169f"/>
+                </v:shape>
+                <v:shapetype id="_x0000_t105" coordsize="21600,21600" o:spt="105" adj="12960,19440,14400" path="wr,0@3@23,0@22@4,0@15,0@1@23@7,0@13@2l@14@2@8@22@12@2at,0@3@23@11@2@17@26@15,0@1@23@17@26@15@22xewr,0@3@23@4,0@17@26nfe">
+                  <v:stroke joinstyle="miter"/>
+                  <v:formulas>
+                    <v:f eqn="val #0"/>
+                    <v:f eqn="val #1"/>
+                    <v:f eqn="val #2"/>
+                    <v:f eqn="sum #0 width #1"/>
+                    <v:f eqn="prod @3 1 2"/>
+                    <v:f eqn="sum #1 #1 width"/>
+                    <v:f eqn="sum @5 #1 #0"/>
+                    <v:f eqn="prod @6 1 2"/>
+                    <v:f eqn="mid width #0"/>
+                    <v:f eqn="sum height 0 #2"/>
+                    <v:f eqn="ellipse @9 height @4"/>
+                    <v:f eqn="sum @4 @10 0"/>
+                    <v:f eqn="sum @11 #1 width"/>
+                    <v:f eqn="sum @7 @10 0"/>
+                    <v:f eqn="sum @12 width #0"/>
+                    <v:f eqn="sum @5 0 #0"/>
+                    <v:f eqn="prod @15 1 2"/>
+                    <v:f eqn="mid @4 @7"/>
+                    <v:f eqn="sum #0 #1 width"/>
+                    <v:f eqn="prod @18 1 2"/>
+                    <v:f eqn="sum @17 0 @19"/>
+                    <v:f eqn="val width"/>
+                    <v:f eqn="val height"/>
+                    <v:f eqn="prod height 2 1"/>
+                    <v:f eqn="sum @17 0 @4"/>
+                    <v:f eqn="ellipse @24 @4 height"/>
+                    <v:f eqn="sum height 0 @25"/>
+                    <v:f eqn="sum @8 128 0"/>
+                    <v:f eqn="prod @5 1 2"/>
+                    <v:f eqn="sum @5 0 128"/>
+                    <v:f eqn="sum #0 @17 @12"/>
+                    <v:f eqn="ellipse @20 @4 height"/>
+                    <v:f eqn="sum width 0 #0"/>
+                    <v:f eqn="prod @32 1 2"/>
+                    <v:f eqn="prod height height 1"/>
+                    <v:f eqn="prod @9 @9 1"/>
+                    <v:f eqn="sum @34 0 @35"/>
+                    <v:f eqn="sqrt @36"/>
+                    <v:f eqn="sum @37 height 0"/>
+                    <v:f eqn="prod width height @38"/>
+                    <v:f eqn="sum @39 64 0"/>
+                    <v:f eqn="prod #0 1 2"/>
+                    <v:f eqn="ellipse @33 @41 height"/>
+                    <v:f eqn="sum height 0 @42"/>
+                    <v:f eqn="sum @43 64 0"/>
+                    <v:f eqn="prod @4 1 2"/>
+                    <v:f eqn="sum #1 0 @45"/>
+                    <v:f eqn="prod height 4390 32768"/>
+                    <v:f eqn="prod height 28378 32768"/>
+                  </v:formulas>
+                  <v:path o:extrusionok="f" o:connecttype="custom" o:connectlocs="@17,0;@16,@22;@12,@2;@8,@22;@14,@2" o:connectangles="270,90,90,90,0" textboxrect="@45,@47,@46,@48"/>
+                  <v:handles>
+                    <v:h position="#0,bottomRight" xrange="@40,@29"/>
+                    <v:h position="#1,bottomRight" xrange="@27,@21"/>
+                    <v:h position="bottomRight,#2" yrange="@44,@22"/>
+                  </v:handles>
+                  <o:complex v:ext="view"/>
+                </v:shapetype>
+                <v:shape id="Flèche : courbe vers le bas 185" o:spid="_x0000_s1069" type="#_x0000_t105" style="position:absolute;left:9438;top:4994;width:6055;height:1728;visibility:visible;mso-wrap-style:square;v-text-anchor:middle" o:gfxdata="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" adj="13887,19055,16200" fillcolor="#92d050" strokecolor="black [3213]" strokeweight="1pt"/>
+                <v:shape id="Flèche : virage 188" o:spid="_x0000_s1070" style="position:absolute;left:35431;top:4092;width:1613;height:4022;rotation:90;visibility:visible;mso-wrap-style:square;v-text-anchor:middle" coordsize="161314,402188" o:gfxdata="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" path="m,402188l,107393c,65797,33720,32077,75316,32077r41545,l116861,r44453,63979l116861,127957r,-32077l75316,95880v-6358,,-11513,5155,-11513,11513l63803,402188,,402188xe" fillcolor="#92d050" strokecolor="black [3213]" strokeweight="1pt">
+                  <v:stroke joinstyle="miter"/>
+                  <v:path arrowok="t" o:connecttype="custom" o:connectlocs="0,402188;0,107393;75316,32077;116861,32077;116861,0;161314,63979;116861,127957;116861,95880;75316,95880;63803,107393;63803,402188;0,402188" o:connectangles="0,0,0,0,0,0,0,0,0,0,0,0"/>
+                </v:shape>
+                <v:shapetype id="_x0000_t13" coordsize="21600,21600" o:spt="13" adj="16200,5400" path="m@0,l@0@1,0@1,0@2@0@2@0,21600,21600,10800xe">
+                  <v:stroke joinstyle="miter"/>
+                  <v:formulas>
+                    <v:f eqn="val #0"/>
+                    <v:f eqn="val #1"/>
+                    <v:f eqn="sum height 0 #1"/>
+                    <v:f eqn="sum 10800 0 #1"/>
+                    <v:f eqn="sum width 0 #0"/>
+                    <v:f eqn="prod @4 @3 10800"/>
+                    <v:f eqn="sum width 0 @5"/>
+                  </v:formulas>
+                  <v:path o:connecttype="custom" o:connectlocs="@0,0;0,10800;@0,21600;21600,10800" o:connectangles="270,180,90,0" textboxrect="0,@1,@6,@2"/>
+                  <v:handles>
+                    <v:h position="#0,#1" xrange="0,21600" yrange="0,10800"/>
+                  </v:handles>
+                </v:shapetype>
+                <v:shape id="Flèche : droite 189" o:spid="_x0000_s1071" type="#_x0000_t13" style="position:absolute;left:39331;top:736;width:8763;height:5254;flip:x;visibility:visible;mso-wrap-style:square;v-text-anchor:middle" o:gfxdata="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" adj="15124" fillcolor="red" strokecolor="black [3213]" strokeweight="1pt">
+                  <v:textbox>
+                    <w:txbxContent>
+                      <w:p>
+                        <w:pPr>
+                          <w:spacing w:after="0"/>
+                          <w:jc w:val="center"/>
+                        </w:pPr>
+                        <w:r>
+                          <w:t>interdit</w:t>
+                        </w:r>
+                      </w:p>
+                    </w:txbxContent>
+                  </v:textbox>
+                </v:shape>
+                <v:shape id="Flèche : droite 191" o:spid="_x0000_s1072" type="#_x0000_t13" style="position:absolute;left:41126;top:12557;width:8757;height:5252;visibility:visible;mso-wrap-style:square;v-text-anchor:middle" o:gfxdata="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" adj="15123" fillcolor="#92d050" strokecolor="black [3213]" strokeweight="1pt">
+                  <v:textbox>
+                    <w:txbxContent>
+                      <w:p>
+                        <w:pPr>
+                          <w:spacing w:line="256" w:lineRule="auto"/>
+                          <w:jc w:val="center"/>
+                          <w:rPr>
+                            <w:sz w:val="24"/>
+                            <w:szCs w:val="24"/>
+                          </w:rPr>
+                        </w:pPr>
+                        <w:r>
+                          <w:rPr>
+                            <w:rFonts w:eastAsia="Calibri"/>
+                          </w:rPr>
+                          <w:t>autorisé</w:t>
+                        </w:r>
+                      </w:p>
+                    </w:txbxContent>
+                  </v:textbox>
+                </v:shape>
+                <v:oval id="Ellipse 194" o:spid="_x0000_s1073" style="position:absolute;left:3085;top:791;width:12939;height:12929;visibility:visible;mso-wrap-style:square;v-text-anchor:middle" o:gfxdata="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" filled="f" strokecolor="white [3212]" strokeweight="1pt">
+                  <v:stroke joinstyle="miter"/>
+                </v:oval>
+                <v:oval id="Ellipse 195" o:spid="_x0000_s1074" style="position:absolute;left:26330;top:383;width:13398;height:13384;visibility:visible;mso-wrap-style:square;v-text-anchor:middle" o:gfxdata="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" filled="f" strokecolor="white [3212]" strokeweight="1pt">
+                  <v:stroke joinstyle="miter"/>
+                </v:oval>
+                <v:shape id="Image 196" o:spid="_x0000_s1075" type="#_x0000_t75" style="position:absolute;left:25429;top:9977;width:1797;height:1797;visibility:visible;mso-wrap-style:square" o:gfxdata="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">
+                  <v:imagedata r:id="rId37" o:title="" croptop="10347f" cropbottom="11019f" cropleft="54464f" cropright="2169f"/>
+                </v:shape>
+                <v:shape id="Flèche : droite 204" o:spid="_x0000_s1076" type="#_x0000_t13" style="position:absolute;left:8624;top:2908;width:3238;height:1416;visibility:visible;mso-wrap-style:square;v-text-anchor:middle" o:gfxdata="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" adj="16876" fillcolor="red" strokecolor="black [3213]" strokeweight="1pt"/>
+                <v:shape id="Flèche : droite 183" o:spid="_x0000_s1077" type="#_x0000_t13" style="position:absolute;left:26036;top:2731;width:8481;height:1605;flip:x;visibility:visible;mso-wrap-style:square;v-text-anchor:middle" o:gfxdata="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" adj="19555" fillcolor="#92d050" strokecolor="black [3213]" strokeweight="1pt"/>
+                <v:shape id="Flèche : droite 186" o:spid="_x0000_s1078" type="#_x0000_t13" style="position:absolute;left:33481;top:9315;width:2705;height:1488;rotation:3589136fd;visibility:visible;mso-wrap-style:square;v-text-anchor:middle" o:gfxdata="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" adj="15660" fillcolor="#92d050" strokecolor="black [3213]" strokeweight="1pt"/>
+                <v:shape id="Flèche : droite 187" o:spid="_x0000_s1079" type="#_x0000_t13" style="position:absolute;left:3907;top:11248;width:3232;height:1416;visibility:visible;mso-wrap-style:square;v-text-anchor:middle" o:gfxdata="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" adj="16868" fillcolor="red" strokecolor="black [3213]" strokeweight="1pt"/>
+                <v:oval id="Ellipse 192" o:spid="_x0000_s1080" style="position:absolute;left:19549;top:4466;width:12924;height:12916;visibility:visible;mso-wrap-style:square;v-text-anchor:middle" o:gfxdata="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" filled="f" strokecolor="white [3212]" strokeweight="1pt">
+                  <v:stroke joinstyle="miter"/>
+                </v:oval>
+                <v:shape id="Flèche : virage 184" o:spid="_x0000_s1081" style="position:absolute;left:2951;top:3055;width:4994;height:2112;rotation:90;flip:x;visibility:visible;mso-wrap-style:square;v-text-anchor:middle" coordsize="499312,211140" o:gfxdata="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" path="m,211140l,125208c,70633,44241,26392,98816,26392r347711,1l446527,r52785,52785l446527,105570r,-26392l98816,79178v-25422,,-46031,20609,-46031,46031l52785,211140,,211140xe" fillcolor="red" strokecolor="black [3213]" strokeweight="1pt">
+                  <v:stroke joinstyle="miter"/>
+                  <v:path arrowok="t" o:connecttype="custom" o:connectlocs="0,211140;0,125208;98816,26392;446527,26393;446527,0;499312,52785;446527,105570;446527,79178;98816,79178;52785,125209;52785,211140;0,211140" o:connectangles="0,0,0,0,0,0,0,0,0,0,0,0"/>
+                </v:shape>
+                <v:shape id="Image 139" o:spid="_x0000_s1082" type="#_x0000_t75" style="position:absolute;left:34719;top:948;width:1764;height:1745;visibility:visible;mso-wrap-style:square" o:preferrelative="f" o:gfxdata="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" filled="t" fillcolor="white [3212]">
+                  <v:imagedata r:id="rId41" o:title="" croptop="10610f" cropbottom="11168f" cropleft="35297f" cropright="19125f"/>
+                </v:shape>
+                <v:shape id="Image 145" o:spid="_x0000_s1083" type="#_x0000_t75" style="position:absolute;left:6601;top:931;width:1764;height:1800;visibility:visible;mso-wrap-style:square" o:gfxdata="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" filled="t" fillcolor="white [3212]">
+                  <v:imagedata r:id="rId41" o:title="" croptop="10610f" cropbottom="11168f" cropleft="35297f" cropright="19125f"/>
+                </v:shape>
+                <v:shape id="Flèche : droite 199" o:spid="_x0000_s1084" type="#_x0000_t13" style="position:absolute;left:29369;top:6974;width:2687;height:1410;flip:x;visibility:visible;mso-wrap-style:square;v-text-anchor:middle" o:gfxdata="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" adj="15933" fillcolor="red" strokecolor="black [3213]" strokeweight="1pt"/>
+                <v:shape id="Flèche : droite 190" o:spid="_x0000_s1085" type="#_x0000_t13" style="position:absolute;left:30204;top:9439;width:2647;height:1460;rotation:3589136fd;flip:x;visibility:visible;mso-wrap-style:square;v-text-anchor:middle" o:gfxdata="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" adj="15643" fillcolor="red" strokecolor="black [3213]" strokeweight="1pt"/>
+                <v:shape id="Image 174" o:spid="_x0000_s1086" type="#_x0000_t75" style="position:absolute;left:1964;top:9205;width:1764;height:1800;visibility:visible;mso-wrap-style:square" o:gfxdata="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">
+                  <v:imagedata r:id="rId43" o:title="" croptop="10429f" cropbottom="10738f" cropleft="2568f" cropright="51766f"/>
+                </v:shape>
+                <w10:anchorlock/>
+              </v:group>
+            </w:pict>
+          </mc:Fallback>
+        </mc:AlternateContent>
+      </w:r>
+    </w:p>
+    <w:p>
       <w:pPr>
         <w:pStyle w:val="Titre1"/>
         <w:rPr>
@@ -6744,6 +8408,7 @@
           <w:rStyle w:val="Titre1Car"/>
           <w:b/>
         </w:rPr>
+        <w:lastRenderedPageBreak/>
         <w:t>Attaque</w:t>
       </w:r>
     </w:p>
@@ -6874,24 +8539,28 @@
                 <w:numId w:val="8"/>
               </w:numPr>
             </w:pPr>
+            <w:proofErr w:type="spellStart"/>
             <w:r>
               <w:rPr>
                 <w:b/>
               </w:rPr>
               <w:t>cukla</w:t>
             </w:r>
+            <w:proofErr w:type="spellEnd"/>
             <w:r>
               <w:t xml:space="preserve"> </w:t>
             </w:r>
             <w:r>
               <w:t xml:space="preserve">bat </w:t>
             </w:r>
+            <w:proofErr w:type="spellStart"/>
             <w:r>
               <w:rPr>
                 <w:b/>
               </w:rPr>
               <w:t>kuctai</w:t>
             </w:r>
+            <w:proofErr w:type="spellEnd"/>
             <w:r>
               <w:t> </w:t>
             </w:r>
@@ -6907,24 +8576,28 @@
                 <w:numId w:val="8"/>
               </w:numPr>
             </w:pPr>
+            <w:proofErr w:type="spellStart"/>
             <w:r>
               <w:rPr>
                 <w:b/>
               </w:rPr>
               <w:t>kuctai</w:t>
             </w:r>
+            <w:proofErr w:type="spellEnd"/>
             <w:r>
               <w:t xml:space="preserve"> </w:t>
             </w:r>
             <w:r>
               <w:t xml:space="preserve">bat </w:t>
             </w:r>
+            <w:proofErr w:type="spellStart"/>
             <w:r>
               <w:rPr>
                 <w:b/>
               </w:rPr>
               <w:t>kurfa</w:t>
             </w:r>
+            <w:proofErr w:type="spellEnd"/>
             <w:r>
               <w:t> </w:t>
             </w:r>
@@ -6940,24 +8613,28 @@
                 <w:numId w:val="8"/>
               </w:numPr>
             </w:pPr>
+            <w:proofErr w:type="spellStart"/>
             <w:r>
               <w:rPr>
                 <w:b/>
               </w:rPr>
               <w:t>kurfa</w:t>
             </w:r>
+            <w:proofErr w:type="spellEnd"/>
             <w:r>
               <w:t xml:space="preserve"> </w:t>
             </w:r>
             <w:r>
               <w:t xml:space="preserve">bat </w:t>
             </w:r>
+            <w:proofErr w:type="spellStart"/>
             <w:r>
               <w:rPr>
                 <w:b/>
               </w:rPr>
               <w:t>cukla</w:t>
             </w:r>
+            <w:proofErr w:type="spellEnd"/>
             <w:r>
               <w:t> ;</w:t>
             </w:r>
@@ -6970,45 +8647,53 @@
                 <w:numId w:val="8"/>
               </w:numPr>
             </w:pPr>
+            <w:proofErr w:type="spellStart"/>
             <w:r>
               <w:rPr>
                 <w:b/>
               </w:rPr>
               <w:t>cukla</w:t>
             </w:r>
+            <w:proofErr w:type="spellEnd"/>
             <w:r>
               <w:t xml:space="preserve">, </w:t>
             </w:r>
+            <w:proofErr w:type="spellStart"/>
             <w:r>
               <w:rPr>
                 <w:b/>
               </w:rPr>
               <w:t>kurfa</w:t>
             </w:r>
+            <w:proofErr w:type="spellEnd"/>
             <w:r>
               <w:t xml:space="preserve"> </w:t>
             </w:r>
             <w:r>
               <w:t xml:space="preserve">et </w:t>
             </w:r>
+            <w:proofErr w:type="spellStart"/>
             <w:r>
               <w:rPr>
                 <w:b/>
               </w:rPr>
               <w:t>kuctai</w:t>
             </w:r>
+            <w:proofErr w:type="spellEnd"/>
             <w:r>
               <w:t xml:space="preserve"> </w:t>
             </w:r>
             <w:r>
               <w:t xml:space="preserve">battent </w:t>
             </w:r>
+            <w:proofErr w:type="spellStart"/>
             <w:r>
               <w:rPr>
                 <w:b/>
               </w:rPr>
               <w:t>kunti</w:t>
             </w:r>
+            <w:proofErr w:type="spellEnd"/>
             <w:r>
               <w:rPr>
                 <w:bCs/>
@@ -7027,12 +8712,14 @@
                 <w:bCs/>
               </w:rPr>
             </w:pPr>
+            <w:proofErr w:type="spellStart"/>
             <w:r>
               <w:rPr>
                 <w:b/>
               </w:rPr>
               <w:t>mokca</w:t>
             </w:r>
+            <w:proofErr w:type="spellEnd"/>
             <w:r>
               <w:rPr>
                 <w:bCs/>
@@ -7057,12 +8744,14 @@
               </w:rPr>
               <w:t xml:space="preserve">aucune forme ne bat </w:t>
             </w:r>
+            <w:proofErr w:type="spellStart"/>
             <w:r>
               <w:rPr>
                 <w:b/>
               </w:rPr>
               <w:t>mokca</w:t>
             </w:r>
+            <w:proofErr w:type="spellEnd"/>
             <w:r>
               <w:rPr>
                 <w:bCs/>
@@ -7271,9 +8960,11 @@
                               <wps:txbx>
                                 <w:txbxContent>
                                   <w:p>
+                                    <w:proofErr w:type="spellStart"/>
                                     <w:r>
                                       <w:t>kunti</w:t>
                                     </w:r>
+                                    <w:proofErr w:type="spellEnd"/>
                                   </w:p>
                                 </w:txbxContent>
                               </wps:txbx>
@@ -7310,12 +9001,14 @@
                                         <w:szCs w:val="24"/>
                                       </w:rPr>
                                     </w:pPr>
+                                    <w:proofErr w:type="spellStart"/>
                                     <w:r>
                                       <w:rPr>
                                         <w:rFonts w:ascii="Calibri" w:eastAsia="Calibri" w:hAnsi="Calibri"/>
                                       </w:rPr>
                                       <w:t>cukla</w:t>
                                     </w:r>
+                                    <w:proofErr w:type="spellEnd"/>
                                   </w:p>
                                 </w:txbxContent>
                               </wps:txbx>
@@ -7352,12 +9045,14 @@
                                         <w:szCs w:val="24"/>
                                       </w:rPr>
                                     </w:pPr>
+                                    <w:proofErr w:type="spellStart"/>
                                     <w:r>
                                       <w:rPr>
                                         <w:rFonts w:ascii="Calibri" w:eastAsia="Calibri" w:hAnsi="Calibri"/>
                                       </w:rPr>
                                       <w:t>kurfa</w:t>
                                     </w:r>
+                                    <w:proofErr w:type="spellEnd"/>
                                   </w:p>
                                 </w:txbxContent>
                               </wps:txbx>
@@ -7394,12 +9089,14 @@
                                         <w:szCs w:val="24"/>
                                       </w:rPr>
                                     </w:pPr>
+                                    <w:proofErr w:type="spellStart"/>
                                     <w:r>
                                       <w:rPr>
                                         <w:rFonts w:ascii="Calibri" w:eastAsia="Calibri" w:hAnsi="Calibri"/>
                                       </w:rPr>
                                       <w:t>kuctai</w:t>
                                     </w:r>
+                                    <w:proofErr w:type="spellEnd"/>
                                   </w:p>
                                 </w:txbxContent>
                               </wps:txbx>
@@ -7418,7 +9115,7 @@
                                 </pic:cNvPicPr>
                               </pic:nvPicPr>
                               <pic:blipFill rotWithShape="1">
-                                <a:blip r:embed="rId35" cstate="print">
+                                <a:blip r:embed="rId44" cstate="print">
                                   <a:extLst>
                                     <a:ext uri="{28A0092B-C50C-407E-A947-70E740481C1C}">
                                       <a14:useLocalDpi xmlns:a14="http://schemas.microsoft.com/office/drawing/2010/main" val="0"/>
@@ -7455,7 +9152,7 @@
                                 </pic:cNvPicPr>
                               </pic:nvPicPr>
                               <pic:blipFill rotWithShape="1">
-                                <a:blip r:embed="rId35" cstate="print">
+                                <a:blip r:embed="rId44" cstate="print">
                                   <a:extLst>
                                     <a:ext uri="{28A0092B-C50C-407E-A947-70E740481C1C}">
                                       <a14:useLocalDpi xmlns:a14="http://schemas.microsoft.com/office/drawing/2010/main" val="0"/>
@@ -7492,7 +9189,7 @@
                                 </pic:cNvPicPr>
                               </pic:nvPicPr>
                               <pic:blipFill rotWithShape="1">
-                                <a:blip r:embed="rId36" cstate="print">
+                                <a:blip r:embed="rId45" cstate="print">
                                   <a:extLst>
                                     <a:ext uri="{28A0092B-C50C-407E-A947-70E740481C1C}">
                                       <a14:useLocalDpi xmlns:a14="http://schemas.microsoft.com/office/drawing/2010/main" val="0"/>
@@ -7527,7 +9224,7 @@
                                 <pic:cNvPicPr/>
                               </pic:nvPicPr>
                               <pic:blipFill rotWithShape="1">
-                                <a:blip r:embed="rId37" cstate="print">
+                                <a:blip r:embed="rId46" cstate="print">
                                   <a:extLst>
                                     <a:ext uri="{28A0092B-C50C-407E-A947-70E740481C1C}">
                                       <a14:useLocalDpi xmlns:a14="http://schemas.microsoft.com/office/drawing/2010/main" val="0"/>
@@ -7697,12 +9394,14 @@
                                         <w:szCs w:val="24"/>
                                       </w:rPr>
                                     </w:pPr>
+                                    <w:proofErr w:type="spellStart"/>
                                     <w:r>
                                       <w:rPr>
                                         <w:rFonts w:ascii="Calibri" w:eastAsia="Calibri" w:hAnsi="Calibri"/>
                                       </w:rPr>
                                       <w:t>mokca</w:t>
                                     </w:r>
+                                    <w:proofErr w:type="spellEnd"/>
                                   </w:p>
                                 </w:txbxContent>
                               </wps:txbx>
@@ -7721,8 +9420,8 @@
                 </mc:Choice>
                 <mc:Fallback>
                   <w:pict>
-                    <v:group w14:anchorId="70F9655D" id="Zone de dessin 225" o:spid="_x0000_s1057" editas="canvas" style="width:224.5pt;height:107.7pt;mso-position-horizontal-relative:char;mso-position-vertical-relative:line" coordsize="28505,13671" o:gfxdata="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">
-                      <v:shape id="_x0000_s1058" type="#_x0000_t75" style="position:absolute;width:28505;height:13671;visibility:visible;mso-wrap-style:square">
+                    <v:group w14:anchorId="70F9655D" id="Zone de dessin 225" o:spid="_x0000_s1087" editas="canvas" style="width:224.5pt;height:107.7pt;mso-position-horizontal-relative:char;mso-position-vertical-relative:line" coordsize="28505,13671" o:gfxdata="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">
+                      <v:shape id="_x0000_s1088" type="#_x0000_t75" style="position:absolute;width:28505;height:13671;visibility:visible;mso-wrap-style:square">
                         <v:fill o:detectmouseclick="t"/>
                         <v:path o:connecttype="none"/>
                       </v:shape>
@@ -7730,7 +9429,7 @@
                         <v:path arrowok="t" fillok="f" o:connecttype="none"/>
                         <o:lock v:ext="edit" shapetype="t"/>
                       </v:shapetype>
-                      <v:shape id="Connecteur : en arc 314" o:spid="_x0000_s1059" type="#_x0000_t37" style="position:absolute;left:5258;top:3477;width:6058;height:4314;rotation:90;flip:x y;visibility:visible;mso-wrap-style:square" o:connectortype="curved" o:gfxdata="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" strokecolor="black [3213]" strokeweight="1pt">
+                      <v:shape id="Connecteur : en arc 314" o:spid="_x0000_s1089" type="#_x0000_t37" style="position:absolute;left:5258;top:3477;width:6058;height:4314;rotation:90;flip:x y;visibility:visible;mso-wrap-style:square" o:connectortype="curved" o:gfxdata="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" strokecolor="black [3213]" strokeweight="1pt">
                         <v:stroke dashstyle="1 1" endarrow="classic" endarrowwidth="wide" joinstyle="miter"/>
                       </v:shape>
                       <v:shapetype id="_x0000_t38" coordsize="21600,21600" o:spt="38" o:oned="t" path="m,c@0,0@1,5400@1,10800@1,16200@2,21600,21600,21600e" filled="f">
@@ -7745,31 +9444,33 @@
                         </v:handles>
                         <o:lock v:ext="edit" shapetype="t"/>
                       </v:shapetype>
-                      <v:shape id="Connecteur : en arc 315" o:spid="_x0000_s1060" type="#_x0000_t38" style="position:absolute;left:12578;top:5802;width:1;height:12898;rotation:90;visibility:visible;mso-wrap-style:square" o:connectortype="curved" o:gfxdata="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" adj="822981600" strokecolor="black [3213]" strokeweight="1pt">
+                      <v:shape id="Connecteur : en arc 315" o:spid="_x0000_s1090" type="#_x0000_t38" style="position:absolute;left:12578;top:5802;width:1;height:12898;rotation:90;visibility:visible;mso-wrap-style:square" o:connectortype="curved" o:gfxdata="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" adj="822981600" strokecolor="black [3213]" strokeweight="1pt">
                         <v:stroke dashstyle="1 1" endarrow="classic" endarrowwidth="wide" joinstyle="miter"/>
                       </v:shape>
-                      <v:shape id="Connecteur : en arc 316" o:spid="_x0000_s1061" type="#_x0000_t37" style="position:absolute;left:14076;top:2605;width:4952;height:6045;visibility:visible;mso-wrap-style:square" o:connectortype="curved" o:gfxdata="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" strokecolor="black [3213]" strokeweight="1pt">
+                      <v:shape id="Connecteur : en arc 316" o:spid="_x0000_s1091" type="#_x0000_t37" style="position:absolute;left:14076;top:2605;width:4952;height:6045;visibility:visible;mso-wrap-style:square" o:connectortype="curved" o:gfxdata="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" strokecolor="black [3213]" strokeweight="1pt">
                         <v:stroke dashstyle="1 1" endarrow="classic" endarrowwidth="wide" joinstyle="miter"/>
                       </v:shape>
-                      <v:shape id="Connecteur : en arc 317" o:spid="_x0000_s1062" type="#_x0000_t38" style="position:absolute;left:11114;top:5558;width:2350;height:58;rotation:90;flip:x;visibility:visible;mso-wrap-style:square" o:connectortype="curved" o:gfxdata="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" adj="10800" strokecolor="black [3213]" strokeweight="1pt">
+                      <v:shape id="Connecteur : en arc 317" o:spid="_x0000_s1092" type="#_x0000_t38" style="position:absolute;left:11114;top:5558;width:2350;height:58;rotation:90;flip:x;visibility:visible;mso-wrap-style:square" o:connectortype="curved" o:gfxdata="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" adj="10800" strokecolor="black [3213]" strokeweight="1pt">
                         <v:stroke dashstyle="1 1" endarrow="classic" endarrowwidth="wide" joinstyle="miter"/>
                       </v:shape>
                       <v:shapetype id="_x0000_t202" coordsize="21600,21600" o:spt="202" path="m,l,21600r21600,l21600,xe">
                         <v:stroke joinstyle="miter"/>
                         <v:path gradientshapeok="t" o:connecttype="rect"/>
                       </v:shapetype>
-                      <v:shape id="Zone de texte 2" o:spid="_x0000_s1063" type="#_x0000_t202" style="position:absolute;left:9964;top:9813;width:4787;height:2438;visibility:visible;mso-wrap-style:none;v-text-anchor:top" o:gfxdata="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" filled="f" stroked="f" strokeweight=".5pt">
+                      <v:shape id="Zone de texte 2" o:spid="_x0000_s1093" type="#_x0000_t202" style="position:absolute;left:9964;top:9813;width:4787;height:2438;visibility:visible;mso-wrap-style:none;v-text-anchor:top" o:gfxdata="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" filled="f" stroked="f" strokeweight=".5pt">
                         <v:textbox>
                           <w:txbxContent>
                             <w:p>
+                              <w:proofErr w:type="spellStart"/>
                               <w:r>
                                 <w:t>kunti</w:t>
                               </w:r>
+                              <w:proofErr w:type="spellEnd"/>
                             </w:p>
                           </w:txbxContent>
                         </v:textbox>
                       </v:shape>
-                      <v:shape id="Zone de texte 2" o:spid="_x0000_s1064" type="#_x0000_t202" style="position:absolute;left:13676;width:4845;height:2432;visibility:visible;mso-wrap-style:none;v-text-anchor:top" o:gfxdata="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" filled="f" stroked="f" strokeweight=".5pt">
+                      <v:shape id="Zone de texte 2" o:spid="_x0000_s1094" type="#_x0000_t202" style="position:absolute;left:13676;width:4845;height:2432;visibility:visible;mso-wrap-style:none;v-text-anchor:top" o:gfxdata="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" filled="f" stroked="f" strokeweight=".5pt">
                         <v:textbox>
                           <w:txbxContent>
                             <w:p>
@@ -7780,17 +9481,19 @@
                                   <w:szCs w:val="24"/>
                                 </w:rPr>
                               </w:pPr>
+                              <w:proofErr w:type="spellStart"/>
                               <w:r>
                                 <w:rPr>
                                   <w:rFonts w:ascii="Calibri" w:eastAsia="Calibri" w:hAnsi="Calibri"/>
                                 </w:rPr>
                                 <w:t>cukla</w:t>
                               </w:r>
+                              <w:proofErr w:type="spellEnd"/>
                             </w:p>
                           </w:txbxContent>
                         </v:textbox>
                       </v:shape>
-                      <v:shape id="Zone de texte 2" o:spid="_x0000_s1065" type="#_x0000_t202" style="position:absolute;top:9330;width:4845;height:2432;visibility:visible;mso-wrap-style:none;v-text-anchor:top" o:gfxdata="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" filled="f" stroked="f" strokeweight=".5pt">
+                      <v:shape id="Zone de texte 2" o:spid="_x0000_s1095" type="#_x0000_t202" style="position:absolute;top:9330;width:4845;height:2432;visibility:visible;mso-wrap-style:none;v-text-anchor:top" o:gfxdata="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" filled="f" stroked="f" strokeweight=".5pt">
                         <v:textbox>
                           <w:txbxContent>
                             <w:p>
@@ -7801,17 +9504,19 @@
                                   <w:szCs w:val="24"/>
                                 </w:rPr>
                               </w:pPr>
+                              <w:proofErr w:type="spellStart"/>
                               <w:r>
                                 <w:rPr>
                                   <w:rFonts w:ascii="Calibri" w:eastAsia="Calibri" w:hAnsi="Calibri"/>
                                 </w:rPr>
                                 <w:t>kurfa</w:t>
                               </w:r>
+                              <w:proofErr w:type="spellEnd"/>
                             </w:p>
                           </w:txbxContent>
                         </v:textbox>
                       </v:shape>
-                      <v:shape id="Zone de texte 2" o:spid="_x0000_s1066" type="#_x0000_t202" style="position:absolute;left:20150;top:9017;width:5315;height:2432;visibility:visible;mso-wrap-style:none;v-text-anchor:top" o:gfxdata="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" filled="f" stroked="f" strokeweight=".5pt">
+                      <v:shape id="Zone de texte 2" o:spid="_x0000_s1096" type="#_x0000_t202" style="position:absolute;left:20150;top:9017;width:5315;height:2432;visibility:visible;mso-wrap-style:none;v-text-anchor:top" o:gfxdata="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" filled="f" stroked="f" strokeweight=".5pt">
                         <v:textbox>
                           <w:txbxContent>
                             <w:p>
@@ -7822,38 +9527,40 @@
                                   <w:szCs w:val="24"/>
                                 </w:rPr>
                               </w:pPr>
+                              <w:proofErr w:type="spellStart"/>
                               <w:r>
                                 <w:rPr>
                                   <w:rFonts w:ascii="Calibri" w:eastAsia="Calibri" w:hAnsi="Calibri"/>
                                 </w:rPr>
                                 <w:t>kuctai</w:t>
                               </w:r>
+                              <w:proofErr w:type="spellEnd"/>
                             </w:p>
                           </w:txbxContent>
                         </v:textbox>
                       </v:shape>
-                      <v:shape id="Image 604" o:spid="_x0000_s1067" type="#_x0000_t75" style="position:absolute;left:4330;top:8663;width:3600;height:3588;visibility:visible;mso-wrap-style:square" o:preferrelative="f" o:gfxdata="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">
-                        <v:imagedata r:id="rId38" o:title="" croptop="10429f" cropbottom="10738f" cropleft="2568f" cropright="51766f"/>
+                      <v:shape id="Image 604" o:spid="_x0000_s1097" type="#_x0000_t75" style="position:absolute;left:4330;top:8663;width:3600;height:3588;visibility:visible;mso-wrap-style:square" o:preferrelative="f" o:gfxdata="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">
+                        <v:imagedata r:id="rId47" o:title="" croptop="10429f" cropbottom="10738f" cropleft="2568f" cropright="51766f"/>
                       </v:shape>
-                      <v:shape id="Image 606" o:spid="_x0000_s1068" type="#_x0000_t75" style="position:absolute;left:17228;top:8650;width:3600;height:3600;visibility:visible;mso-wrap-style:square" o:preferrelative="f" o:gfxdata="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">
-                        <v:imagedata r:id="rId38" o:title="" croptop="10205f" cropbottom="10934f" cropleft="18933f" cropright="35431f"/>
+                      <v:shape id="Image 606" o:spid="_x0000_s1098" type="#_x0000_t75" style="position:absolute;left:17228;top:8650;width:3600;height:3600;visibility:visible;mso-wrap-style:square" o:preferrelative="f" o:gfxdata="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">
+                        <v:imagedata r:id="rId47" o:title="" croptop="10205f" cropbottom="10934f" cropleft="18933f" cropright="35431f"/>
                       </v:shape>
-                      <v:shape id="Image 643" o:spid="_x0000_s1069" type="#_x0000_t75" style="position:absolute;left:10554;top:6762;width:3528;height:3592;visibility:visible;mso-wrap-style:square" o:preferrelative="f" o:gfxdata="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">
-                        <v:imagedata r:id="rId39" o:title="" croptop="10318f" cropbottom="10255f" cropleft="51682f" cropright="2748f"/>
+                      <v:shape id="Image 643" o:spid="_x0000_s1099" type="#_x0000_t75" style="position:absolute;left:10554;top:6762;width:3528;height:3592;visibility:visible;mso-wrap-style:square" o:preferrelative="f" o:gfxdata="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">
+                        <v:imagedata r:id="rId48" o:title="" croptop="10318f" cropbottom="10255f" cropleft="51682f" cropright="2748f"/>
                       </v:shape>
-                      <v:shape id="Image 644" o:spid="_x0000_s1070" type="#_x0000_t75" style="position:absolute;left:10444;top:799;width:3632;height:3613;visibility:visible;mso-wrap-style:square" o:gfxdata="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">
-                        <v:imagedata r:id="rId40" o:title="" croptop="10091f" cropbottom="11081f" cropleft="35270f" cropright="19037f"/>
+                      <v:shape id="Image 644" o:spid="_x0000_s1100" type="#_x0000_t75" style="position:absolute;left:10444;top:799;width:3632;height:3613;visibility:visible;mso-wrap-style:square" o:gfxdata="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">
+                        <v:imagedata r:id="rId49" o:title="" croptop="10091f" cropbottom="11081f" cropleft="35270f" cropright="19037f"/>
                       </v:shape>
-                      <v:shape id="Connecteur : en arc 645" o:spid="_x0000_s1071" type="#_x0000_t38" style="position:absolute;left:7930;top:8558;width:2624;height:1899;flip:y;visibility:visible;mso-wrap-style:square" o:connectortype="curved" o:gfxdata="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" adj="10800" strokecolor="black [3213]" strokeweight="1pt">
+                      <v:shape id="Connecteur : en arc 645" o:spid="_x0000_s1101" type="#_x0000_t38" style="position:absolute;left:7930;top:8558;width:2624;height:1899;flip:y;visibility:visible;mso-wrap-style:square" o:connectortype="curved" o:gfxdata="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" adj="10800" strokecolor="black [3213]" strokeweight="1pt">
                         <v:stroke dashstyle="1 1" endarrow="classic" endarrowwidth="wide" joinstyle="miter"/>
                       </v:shape>
-                      <v:shape id="Connecteur : en arc 658" o:spid="_x0000_s1072" type="#_x0000_t38" style="position:absolute;left:14082;top:8558;width:3146;height:1892;rotation:180;visibility:visible;mso-wrap-style:square" o:connectortype="curved" o:gfxdata="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" adj="10800" strokecolor="black [3213]" strokeweight="1pt">
+                      <v:shape id="Connecteur : en arc 658" o:spid="_x0000_s1102" type="#_x0000_t38" style="position:absolute;left:14082;top:8558;width:3146;height:1892;rotation:180;visibility:visible;mso-wrap-style:square" o:connectortype="curved" o:gfxdata="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" adj="10800" strokecolor="black [3213]" strokeweight="1pt">
                         <v:stroke dashstyle="1 1" endarrow="classic" endarrowwidth="wide" joinstyle="miter"/>
                       </v:shape>
-                      <v:shape id="Image 161" o:spid="_x0000_s1073" type="#_x0000_t75" style="position:absolute;left:23880;top:1655;width:3632;height:3594;visibility:visible;mso-wrap-style:square" o:gfxdata="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">
-                        <v:imagedata r:id="rId41" o:title="" croptop="10709f" cropbottom="11226f" cropleft="54490f" cropright="2181f"/>
+                      <v:shape id="Image 161" o:spid="_x0000_s1103" type="#_x0000_t75" style="position:absolute;left:23880;top:1655;width:3632;height:3594;visibility:visible;mso-wrap-style:square" o:gfxdata="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">
+                        <v:imagedata r:id="rId50" o:title="" croptop="10709f" cropbottom="11226f" cropleft="54490f" cropright="2181f"/>
                       </v:shape>
-                      <v:shape id="Zone de texte 2" o:spid="_x0000_s1074" type="#_x0000_t202" style="position:absolute;left:22864;top:4553;width:5645;height:2432;visibility:visible;mso-wrap-style:none;v-text-anchor:top" o:gfxdata="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" filled="f" stroked="f" strokeweight=".5pt">
+                      <v:shape id="Zone de texte 2" o:spid="_x0000_s1104" type="#_x0000_t202" style="position:absolute;left:22864;top:4553;width:5645;height:2432;visibility:visible;mso-wrap-style:none;v-text-anchor:top" o:gfxdata="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" filled="f" stroked="f" strokeweight=".5pt">
                         <v:textbox>
                           <w:txbxContent>
                             <w:p>
@@ -7864,12 +9571,14 @@
                                   <w:szCs w:val="24"/>
                                 </w:rPr>
                               </w:pPr>
+                              <w:proofErr w:type="spellStart"/>
                               <w:r>
                                 <w:rPr>
                                   <w:rFonts w:ascii="Calibri" w:eastAsia="Calibri" w:hAnsi="Calibri"/>
                                 </w:rPr>
                                 <w:t>mokca</w:t>
                               </w:r>
+                              <w:proofErr w:type="spellEnd"/>
                             </w:p>
                           </w:txbxContent>
                         </v:textbox>
@@ -7886,16 +9595,15 @@
     </w:tbl>
     <w:p>
       <w:r>
-        <w:t xml:space="preserve">Une pile de </w:t>
-      </w:r>
-      <w:r>
-        <w:t xml:space="preserve">hauteur </w:t>
-      </w:r>
-      <w:bookmarkStart w:id="6" w:name="_GoBack"/>
-      <w:bookmarkEnd w:id="6"/>
-      <w:r>
-        <w:t xml:space="preserve">2, avec </w:t>
-      </w:r>
+        <w:t>Une pile de hauteur 2</w:t>
+      </w:r>
+      <w:r>
+        <w:t xml:space="preserve"> </w:t>
+      </w:r>
+      <w:r>
+        <w:t xml:space="preserve">est inattaquable lorsque </w:t>
+      </w:r>
+      <w:proofErr w:type="spellStart"/>
       <w:r>
         <w:rPr>
           <w:b/>
@@ -7903,8 +9611,60 @@
         </w:rPr>
         <w:t>mokca</w:t>
       </w:r>
-      <w:r>
-        <w:t xml:space="preserve"> à son sommet, est inattaquable.</w:t>
+      <w:proofErr w:type="spellEnd"/>
+      <w:r>
+        <w:t xml:space="preserve"> </w:t>
+      </w:r>
+      <w:r>
+        <w:t>est à</w:t>
+      </w:r>
+      <w:r>
+        <w:t xml:space="preserve"> son sommet</w:t>
+      </w:r>
+      <w:r>
+        <w:t> ; d’où son surnom</w:t>
+      </w:r>
+      <w:r>
+        <w:t xml:space="preserve"> de</w:t>
+      </w:r>
+      <w:r>
+        <w:t xml:space="preserve"> « gardien »</w:t>
+      </w:r>
+      <w:r>
+        <w:t>.</w:t>
+      </w:r>
+    </w:p>
+    <w:p>
+      <w:proofErr w:type="spellStart"/>
+      <w:r>
+        <w:rPr>
+          <w:b/>
+          <w:bCs/>
+        </w:rPr>
+        <w:t>M</w:t>
+      </w:r>
+      <w:r>
+        <w:rPr>
+          <w:b/>
+          <w:bCs/>
+        </w:rPr>
+        <w:t>okca</w:t>
+      </w:r>
+      <w:proofErr w:type="spellEnd"/>
+      <w:r>
+        <w:t xml:space="preserve"> est </w:t>
+      </w:r>
+      <w:r>
+        <w:t xml:space="preserve">vulnérable lorsqu’il est </w:t>
+      </w:r>
+      <w:r>
+        <w:t>en bas d’une pile de hauteur 2</w:t>
+      </w:r>
+      <w:r>
+        <w:t> ; le « gardien » est endormi</w:t>
+      </w:r>
+      <w:r>
+        <w:t>.</w:t>
       </w:r>
     </w:p>
     <w:p>
@@ -7920,7 +9680,6 @@
           <w:rStyle w:val="Titre1Car"/>
           <w:b/>
         </w:rPr>
-        <w:lastRenderedPageBreak/>
         <w:t xml:space="preserve">Tour de </w:t>
       </w:r>
       <w:r>
@@ -8285,7 +10044,16 @@
       </w:r>
     </w:p>
     <w:p>
-      <w:r>
+      <w:pPr>
+        <w:spacing w:after="160"/>
+      </w:pPr>
+      <w:r>
+        <w:br w:type="page"/>
+      </w:r>
+    </w:p>
+    <w:p>
+      <w:r>
+        <w:lastRenderedPageBreak/>
         <w:t xml:space="preserve">Le tableau ci-dessous illustre graphiquement les enchaînements </w:t>
       </w:r>
       <w:r>
@@ -8640,12 +10408,12 @@
                 </mc:Choice>
                 <mc:Fallback>
                   <w:pict>
-                    <v:group w14:anchorId="1EAD4D64" id="Zone de dessin 6" o:spid="_x0000_s1075" editas="canvas" style="width:100.1pt;height:40.5pt;mso-position-horizontal-relative:char;mso-position-vertical-relative:line" coordsize="12712,5143" o:gfxdata="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">
-                      <v:shape id="_x0000_s1076" type="#_x0000_t75" style="position:absolute;width:12712;height:5143;visibility:visible;mso-wrap-style:square">
+                    <v:group w14:anchorId="1EAD4D64" id="Zone de dessin 6" o:spid="_x0000_s1105" editas="canvas" style="width:100.1pt;height:40.5pt;mso-position-horizontal-relative:char;mso-position-vertical-relative:line" coordsize="12712,5143" o:gfxdata="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">
+                      <v:shape id="_x0000_s1106" type="#_x0000_t75" style="position:absolute;width:12712;height:5143;visibility:visible;mso-wrap-style:square">
                         <v:fill o:detectmouseclick="t"/>
                         <v:path o:connecttype="none"/>
                       </v:shape>
-                      <v:rect id="Rectangle 170" o:spid="_x0000_s1077" style="position:absolute;left:936;top:1070;width:3600;height:3600;visibility:visible;mso-wrap-style:square;v-text-anchor:middle" o:gfxdata="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" fillcolor="white [3212]" strokecolor="black [3213]" strokeweight="1pt">
+                      <v:rect id="Rectangle 170" o:spid="_x0000_s1107" style="position:absolute;left:936;top:1070;width:3600;height:3600;visibility:visible;mso-wrap-style:square;v-text-anchor:middle" o:gfxdata="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" fillcolor="white [3212]" strokecolor="black [3213]" strokeweight="1pt">
                         <v:textbox inset="0,0,0,0">
                           <w:txbxContent>
                             <w:p>
@@ -8664,7 +10432,7 @@
                           </w:txbxContent>
                         </v:textbox>
                       </v:rect>
-                      <v:rect id="Rectangle 171" o:spid="_x0000_s1078" style="position:absolute;left:8134;top:1068;width:3600;height:3600;visibility:visible;mso-wrap-style:square;v-text-anchor:middle" o:gfxdata="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" fillcolor="white [3212]" strokecolor="black [3213]" strokeweight="1pt">
+                      <v:rect id="Rectangle 171" o:spid="_x0000_s1108" style="position:absolute;left:8134;top:1068;width:3600;height:3600;visibility:visible;mso-wrap-style:square;v-text-anchor:middle" o:gfxdata="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" fillcolor="white [3212]" strokecolor="black [3213]" strokeweight="1pt">
                         <v:stroke dashstyle="dash"/>
                         <v:textbox inset="0,0,0,0">
                           <w:txbxContent>
@@ -8684,7 +10452,7 @@
                           </w:txbxContent>
                         </v:textbox>
                       </v:rect>
-                      <v:shape id="Connecteur : en arc 9" o:spid="_x0000_s1079" type="#_x0000_t38" style="position:absolute;left:4536;top:2868;width:3598;height:2;flip:y;visibility:visible;mso-wrap-style:square" o:connectortype="curved" o:gfxdata="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" adj="10800" strokecolor="black [3213]" strokeweight="1pt">
+                      <v:shape id="Connecteur : en arc 9" o:spid="_x0000_s1109" type="#_x0000_t38" style="position:absolute;left:4536;top:2868;width:3598;height:2;flip:y;visibility:visible;mso-wrap-style:square" o:connectortype="curved" o:gfxdata="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" adj="10800" strokecolor="black [3213]" strokeweight="1pt">
                         <v:stroke dashstyle="dash" endarrow="block" joinstyle="miter"/>
                       </v:shape>
                       <w10:anchorlock/>
@@ -9001,12 +10769,12 @@
                 </mc:Choice>
                 <mc:Fallback>
                   <w:pict>
-                    <v:group w14:anchorId="6C26F57F" id="Zone de dessin 13" o:spid="_x0000_s1080" editas="canvas" style="width:102.35pt;height:91.1pt;mso-position-horizontal-relative:char;mso-position-vertical-relative:line" coordsize="12998,11569" o:gfxdata="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">
-                      <v:shape id="_x0000_s1081" type="#_x0000_t75" style="position:absolute;width:12998;height:11569;visibility:visible;mso-wrap-style:square">
+                    <v:group w14:anchorId="6C26F57F" id="Zone de dessin 13" o:spid="_x0000_s1110" editas="canvas" style="width:102.35pt;height:91.1pt;mso-position-horizontal-relative:char;mso-position-vertical-relative:line" coordsize="12998,11569" o:gfxdata="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">
+                      <v:shape id="_x0000_s1111" type="#_x0000_t75" style="position:absolute;width:12998;height:11569;visibility:visible;mso-wrap-style:square">
                         <v:fill o:detectmouseclick="t"/>
                         <v:path o:connecttype="none"/>
                       </v:shape>
-                      <v:rect id="Rectangle 10" o:spid="_x0000_s1082" style="position:absolute;left:1232;top:7415;width:3600;height:3600;visibility:visible;mso-wrap-style:square;v-text-anchor:middle" o:gfxdata="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" fillcolor="white [3212]" strokecolor="black [3213]" strokeweight="1pt">
+                      <v:rect id="Rectangle 10" o:spid="_x0000_s1112" style="position:absolute;left:1232;top:7415;width:3600;height:3600;visibility:visible;mso-wrap-style:square;v-text-anchor:middle" o:gfxdata="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" fillcolor="white [3212]" strokecolor="black [3213]" strokeweight="1pt">
                         <v:textbox inset="0,0,0,0">
                           <w:txbxContent>
                             <w:p>
@@ -9025,7 +10793,7 @@
                           </w:txbxContent>
                         </v:textbox>
                       </v:rect>
-                      <v:rect id="Rectangle 11" o:spid="_x0000_s1083" style="position:absolute;left:8374;top:3330;width:3600;height:3600;visibility:visible;mso-wrap-style:square;v-text-anchor:middle" o:gfxdata="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" fillcolor="white [3212]" strokecolor="black [3213]" strokeweight="1pt">
+                      <v:rect id="Rectangle 11" o:spid="_x0000_s1113" style="position:absolute;left:8374;top:3330;width:3600;height:3600;visibility:visible;mso-wrap-style:square;v-text-anchor:middle" o:gfxdata="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" fillcolor="white [3212]" strokecolor="black [3213]" strokeweight="1pt">
                         <v:stroke dashstyle="dash"/>
                         <v:textbox inset="0,0,0,0">
                           <w:txbxContent>
@@ -9045,10 +10813,10 @@
                           </w:txbxContent>
                         </v:textbox>
                       </v:rect>
-                      <v:shape id="Connecteur : en arc 12" o:spid="_x0000_s1084" type="#_x0000_t38" style="position:absolute;left:4560;top:1802;width:4085;height:7142;rotation:90;flip:x y;visibility:visible;mso-wrap-style:square" o:connectortype="curved" o:gfxdata="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" adj="33687" strokecolor="black [3213]" strokeweight="1pt">
+                      <v:shape id="Connecteur : en arc 12" o:spid="_x0000_s1114" type="#_x0000_t38" style="position:absolute;left:4560;top:1802;width:4085;height:7142;rotation:90;flip:x y;visibility:visible;mso-wrap-style:square" o:connectortype="curved" o:gfxdata="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" adj="33687" strokecolor="black [3213]" strokeweight="1pt">
                         <v:stroke dashstyle="dash" endarrow="block" joinstyle="miter"/>
                       </v:shape>
-                      <v:rect id="Rectangle 177" o:spid="_x0000_s1085" style="position:absolute;left:8377;top:7418;width:3600;height:3600;visibility:visible;mso-wrap-style:square;v-text-anchor:middle" o:gfxdata="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" fillcolor="white [3212]" strokecolor="black [3213]" strokeweight="1pt">
+                      <v:rect id="Rectangle 177" o:spid="_x0000_s1115" style="position:absolute;left:8377;top:7418;width:3600;height:3600;visibility:visible;mso-wrap-style:square;v-text-anchor:middle" o:gfxdata="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" fillcolor="white [3212]" strokecolor="black [3213]" strokeweight="1pt">
                         <v:textbox inset="0,0,0,0">
                           <w:txbxContent>
                             <w:p>
@@ -9536,12 +11304,12 @@
                 </mc:Choice>
                 <mc:Fallback>
                   <w:pict>
-                    <v:group w14:anchorId="0A8DF31C" id="Zone de dessin 18" o:spid="_x0000_s1086" editas="canvas" style="width:117.45pt;height:80.25pt;mso-position-horizontal-relative:char;mso-position-vertical-relative:line" coordsize="14916,10191" o:gfxdata="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">
-                      <v:shape id="_x0000_s1087" type="#_x0000_t75" style="position:absolute;width:14916;height:10191;visibility:visible;mso-wrap-style:square">
+                    <v:group w14:anchorId="0A8DF31C" id="Zone de dessin 18" o:spid="_x0000_s1116" editas="canvas" style="width:117.45pt;height:80.25pt;mso-position-horizontal-relative:char;mso-position-vertical-relative:line" coordsize="14916,10191" o:gfxdata="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">
+                      <v:shape id="_x0000_s1117" type="#_x0000_t75" style="position:absolute;width:14916;height:10191;visibility:visible;mso-wrap-style:square">
                         <v:fill o:detectmouseclick="t"/>
                         <v:path o:connecttype="none"/>
                       </v:shape>
-                      <v:rect id="Rectangle 193" o:spid="_x0000_s1088" style="position:absolute;left:839;top:672;width:4637;height:8838;visibility:visible;mso-wrap-style:square;v-text-anchor:middle" o:gfxdata="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" filled="f" strokecolor="black [3213]" strokeweight="1pt">
+                      <v:rect id="Rectangle 193" o:spid="_x0000_s1118" style="position:absolute;left:839;top:672;width:4637;height:8838;visibility:visible;mso-wrap-style:square;v-text-anchor:middle" o:gfxdata="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" filled="f" strokecolor="black [3213]" strokeweight="1pt">
                         <v:textbox inset="0,0,0,0">
                           <w:txbxContent>
                             <w:p>
@@ -9556,7 +11324,7 @@
                           </w:txbxContent>
                         </v:textbox>
                       </v:rect>
-                      <v:rect id="Rectangle 15" o:spid="_x0000_s1089" style="position:absolute;left:1356;top:1286;width:3600;height:3600;visibility:visible;mso-wrap-style:square;v-text-anchor:middle" o:gfxdata="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" fillcolor="white [3212]" strokecolor="black [3213]" strokeweight="1pt">
+                      <v:rect id="Rectangle 15" o:spid="_x0000_s1119" style="position:absolute;left:1356;top:1286;width:3600;height:3600;visibility:visible;mso-wrap-style:square;v-text-anchor:middle" o:gfxdata="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" fillcolor="white [3212]" strokecolor="black [3213]" strokeweight="1pt">
                         <v:textbox inset="0,0,0,0">
                           <w:txbxContent>
                             <w:p>
@@ -9575,10 +11343,10 @@
                           </w:txbxContent>
                         </v:textbox>
                       </v:rect>
-                      <v:shape id="Connecteur : en arc 16" o:spid="_x0000_s1090" type="#_x0000_t38" style="position:absolute;left:5476;top:5089;width:3943;height:4;visibility:visible;mso-wrap-style:square" o:connectortype="curved" o:gfxdata="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" adj="10800" strokecolor="black [3213]" strokeweight="1pt">
+                      <v:shape id="Connecteur : en arc 16" o:spid="_x0000_s1120" type="#_x0000_t38" style="position:absolute;left:5476;top:5089;width:3943;height:4;visibility:visible;mso-wrap-style:square" o:connectortype="curved" o:gfxdata="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" adj="10800" strokecolor="black [3213]" strokeweight="1pt">
                         <v:stroke dashstyle="dash" endarrow="block" joinstyle="miter"/>
                       </v:shape>
-                      <v:rect id="Rectangle 17" o:spid="_x0000_s1091" style="position:absolute;left:1354;top:5234;width:3600;height:3600;visibility:visible;mso-wrap-style:square;v-text-anchor:middle" o:gfxdata="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" fillcolor="white [3212]" strokecolor="black [3213]" strokeweight="1pt">
+                      <v:rect id="Rectangle 17" o:spid="_x0000_s1121" style="position:absolute;left:1354;top:5234;width:3600;height:3600;visibility:visible;mso-wrap-style:square;v-text-anchor:middle" o:gfxdata="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" fillcolor="white [3212]" strokecolor="black [3213]" strokeweight="1pt">
                         <v:textbox inset="0,0,0,0">
                           <w:txbxContent>
                             <w:p>
@@ -9597,7 +11365,7 @@
                           </w:txbxContent>
                         </v:textbox>
                       </v:rect>
-                      <v:rect id="Rectangle 232" o:spid="_x0000_s1092" style="position:absolute;left:9419;top:679;width:4636;height:8832;visibility:visible;mso-wrap-style:square;v-text-anchor:middle" o:gfxdata="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" filled="f" strokecolor="black [3213]" strokeweight="1pt">
+                      <v:rect id="Rectangle 232" o:spid="_x0000_s1122" style="position:absolute;left:9419;top:679;width:4636;height:8832;visibility:visible;mso-wrap-style:square;v-text-anchor:middle" o:gfxdata="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" filled="f" strokecolor="black [3213]" strokeweight="1pt">
                         <v:stroke dashstyle="dash"/>
                         <v:textbox inset="0,0,0,0">
                           <w:txbxContent>
@@ -9619,7 +11387,7 @@
                           </w:txbxContent>
                         </v:textbox>
                       </v:rect>
-                      <v:rect id="Rectangle 233" o:spid="_x0000_s1093" style="position:absolute;left:9940;top:1295;width:3594;height:3594;visibility:visible;mso-wrap-style:square;v-text-anchor:middle" o:gfxdata="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" fillcolor="white [3212]" strokecolor="black [3213]" strokeweight="1pt">
+                      <v:rect id="Rectangle 233" o:spid="_x0000_s1123" style="position:absolute;left:9940;top:1295;width:3594;height:3594;visibility:visible;mso-wrap-style:square;v-text-anchor:middle" o:gfxdata="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" fillcolor="white [3212]" strokecolor="black [3213]" strokeweight="1pt">
                         <v:stroke dashstyle="dash"/>
                         <v:textbox inset="0,0,0,0">
                           <w:txbxContent>
@@ -9643,7 +11411,7 @@
                           </w:txbxContent>
                         </v:textbox>
                       </v:rect>
-                      <v:rect id="Rectangle 234" o:spid="_x0000_s1094" style="position:absolute;left:9940;top:5238;width:3594;height:3594;visibility:visible;mso-wrap-style:square;v-text-anchor:middle" o:gfxdata="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" fillcolor="white [3212]" strokecolor="black [3213]" strokeweight="1pt">
+                      <v:rect id="Rectangle 234" o:spid="_x0000_s1124" style="position:absolute;left:9940;top:5238;width:3594;height:3594;visibility:visible;mso-wrap-style:square;v-text-anchor:middle" o:gfxdata="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" fillcolor="white [3212]" strokecolor="black [3213]" strokeweight="1pt">
                         <v:stroke dashstyle="dash"/>
                         <v:textbox inset="0,0,0,0">
                           <w:txbxContent>
@@ -9682,7 +11450,15 @@
           </w:tcPr>
           <w:p>
             <w:r>
-              <w:t>Déplacer la pile « a+b ».</w:t>
+              <w:t>Déplacer la pile « </w:t>
+            </w:r>
+            <w:proofErr w:type="spellStart"/>
+            <w:r>
+              <w:t>a+b</w:t>
+            </w:r>
+            <w:proofErr w:type="spellEnd"/>
+            <w:r>
+              <w:t> ».</w:t>
             </w:r>
           </w:p>
           <w:p>
@@ -10154,12 +11930,12 @@
                 </mc:Choice>
                 <mc:Fallback>
                   <w:pict>
-                    <v:group w14:anchorId="6266C0D7" id="Zone de dessin 156" o:spid="_x0000_s1095" editas="canvas" style="width:117.45pt;height:80.25pt;mso-position-horizontal-relative:char;mso-position-vertical-relative:line" coordsize="14916,10191" o:gfxdata="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">
-                      <v:shape id="_x0000_s1096" type="#_x0000_t75" style="position:absolute;width:14916;height:10191;visibility:visible;mso-wrap-style:square">
+                    <v:group w14:anchorId="6266C0D7" id="Zone de dessin 156" o:spid="_x0000_s1125" editas="canvas" style="width:117.45pt;height:80.25pt;mso-position-horizontal-relative:char;mso-position-vertical-relative:line" coordsize="14916,10191" o:gfxdata="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">
+                      <v:shape id="_x0000_s1126" type="#_x0000_t75" style="position:absolute;width:14916;height:10191;visibility:visible;mso-wrap-style:square">
                         <v:fill o:detectmouseclick="t"/>
                         <v:path o:connecttype="none"/>
                       </v:shape>
-                      <v:rect id="Rectangle 149" o:spid="_x0000_s1097" style="position:absolute;left:839;top:672;width:4637;height:8838;visibility:visible;mso-wrap-style:square;v-text-anchor:middle" o:gfxdata="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" filled="f" strokecolor="black [3213]" strokeweight="1pt">
+                      <v:rect id="Rectangle 149" o:spid="_x0000_s1127" style="position:absolute;left:839;top:672;width:4637;height:8838;visibility:visible;mso-wrap-style:square;v-text-anchor:middle" o:gfxdata="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" filled="f" strokecolor="black [3213]" strokeweight="1pt">
                         <v:textbox inset="0,0,0,0">
                           <w:txbxContent>
                             <w:p>
@@ -10174,7 +11950,7 @@
                           </w:txbxContent>
                         </v:textbox>
                       </v:rect>
-                      <v:rect id="Rectangle 150" o:spid="_x0000_s1098" style="position:absolute;left:1356;top:1286;width:3600;height:3600;visibility:visible;mso-wrap-style:square;v-text-anchor:middle" o:gfxdata="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" fillcolor="white [3212]" strokecolor="black [3213]" strokeweight="1pt">
+                      <v:rect id="Rectangle 150" o:spid="_x0000_s1128" style="position:absolute;left:1356;top:1286;width:3600;height:3600;visibility:visible;mso-wrap-style:square;v-text-anchor:middle" o:gfxdata="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" fillcolor="white [3212]" strokecolor="black [3213]" strokeweight="1pt">
                         <v:textbox inset="0,0,0,0">
                           <w:txbxContent>
                             <w:p>
@@ -10193,10 +11969,10 @@
                           </w:txbxContent>
                         </v:textbox>
                       </v:rect>
-                      <v:shape id="Connecteur : en arc 151" o:spid="_x0000_s1099" type="#_x0000_t38" style="position:absolute;left:5476;top:5089;width:3943;height:4;visibility:visible;mso-wrap-style:square" o:connectortype="curved" o:gfxdata="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" adj="10800" strokecolor="black [3213]" strokeweight="1pt">
+                      <v:shape id="Connecteur : en arc 151" o:spid="_x0000_s1129" type="#_x0000_t38" style="position:absolute;left:5476;top:5089;width:3943;height:4;visibility:visible;mso-wrap-style:square" o:connectortype="curved" o:gfxdata="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" adj="10800" strokecolor="black [3213]" strokeweight="1pt">
                         <v:stroke dashstyle="dash" endarrow="block" joinstyle="miter"/>
                       </v:shape>
-                      <v:rect id="Rectangle 152" o:spid="_x0000_s1100" style="position:absolute;left:1354;top:5234;width:3600;height:3600;visibility:visible;mso-wrap-style:square;v-text-anchor:middle" o:gfxdata="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" fillcolor="white [3212]" strokecolor="black [3213]" strokeweight="1pt">
+                      <v:rect id="Rectangle 152" o:spid="_x0000_s1130" style="position:absolute;left:1354;top:5234;width:3600;height:3600;visibility:visible;mso-wrap-style:square;v-text-anchor:middle" o:gfxdata="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" fillcolor="white [3212]" strokecolor="black [3213]" strokeweight="1pt">
                         <v:textbox inset="0,0,0,0">
                           <w:txbxContent>
                             <w:p>
@@ -10215,7 +11991,7 @@
                           </w:txbxContent>
                         </v:textbox>
                       </v:rect>
-                      <v:rect id="Rectangle 153" o:spid="_x0000_s1101" style="position:absolute;left:9419;top:679;width:4636;height:8832;visibility:visible;mso-wrap-style:square;v-text-anchor:middle" o:gfxdata="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" filled="f" strokecolor="black [3213]" strokeweight="1pt">
+                      <v:rect id="Rectangle 153" o:spid="_x0000_s1131" style="position:absolute;left:9419;top:679;width:4636;height:8832;visibility:visible;mso-wrap-style:square;v-text-anchor:middle" o:gfxdata="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" filled="f" strokecolor="black [3213]" strokeweight="1pt">
                         <v:stroke dashstyle="dash"/>
                         <v:textbox inset="0,0,0,0">
                           <w:txbxContent>
@@ -10237,7 +12013,7 @@
                           </w:txbxContent>
                         </v:textbox>
                       </v:rect>
-                      <v:rect id="Rectangle 154" o:spid="_x0000_s1102" style="position:absolute;left:9940;top:1295;width:3594;height:3594;visibility:visible;mso-wrap-style:square;v-text-anchor:middle" o:gfxdata="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" fillcolor="white [3212]" strokecolor="black [3213]" strokeweight="1pt">
+                      <v:rect id="Rectangle 154" o:spid="_x0000_s1132" style="position:absolute;left:9940;top:1295;width:3594;height:3594;visibility:visible;mso-wrap-style:square;v-text-anchor:middle" o:gfxdata="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" fillcolor="white [3212]" strokecolor="black [3213]" strokeweight="1pt">
                         <v:stroke dashstyle="dash"/>
                         <v:textbox inset="0,0,0,0">
                           <w:txbxContent>
@@ -10261,7 +12037,7 @@
                           </w:txbxContent>
                         </v:textbox>
                       </v:rect>
-                      <v:rect id="Rectangle 155" o:spid="_x0000_s1103" style="position:absolute;left:9940;top:5238;width:3594;height:3594;visibility:visible;mso-wrap-style:square;v-text-anchor:middle" o:gfxdata="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" fillcolor="white [3212]" strokecolor="black [3213]" strokeweight="1pt">
+                      <v:rect id="Rectangle 155" o:spid="_x0000_s1133" style="position:absolute;left:9940;top:5238;width:3594;height:3594;visibility:visible;mso-wrap-style:square;v-text-anchor:middle" o:gfxdata="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" fillcolor="white [3212]" strokecolor="black [3213]" strokeweight="1pt">
                         <v:stroke dashstyle="dash"/>
                         <v:textbox inset="0,0,0,0">
                           <w:txbxContent>
@@ -10301,7 +12077,15 @@
           </w:tcPr>
           <w:p>
             <w:r>
-              <w:t>Déplacer la pile « a+b ».</w:t>
+              <w:t>Déplacer la pile « </w:t>
+            </w:r>
+            <w:proofErr w:type="spellStart"/>
+            <w:r>
+              <w:t>a+b</w:t>
+            </w:r>
+            <w:proofErr w:type="spellEnd"/>
+            <w:r>
+              <w:t> ».</w:t>
             </w:r>
           </w:p>
           <w:p>
@@ -10574,12 +12358,12 @@
                 </mc:Choice>
                 <mc:Fallback>
                   <w:pict>
-                    <v:group w14:anchorId="11D6BCB0" id="Zone de dessin 24" o:spid="_x0000_s1104" editas="canvas" style="width:117.45pt;height:96.1pt;mso-position-horizontal-relative:char;mso-position-vertical-relative:line" coordsize="14916,12204" o:gfxdata="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">
-                      <v:shape id="_x0000_s1105" type="#_x0000_t75" style="position:absolute;width:14916;height:12204;visibility:visible;mso-wrap-style:square">
+                    <v:group w14:anchorId="11D6BCB0" id="Zone de dessin 24" o:spid="_x0000_s1134" editas="canvas" style="width:117.45pt;height:96.1pt;mso-position-horizontal-relative:char;mso-position-vertical-relative:line" coordsize="14916,12204" o:gfxdata="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">
+                      <v:shape id="_x0000_s1135" type="#_x0000_t75" style="position:absolute;width:14916;height:12204;visibility:visible;mso-wrap-style:square">
                         <v:fill o:detectmouseclick="t"/>
                         <v:path o:connecttype="none"/>
                       </v:shape>
-                      <v:rect id="Rectangle 14" o:spid="_x0000_s1106" style="position:absolute;left:1356;top:3304;width:3600;height:3600;visibility:visible;mso-wrap-style:square;v-text-anchor:middle" o:gfxdata="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" fillcolor="white [3212]" strokecolor="black [3213]" strokeweight="1pt">
+                      <v:rect id="Rectangle 14" o:spid="_x0000_s1136" style="position:absolute;left:1356;top:3304;width:3600;height:3600;visibility:visible;mso-wrap-style:square;v-text-anchor:middle" o:gfxdata="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" fillcolor="white [3212]" strokecolor="black [3213]" strokeweight="1pt">
                         <v:textbox inset="0,0,0,0">
                           <w:txbxContent>
                             <w:p>
@@ -10598,10 +12382,10 @@
                           </w:txbxContent>
                         </v:textbox>
                       </v:rect>
-                      <v:shape id="Connecteur : en arc 19" o:spid="_x0000_s1107" type="#_x0000_t38" style="position:absolute;left:5471;top:989;width:3952;height:8581;rotation:90;flip:x;visibility:visible;mso-wrap-style:square" o:connectortype="curved" o:gfxdata="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" adj="-12494" strokecolor="black [3213]" strokeweight="1pt">
+                      <v:shape id="Connecteur : en arc 19" o:spid="_x0000_s1137" type="#_x0000_t38" style="position:absolute;left:5471;top:989;width:3952;height:8581;rotation:90;flip:x;visibility:visible;mso-wrap-style:square" o:connectortype="curved" o:gfxdata="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" adj="-12494" strokecolor="black [3213]" strokeweight="1pt">
                         <v:stroke dashstyle="dash" endarrow="block" joinstyle="miter"/>
                       </v:shape>
-                      <v:rect id="Rectangle 20" o:spid="_x0000_s1108" style="position:absolute;left:1354;top:7252;width:3600;height:3600;visibility:visible;mso-wrap-style:square;v-text-anchor:middle" o:gfxdata="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" fillcolor="white [3212]" strokecolor="black [3213]" strokeweight="1pt">
+                      <v:rect id="Rectangle 20" o:spid="_x0000_s1138" style="position:absolute;left:1354;top:7252;width:3600;height:3600;visibility:visible;mso-wrap-style:square;v-text-anchor:middle" o:gfxdata="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" fillcolor="white [3212]" strokecolor="black [3213]" strokeweight="1pt">
                         <v:textbox inset="0,0,0,0">
                           <w:txbxContent>
                             <w:p>
@@ -10620,7 +12404,7 @@
                           </w:txbxContent>
                         </v:textbox>
                       </v:rect>
-                      <v:rect id="Rectangle 23" o:spid="_x0000_s1109" style="position:absolute;left:9940;top:7256;width:3594;height:3594;visibility:visible;mso-wrap-style:square;v-text-anchor:middle" o:gfxdata="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" fillcolor="white [3212]" strokecolor="black [3213]" strokeweight="1pt">
+                      <v:rect id="Rectangle 23" o:spid="_x0000_s1139" style="position:absolute;left:9940;top:7256;width:3594;height:3594;visibility:visible;mso-wrap-style:square;v-text-anchor:middle" o:gfxdata="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" fillcolor="white [3212]" strokecolor="black [3213]" strokeweight="1pt">
                         <v:stroke dashstyle="dash"/>
                         <v:textbox inset="0,0,0,0">
                           <w:txbxContent>
@@ -11043,12 +12827,12 @@
                 </mc:Choice>
                 <mc:Fallback>
                   <w:pict>
-                    <v:group w14:anchorId="6359120E" id="Zone de dessin 133" o:spid="_x0000_s1110" editas="canvas" style="width:117.45pt;height:101.45pt;mso-position-horizontal-relative:char;mso-position-vertical-relative:line" coordsize="14916,12877" o:gfxdata="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">
-                      <v:shape id="_x0000_s1111" type="#_x0000_t75" style="position:absolute;width:14916;height:12877;visibility:visible;mso-wrap-style:square">
+                    <v:group w14:anchorId="6359120E" id="Zone de dessin 133" o:spid="_x0000_s1140" editas="canvas" style="width:117.45pt;height:101.45pt;mso-position-horizontal-relative:char;mso-position-vertical-relative:line" coordsize="14916,12877" o:gfxdata="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">
+                      <v:shape id="_x0000_s1141" type="#_x0000_t75" style="position:absolute;width:14916;height:12877;visibility:visible;mso-wrap-style:square">
                         <v:fill o:detectmouseclick="t"/>
                         <v:path o:connecttype="none"/>
                       </v:shape>
-                      <v:rect id="Rectangle 26" o:spid="_x0000_s1112" style="position:absolute;left:1356;top:3979;width:3600;height:3600;visibility:visible;mso-wrap-style:square;v-text-anchor:middle" o:gfxdata="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" fillcolor="white [3212]" strokecolor="black [3213]" strokeweight="1pt">
+                      <v:rect id="Rectangle 26" o:spid="_x0000_s1142" style="position:absolute;left:1356;top:3979;width:3600;height:3600;visibility:visible;mso-wrap-style:square;v-text-anchor:middle" o:gfxdata="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" fillcolor="white [3212]" strokecolor="black [3213]" strokeweight="1pt">
                         <v:textbox inset="0,0,0,0">
                           <w:txbxContent>
                             <w:p>
@@ -11067,10 +12851,10 @@
                           </w:txbxContent>
                         </v:textbox>
                       </v:rect>
-                      <v:shape id="Connecteur : en arc 27" o:spid="_x0000_s1113" type="#_x0000_t38" style="position:absolute;left:7442;top:-308;width:9;height:8581;rotation:90;flip:x;visibility:visible;mso-wrap-style:square" o:connectortype="curved" o:gfxdata="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" adj="-5682117" strokecolor="black [3213]" strokeweight="1pt">
+                      <v:shape id="Connecteur : en arc 27" o:spid="_x0000_s1143" type="#_x0000_t38" style="position:absolute;left:7442;top:-308;width:9;height:8581;rotation:90;flip:x;visibility:visible;mso-wrap-style:square" o:connectortype="curved" o:gfxdata="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" adj="-5682117" strokecolor="black [3213]" strokeweight="1pt">
                         <v:stroke dashstyle="dash" endarrow="block" joinstyle="miter"/>
                       </v:shape>
-                      <v:rect id="Rectangle 28" o:spid="_x0000_s1114" style="position:absolute;left:1354;top:7927;width:3600;height:3600;visibility:visible;mso-wrap-style:square;v-text-anchor:middle" o:gfxdata="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" fillcolor="white [3212]" strokecolor="black [3213]" strokeweight="1pt">
+                      <v:rect id="Rectangle 28" o:spid="_x0000_s1144" style="position:absolute;left:1354;top:7927;width:3600;height:3600;visibility:visible;mso-wrap-style:square;v-text-anchor:middle" o:gfxdata="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" fillcolor="white [3212]" strokecolor="black [3213]" strokeweight="1pt">
                         <v:textbox inset="0,0,0,0">
                           <w:txbxContent>
                             <w:p>
@@ -11089,7 +12873,7 @@
                           </w:txbxContent>
                         </v:textbox>
                       </v:rect>
-                      <v:rect id="Rectangle 129" o:spid="_x0000_s1115" style="position:absolute;left:9940;top:3987;width:3594;height:3594;visibility:visible;mso-wrap-style:square;v-text-anchor:middle" o:gfxdata="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" fillcolor="white [3212]" strokecolor="black [3213]" strokeweight="1pt">
+                      <v:rect id="Rectangle 129" o:spid="_x0000_s1145" style="position:absolute;left:9940;top:3987;width:3594;height:3594;visibility:visible;mso-wrap-style:square;v-text-anchor:middle" o:gfxdata="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" fillcolor="white [3212]" strokecolor="black [3213]" strokeweight="1pt">
                         <v:stroke dashstyle="dash"/>
                         <v:textbox inset="0,0,0,0">
                           <w:txbxContent>
@@ -11113,7 +12897,7 @@
                           </w:txbxContent>
                         </v:textbox>
                       </v:rect>
-                      <v:rect id="Rectangle 131" o:spid="_x0000_s1116" style="position:absolute;left:9940;top:7931;width:3594;height:3594;visibility:visible;mso-wrap-style:square;v-text-anchor:middle" o:gfxdata="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" fillcolor="white [3212]" strokecolor="black [3213]" strokeweight="1pt">
+                      <v:rect id="Rectangle 131" o:spid="_x0000_s1146" style="position:absolute;left:9940;top:7931;width:3594;height:3594;visibility:visible;mso-wrap-style:square;v-text-anchor:middle" o:gfxdata="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" fillcolor="white [3212]" strokecolor="black [3213]" strokeweight="1pt">
                         <v:textbox inset="0,0,0,0">
                           <w:txbxContent>
                             <w:p>
@@ -11174,13 +12958,6 @@
           <w:rStyle w:val="Titre1Car"/>
         </w:rPr>
       </w:pPr>
-      <w:r>
-        <w:rPr>
-          <w:rStyle w:val="Titre1Car"/>
-          <w:b w:val="0"/>
-        </w:rPr>
-        <w:br w:type="page"/>
-      </w:r>
     </w:p>
     <w:p>
       <w:pPr>
@@ -11195,7 +12972,6 @@
           <w:rStyle w:val="Titre1Car"/>
           <w:b/>
         </w:rPr>
-        <w:lastRenderedPageBreak/>
         <w:t>Fin de partie</w:t>
       </w:r>
     </w:p>
@@ -11206,12 +12982,14 @@
       <w:r>
         <w:t xml:space="preserve">orsqu’un joueur capture le </w:t>
       </w:r>
+      <w:proofErr w:type="spellStart"/>
       <w:r>
         <w:rPr>
           <w:b/>
         </w:rPr>
         <w:t>kunti</w:t>
       </w:r>
+      <w:proofErr w:type="spellEnd"/>
       <w:r>
         <w:t xml:space="preserve"> adverse</w:t>
       </w:r>
@@ -11230,8 +13008,21 @@
         <w:t xml:space="preserve"> qu’un</w:t>
       </w:r>
       <w:r>
-        <w:t xml:space="preserve"> joueur dispose uniquement du </w:t>
-      </w:r>
+        <w:t xml:space="preserve"> joueur dispose d’une seule sorte de forme</w:t>
+      </w:r>
+      <w:r>
+        <w:t xml:space="preserve">, </w:t>
+      </w:r>
+      <w:r>
+        <w:t>en plus</w:t>
+      </w:r>
+      <w:r>
+        <w:t xml:space="preserve"> </w:t>
+      </w:r>
+      <w:r>
+        <w:t xml:space="preserve">du </w:t>
+      </w:r>
+      <w:proofErr w:type="spellStart"/>
       <w:r>
         <w:rPr>
           <w:b/>
@@ -11239,8 +13030,30 @@
         </w:rPr>
         <w:t>kunti</w:t>
       </w:r>
-      <w:r>
-        <w:t xml:space="preserve"> et d’une seule sorte de forme, alors la partie devra être stoppée au plus tard après 20 tours de jeu (10 tours de </w:t>
+      <w:proofErr w:type="spellEnd"/>
+      <w:r>
+        <w:t xml:space="preserve"> et</w:t>
+      </w:r>
+      <w:r>
+        <w:t xml:space="preserve"> d’un éventuel</w:t>
+      </w:r>
+      <w:r>
+        <w:t xml:space="preserve"> </w:t>
+      </w:r>
+      <w:proofErr w:type="spellStart"/>
+      <w:r>
+        <w:rPr>
+          <w:b/>
+          <w:bCs/>
+        </w:rPr>
+        <w:t>mokca</w:t>
+      </w:r>
+      <w:proofErr w:type="spellEnd"/>
+      <w:r>
+        <w:t xml:space="preserve">, </w:t>
+      </w:r>
+      <w:r>
+        <w:t xml:space="preserve">alors la partie devra être stoppée au plus tard après 20 tours de jeu (10 tours de </w:t>
       </w:r>
       <w:r>
         <w:rPr>
@@ -11265,6 +13078,7 @@
       <w:r>
         <w:t xml:space="preserve">). Si aucun </w:t>
       </w:r>
+      <w:proofErr w:type="spellStart"/>
       <w:r>
         <w:rPr>
           <w:b/>
@@ -11272,6 +13086,7 @@
         </w:rPr>
         <w:t>kunti</w:t>
       </w:r>
+      <w:proofErr w:type="spellEnd"/>
       <w:r>
         <w:t xml:space="preserve"> n’est capturé après ces 20 tours, alors les règles suivantes </w:t>
       </w:r>
@@ -11388,6 +13203,62 @@
           <w:rStyle w:val="Titre1Car"/>
           <w:b/>
         </w:rPr>
+        <w:t>Variante</w:t>
+      </w:r>
+    </w:p>
+    <w:p>
+      <w:r>
+        <w:t xml:space="preserve">Jouer sans </w:t>
+      </w:r>
+      <w:proofErr w:type="spellStart"/>
+      <w:r>
+        <w:rPr>
+          <w:b/>
+          <w:bCs/>
+        </w:rPr>
+        <w:t>mokc</w:t>
+      </w:r>
+      <w:r>
+        <w:rPr>
+          <w:b/>
+          <w:bCs/>
+        </w:rPr>
+        <w:t>a</w:t>
+      </w:r>
+      <w:proofErr w:type="spellEnd"/>
+      <w:r>
+        <w:t>.</w:t>
+      </w:r>
+    </w:p>
+    <w:p>
+      <w:pPr>
+        <w:spacing w:after="160"/>
+        <w:rPr>
+          <w:rStyle w:val="Titre1Car"/>
+        </w:rPr>
+      </w:pPr>
+      <w:r>
+        <w:rPr>
+          <w:rStyle w:val="Titre1Car"/>
+          <w:b w:val="0"/>
+        </w:rPr>
+        <w:br w:type="page"/>
+      </w:r>
+    </w:p>
+    <w:p>
+      <w:pPr>
+        <w:pStyle w:val="Titre1"/>
+        <w:rPr>
+          <w:rStyle w:val="Titre1Car"/>
+          <w:b/>
+        </w:rPr>
+      </w:pPr>
+      <w:r>
+        <w:rPr>
+          <w:rStyle w:val="Titre1Car"/>
+          <w:b/>
+        </w:rPr>
+        <w:lastRenderedPageBreak/>
         <w:t>Notation</w:t>
       </w:r>
     </w:p>
@@ -11498,14 +13369,9 @@
         <w:t xml:space="preserve"> </w:t>
       </w:r>
       <w:r>
-        <w:t>« </w:t>
-      </w:r>
-      <w:r>
-        <w:t>C</w:t>
-      </w:r>
-      <w:r>
-        <w:t xml:space="preserve"> » pour </w:t>
-      </w:r>
+        <w:t xml:space="preserve">« C » pour </w:t>
+      </w:r>
+      <w:proofErr w:type="spellStart"/>
       <w:r>
         <w:rPr>
           <w:b/>
@@ -11513,15 +13379,11 @@
         </w:rPr>
         <w:t>cukla</w:t>
       </w:r>
-      <w:r>
-        <w:t>, « </w:t>
-      </w:r>
-      <w:r>
-        <w:t>K</w:t>
-      </w:r>
-      <w:r>
-        <w:t xml:space="preserve"> » pour </w:t>
-      </w:r>
+      <w:proofErr w:type="spellEnd"/>
+      <w:r>
+        <w:t xml:space="preserve">, « K » pour </w:t>
+      </w:r>
+      <w:proofErr w:type="spellStart"/>
       <w:r>
         <w:rPr>
           <w:b/>
@@ -11529,12 +13391,14 @@
         </w:rPr>
         <w:t>kuctai</w:t>
       </w:r>
+      <w:proofErr w:type="spellEnd"/>
       <w:r>
         <w:t xml:space="preserve">, </w:t>
       </w:r>
       <w:r>
         <w:t xml:space="preserve">« N » pour </w:t>
       </w:r>
+      <w:proofErr w:type="spellStart"/>
       <w:r>
         <w:rPr>
           <w:b/>
@@ -11542,9 +13406,11 @@
         </w:rPr>
         <w:t>kunti</w:t>
       </w:r>
+      <w:proofErr w:type="spellEnd"/>
       <w:r>
         <w:t xml:space="preserve">, « R » pour </w:t>
       </w:r>
+      <w:proofErr w:type="spellStart"/>
       <w:r>
         <w:rPr>
           <w:b/>
@@ -11552,18 +13418,11 @@
         </w:rPr>
         <w:t>kurfa</w:t>
       </w:r>
-      <w:r>
-        <w:t xml:space="preserve"> et </w:t>
-      </w:r>
-      <w:r>
-        <w:t>« </w:t>
-      </w:r>
-      <w:r>
-        <w:t>M</w:t>
-      </w:r>
-      <w:r>
-        <w:t xml:space="preserve"> » pour </w:t>
-      </w:r>
+      <w:proofErr w:type="spellEnd"/>
+      <w:r>
+        <w:t xml:space="preserve"> et « M » pour </w:t>
+      </w:r>
+      <w:proofErr w:type="spellStart"/>
       <w:r>
         <w:rPr>
           <w:b/>
@@ -11571,62 +13430,11 @@
         </w:rPr>
         <w:t>mokca</w:t>
       </w:r>
+      <w:proofErr w:type="spellEnd"/>
       <w:r>
         <w:t>.</w:t>
       </w:r>
     </w:p>
-    <w:p>
-      <w:r>
-        <w:t>:</w:t>
-      </w:r>
-      <w:r>
-        <w:t xml:space="preserve"> </w:t>
-      </w:r>
-      <w:r>
-        <w:t xml:space="preserve">« K » pour </w:t>
-      </w:r>
-      <w:r>
-        <w:rPr>
-          <w:b/>
-          <w:bCs/>
-        </w:rPr>
-        <w:t>cukla</w:t>
-      </w:r>
-      <w:r>
-        <w:t xml:space="preserve">, « N » pour </w:t>
-      </w:r>
-      <w:r>
-        <w:rPr>
-          <w:b/>
-          <w:bCs/>
-        </w:rPr>
-        <w:t>kunti</w:t>
-      </w:r>
-      <w:r>
-        <w:t xml:space="preserve">, « C » pour </w:t>
-      </w:r>
-      <w:r>
-        <w:rPr>
-          <w:b/>
-          <w:bCs/>
-        </w:rPr>
-        <w:t>kuctai</w:t>
-      </w:r>
-      <w:r>
-        <w:t xml:space="preserve"> et « R » pour </w:t>
-      </w:r>
-      <w:r>
-        <w:rPr>
-          <w:b/>
-          <w:bCs/>
-        </w:rPr>
-        <w:t>kurfa</w:t>
-      </w:r>
-      <w:r>
-        <w:t>.</w:t>
-      </w:r>
-    </w:p>
-    <w:p/>
     <w:p>
       <w:r>
         <w:t>Exemple de notation de pose :</w:t>
@@ -11669,6 +13477,7 @@
                 <w:b/>
               </w:rPr>
             </w:pPr>
+            <w:proofErr w:type="gramStart"/>
             <w:r>
               <w:rPr>
                 <w:rFonts w:ascii="Courier New" w:hAnsi="Courier New" w:cs="Courier New"/>
@@ -11693,6 +13502,7 @@
               </w:rPr>
               <w:t>a</w:t>
             </w:r>
+            <w:proofErr w:type="gramEnd"/>
             <w:r>
               <w:rPr>
                 <w:rFonts w:ascii="Courier New" w:hAnsi="Courier New" w:cs="Courier New"/>
@@ -11974,6 +13784,7 @@
       <w:r>
         <w:t xml:space="preserve">finale du </w:t>
       </w:r>
+      <w:proofErr w:type="spellStart"/>
       <w:r>
         <w:rPr>
           <w:b/>
@@ -11981,6 +13792,7 @@
         </w:rPr>
         <w:t>kunti</w:t>
       </w:r>
+      <w:proofErr w:type="spellEnd"/>
       <w:r>
         <w:t>, on ajoute « !! ». Le second mouvement est noté en continuant après la position d’arrivée du premier mouvement.</w:t>
       </w:r>
@@ -12110,8 +13922,18 @@
                 <w:b/>
                 <w:color w:val="FFFFFF" w:themeColor="background1"/>
               </w:rPr>
-              <w:t>d7=e8-f7!</w:t>
-            </w:r>
+              <w:t>d7=e8-f</w:t>
+            </w:r>
+            <w:proofErr w:type="gramStart"/>
+            <w:r>
+              <w:rPr>
+                <w:rFonts w:ascii="Courier New" w:hAnsi="Courier New" w:cs="Courier New"/>
+                <w:b/>
+                <w:color w:val="FFFFFF" w:themeColor="background1"/>
+              </w:rPr>
+              <w:t>7!</w:t>
+            </w:r>
+            <w:proofErr w:type="gramEnd"/>
             <w:r>
               <w:rPr>
                 <w:rFonts w:ascii="Courier New" w:hAnsi="Courier New" w:cs="Courier New"/>
@@ -12166,8 +13988,18 @@
                 <w:b/>
                 <w:color w:val="FFFFFF" w:themeColor="background1"/>
               </w:rPr>
-              <w:t>f7=g6!</w:t>
-            </w:r>
+              <w:t>f7=g</w:t>
+            </w:r>
+            <w:proofErr w:type="gramStart"/>
+            <w:r>
+              <w:rPr>
+                <w:rFonts w:ascii="Courier New" w:hAnsi="Courier New" w:cs="Courier New"/>
+                <w:b/>
+                <w:color w:val="FFFFFF" w:themeColor="background1"/>
+              </w:rPr>
+              <w:t>6!</w:t>
+            </w:r>
+            <w:proofErr w:type="gramEnd"/>
             <w:r>
               <w:rPr>
                 <w:rFonts w:ascii="Courier New" w:hAnsi="Courier New" w:cs="Courier New"/>
@@ -12231,7 +14063,16 @@
                 <w:b/>
                 <w:color w:val="FFFFFF" w:themeColor="background1"/>
               </w:rPr>
-              <w:t>6=i4!</w:t>
+              <w:t>6=i</w:t>
+            </w:r>
+            <w:proofErr w:type="gramStart"/>
+            <w:r>
+              <w:rPr>
+                <w:rFonts w:ascii="Courier New" w:hAnsi="Courier New" w:cs="Courier New"/>
+                <w:b/>
+                <w:color w:val="FFFFFF" w:themeColor="background1"/>
+              </w:rPr>
+              <w:t>4!</w:t>
             </w:r>
             <w:r>
               <w:rPr>
@@ -12241,6 +14082,7 @@
               </w:rPr>
               <w:t>-</w:t>
             </w:r>
+            <w:proofErr w:type="gramEnd"/>
             <w:r>
               <w:rPr>
                 <w:rFonts w:ascii="Courier New" w:hAnsi="Courier New" w:cs="Courier New"/>
@@ -12301,6 +14143,7 @@
           <w:rStyle w:val="Titre1Car"/>
         </w:rPr>
       </w:pPr>
+      <w:bookmarkStart w:id="7" w:name="_Ref31822668"/>
       <w:r>
         <w:rPr>
           <w:rStyle w:val="Titre1Car"/>
@@ -12317,14 +14160,14 @@
           <w:b/>
         </w:rPr>
       </w:pPr>
-      <w:bookmarkStart w:id="7" w:name="_Ref31822668"/>
+      <w:bookmarkStart w:id="8" w:name="_Ref31892484"/>
       <w:r>
         <w:rPr>
           <w:rStyle w:val="Titre1Car"/>
           <w:b/>
         </w:rPr>
         <w:lastRenderedPageBreak/>
-        <w:t>Prononciation et r</w:t>
+        <w:t>R</w:t>
       </w:r>
       <w:r>
         <w:rPr>
@@ -12334,6 +14177,7 @@
         <w:t>éférences</w:t>
       </w:r>
       <w:bookmarkEnd w:id="7"/>
+      <w:bookmarkEnd w:id="8"/>
     </w:p>
     <w:p>
       <w:r>
@@ -12342,8 +14186,21 @@
       <w:r>
         <w:t xml:space="preserve"> mise au point de 1955 à 1989 par le « </w:t>
       </w:r>
-      <w:r>
-        <w:t>Logical Language Group</w:t>
+      <w:proofErr w:type="spellStart"/>
+      <w:r>
+        <w:t>Logical</w:t>
+      </w:r>
+      <w:proofErr w:type="spellEnd"/>
+      <w:r>
+        <w:t xml:space="preserve"> </w:t>
+      </w:r>
+      <w:proofErr w:type="spellStart"/>
+      <w:r>
+        <w:t>Language</w:t>
+      </w:r>
+      <w:proofErr w:type="spellEnd"/>
+      <w:r>
+        <w:t xml:space="preserve"> Group</w:t>
       </w:r>
       <w:r>
         <w:t> » :</w:t>
@@ -12360,12 +14217,14 @@
       <w:r>
         <w:t>« </w:t>
       </w:r>
+      <w:proofErr w:type="spellStart"/>
       <w:r>
         <w:rPr>
           <w:b/>
         </w:rPr>
-        <w:t>jersi</w:t>
-      </w:r>
+        <w:t>cukla</w:t>
+      </w:r>
+      <w:proofErr w:type="spellEnd"/>
       <w:r>
         <w:t> »</w:t>
       </w:r>
@@ -12373,28 +14232,52 @@
         <w:t>, prononcé</w:t>
       </w:r>
       <w:r>
-        <w:t xml:space="preserve"> [j.è.r.ss.i / j.é.r.ss.i]</w:t>
-      </w:r>
-      <w:r>
-        <w:t xml:space="preserve"> en français ou</w:t>
+        <w:t xml:space="preserve"> [</w:t>
+      </w:r>
+      <w:proofErr w:type="spellStart"/>
+      <w:r>
+        <w:t>ch.ou.k.</w:t>
+      </w:r>
+      <w:proofErr w:type="gramStart"/>
+      <w:r>
+        <w:t>l.a</w:t>
+      </w:r>
+      <w:proofErr w:type="spellEnd"/>
+      <w:proofErr w:type="gramEnd"/>
+      <w:r>
+        <w:t>]</w:t>
       </w:r>
       <w:r>
         <w:t xml:space="preserve"> </w:t>
       </w:r>
       <w:r>
-        <w:t xml:space="preserve">/ˈʒer.si/ en </w:t>
-      </w:r>
-      <w:r>
-        <w:t>API</w:t>
-      </w:r>
-      <w:r>
-        <w:t>,</w:t>
+        <w:t>en français ou</w:t>
       </w:r>
       <w:r>
         <w:t xml:space="preserve"> </w:t>
       </w:r>
       <w:r>
-        <w:t>signifie « chasser » ou « poursuivre » ;</w:t>
+        <w:t>/ˈ</w:t>
+      </w:r>
+      <w:proofErr w:type="spellStart"/>
+      <w:r>
+        <w:t>ʃukla</w:t>
+      </w:r>
+      <w:proofErr w:type="spellEnd"/>
+      <w:r>
+        <w:t xml:space="preserve">/ </w:t>
+      </w:r>
+      <w:r>
+        <w:t xml:space="preserve">en </w:t>
+      </w:r>
+      <w:r>
+        <w:t>API,</w:t>
+      </w:r>
+      <w:r>
+        <w:t xml:space="preserve"> </w:t>
+      </w:r>
+      <w:r>
+        <w:t>signifie « rond » ou « circulaire » ;</w:t>
       </w:r>
     </w:p>
     <w:p>
@@ -12408,12 +14291,14 @@
       <w:r>
         <w:t>« </w:t>
       </w:r>
+      <w:proofErr w:type="spellStart"/>
       <w:r>
         <w:rPr>
           <w:b/>
         </w:rPr>
-        <w:t>cukla</w:t>
-      </w:r>
+        <w:t>jersi</w:t>
+      </w:r>
+      <w:proofErr w:type="spellEnd"/>
       <w:r>
         <w:t> »</w:t>
       </w:r>
@@ -12421,31 +14306,46 @@
         <w:t>, prononcé</w:t>
       </w:r>
       <w:r>
-        <w:t xml:space="preserve"> [ch.ou.k.l.a]</w:t>
+        <w:t xml:space="preserve"> [</w:t>
+      </w:r>
+      <w:proofErr w:type="spellStart"/>
+      <w:r>
+        <w:t>j.è.r.</w:t>
+      </w:r>
+      <w:proofErr w:type="gramStart"/>
+      <w:r>
+        <w:t>ss.i</w:t>
+      </w:r>
+      <w:proofErr w:type="spellEnd"/>
+      <w:proofErr w:type="gramEnd"/>
+      <w:r>
+        <w:t xml:space="preserve"> / </w:t>
+      </w:r>
+      <w:proofErr w:type="spellStart"/>
+      <w:r>
+        <w:t>j.é.r.ss.i</w:t>
+      </w:r>
+      <w:proofErr w:type="spellEnd"/>
+      <w:r>
+        <w:t>]</w:t>
+      </w:r>
+      <w:r>
+        <w:t xml:space="preserve"> en français ou</w:t>
       </w:r>
       <w:r>
         <w:t xml:space="preserve"> </w:t>
       </w:r>
       <w:r>
-        <w:t>en français ou</w:t>
+        <w:t xml:space="preserve">/ˈʒer.si/ en </w:t>
+      </w:r>
+      <w:r>
+        <w:t>API,</w:t>
       </w:r>
       <w:r>
         <w:t xml:space="preserve"> </w:t>
       </w:r>
       <w:r>
-        <w:t xml:space="preserve">/ˈʃukla/ </w:t>
-      </w:r>
-      <w:r>
-        <w:t xml:space="preserve">en </w:t>
-      </w:r>
-      <w:r>
-        <w:t>API,</w:t>
-      </w:r>
-      <w:r>
-        <w:t xml:space="preserve"> </w:t>
-      </w:r>
-      <w:r>
-        <w:t>signifie « rond » ou « circulaire » ;</w:t>
+        <w:t>signifie « chasser » ou « poursuivre » ;</w:t>
       </w:r>
     </w:p>
     <w:p>
@@ -12459,12 +14359,14 @@
       <w:r>
         <w:t>« </w:t>
       </w:r>
+      <w:proofErr w:type="spellStart"/>
       <w:r>
         <w:rPr>
           <w:b/>
         </w:rPr>
         <w:t>kuctai</w:t>
       </w:r>
+      <w:proofErr w:type="spellEnd"/>
       <w:r>
         <w:t> »</w:t>
       </w:r>
@@ -12472,7 +14374,20 @@
         <w:t>, prononcé</w:t>
       </w:r>
       <w:r>
-        <w:t xml:space="preserve"> [k.ou.ch.t.aï]</w:t>
+        <w:t xml:space="preserve"> [</w:t>
+      </w:r>
+      <w:proofErr w:type="spellStart"/>
+      <w:proofErr w:type="gramStart"/>
+      <w:r>
+        <w:t>k.ou.ch</w:t>
+      </w:r>
+      <w:proofErr w:type="gramEnd"/>
+      <w:r>
+        <w:t>.t.aï</w:t>
+      </w:r>
+      <w:proofErr w:type="spellEnd"/>
+      <w:r>
+        <w:t>]</w:t>
       </w:r>
       <w:r>
         <w:t xml:space="preserve"> </w:t>
@@ -12484,13 +14399,21 @@
         <w:t xml:space="preserve"> </w:t>
       </w:r>
       <w:r>
-        <w:t>/ˈkuʃ</w:t>
+        <w:t>/ˈ</w:t>
+      </w:r>
+      <w:proofErr w:type="spellStart"/>
+      <w:r>
+        <w:t>kuʃ</w:t>
       </w:r>
       <w:r>
         <w:t>t</w:t>
       </w:r>
       <w:r>
-        <w:t>aɪ̯</w:t>
+        <w:t>aɪ</w:t>
+      </w:r>
+      <w:proofErr w:type="spellEnd"/>
+      <w:r>
+        <w:t>̯</w:t>
       </w:r>
       <w:r>
         <w:t xml:space="preserve">/ </w:t>
@@ -12519,12 +14442,14 @@
       <w:r>
         <w:t>« </w:t>
       </w:r>
+      <w:proofErr w:type="spellStart"/>
       <w:r>
         <w:rPr>
           <w:b/>
         </w:rPr>
         <w:t>kunti</w:t>
       </w:r>
+      <w:proofErr w:type="spellEnd"/>
       <w:r>
         <w:t> »</w:t>
       </w:r>
@@ -12532,7 +14457,20 @@
         <w:t>, prononcé</w:t>
       </w:r>
       <w:r>
-        <w:t xml:space="preserve"> [k.ou.n.t.i]</w:t>
+        <w:t xml:space="preserve"> [</w:t>
+      </w:r>
+      <w:proofErr w:type="spellStart"/>
+      <w:r>
+        <w:t>k.ou.n.</w:t>
+      </w:r>
+      <w:proofErr w:type="gramStart"/>
+      <w:r>
+        <w:t>t.i</w:t>
+      </w:r>
+      <w:proofErr w:type="spellEnd"/>
+      <w:proofErr w:type="gramEnd"/>
+      <w:r>
+        <w:t>]</w:t>
       </w:r>
       <w:r>
         <w:t xml:space="preserve"> </w:t>
@@ -12544,16 +14482,21 @@
         <w:t xml:space="preserve"> </w:t>
       </w:r>
       <w:r>
-        <w:t xml:space="preserve">/ˈkun.ti/ </w:t>
+        <w:t>/ˈ</w:t>
+      </w:r>
+      <w:proofErr w:type="spellStart"/>
+      <w:r>
+        <w:t>kun.ti</w:t>
+      </w:r>
+      <w:proofErr w:type="spellEnd"/>
+      <w:r>
+        <w:t xml:space="preserve">/ </w:t>
       </w:r>
       <w:r>
         <w:t xml:space="preserve">en </w:t>
       </w:r>
       <w:r>
-        <w:t>API</w:t>
-      </w:r>
-      <w:r>
-        <w:t>,</w:t>
+        <w:t>API,</w:t>
       </w:r>
       <w:r>
         <w:t xml:space="preserve"> </w:t>
@@ -12576,12 +14519,14 @@
       <w:r>
         <w:t>« </w:t>
       </w:r>
+      <w:proofErr w:type="spellStart"/>
       <w:r>
         <w:rPr>
           <w:b/>
         </w:rPr>
         <w:t>kurfa</w:t>
       </w:r>
+      <w:proofErr w:type="spellEnd"/>
       <w:r>
         <w:t> »</w:t>
       </w:r>
@@ -12589,7 +14534,20 @@
         <w:t>, prononcé</w:t>
       </w:r>
       <w:r>
-        <w:t xml:space="preserve"> [k.ou.r.f.a]</w:t>
+        <w:t xml:space="preserve"> [</w:t>
+      </w:r>
+      <w:proofErr w:type="spellStart"/>
+      <w:r>
+        <w:t>k.ou.r.</w:t>
+      </w:r>
+      <w:proofErr w:type="gramStart"/>
+      <w:r>
+        <w:t>f.a</w:t>
+      </w:r>
+      <w:proofErr w:type="spellEnd"/>
+      <w:proofErr w:type="gramEnd"/>
+      <w:r>
+        <w:t>]</w:t>
       </w:r>
       <w:r>
         <w:t xml:space="preserve"> </w:t>
@@ -12598,7 +14556,15 @@
         <w:t xml:space="preserve">en français ou </w:t>
       </w:r>
       <w:r>
-        <w:t xml:space="preserve">/ˈkurfa/ en </w:t>
+        <w:t>/ˈ</w:t>
+      </w:r>
+      <w:proofErr w:type="spellStart"/>
+      <w:r>
+        <w:t>kurfa</w:t>
+      </w:r>
+      <w:proofErr w:type="spellEnd"/>
+      <w:r>
+        <w:t xml:space="preserve">/ en </w:t>
       </w:r>
       <w:r>
         <w:t>API</w:t>
@@ -12624,12 +14590,14 @@
       <w:r>
         <w:t>« </w:t>
       </w:r>
+      <w:proofErr w:type="spellStart"/>
       <w:r>
         <w:rPr>
           <w:b/>
         </w:rPr>
         <w:t>mokca</w:t>
       </w:r>
+      <w:proofErr w:type="spellEnd"/>
       <w:r>
         <w:t> »</w:t>
       </w:r>
@@ -12639,6 +14607,7 @@
       <w:r>
         <w:t xml:space="preserve"> [</w:t>
       </w:r>
+      <w:proofErr w:type="spellStart"/>
       <w:r>
         <w:t>m</w:t>
       </w:r>
@@ -12651,11 +14620,17 @@
       <w:r>
         <w:t>.</w:t>
       </w:r>
+      <w:proofErr w:type="gramStart"/>
       <w:r>
         <w:t>ch</w:t>
       </w:r>
       <w:r>
-        <w:t>.a]</w:t>
+        <w:t>.a</w:t>
+      </w:r>
+      <w:proofErr w:type="spellEnd"/>
+      <w:proofErr w:type="gramEnd"/>
+      <w:r>
+        <w:t>]</w:t>
       </w:r>
       <w:r>
         <w:t xml:space="preserve"> </w:t>
@@ -12664,7 +14639,15 @@
         <w:t xml:space="preserve">en français ou </w:t>
       </w:r>
       <w:r>
-        <w:t>/ˈmokʃa/</w:t>
+        <w:t>/ˈ</w:t>
+      </w:r>
+      <w:proofErr w:type="spellStart"/>
+      <w:r>
+        <w:t>mokʃa</w:t>
+      </w:r>
+      <w:proofErr w:type="spellEnd"/>
+      <w:r>
+        <w:t>/</w:t>
       </w:r>
       <w:r>
         <w:t xml:space="preserve"> en </w:t>
@@ -12727,7 +14710,10 @@
         <w:t xml:space="preserve">Ce document du </w:t>
       </w:r>
       <w:r>
-        <w:t>05</w:t>
+        <w:t>0</w:t>
+      </w:r>
+      <w:r>
+        <w:t>6</w:t>
       </w:r>
       <w:r>
         <w:t xml:space="preserve"> </w:t>
@@ -12765,10 +14751,25 @@
         <w:t xml:space="preserve"> : </w:t>
       </w:r>
       <w:r>
-        <w:t>ajout de la forme « mokca », le « gardien »</w:t>
-      </w:r>
-      <w:r>
-        <w:t xml:space="preserve">; </w:t>
+        <w:t>ajout de la forme « </w:t>
+      </w:r>
+      <w:proofErr w:type="spellStart"/>
+      <w:r>
+        <w:rPr>
+          <w:b/>
+          <w:bCs/>
+        </w:rPr>
+        <w:t>mokca</w:t>
+      </w:r>
+      <w:proofErr w:type="spellEnd"/>
+      <w:r>
+        <w:t> », le « gardien </w:t>
+      </w:r>
+      <w:r>
+        <w:t>» ;</w:t>
+      </w:r>
+      <w:r>
+        <w:t xml:space="preserve"> </w:t>
       </w:r>
       <w:r>
         <w:t>nouveaux</w:t>
@@ -12837,11 +14838,16 @@
         <w:t>, « At »</w:t>
       </w:r>
       <w:r>
-        <w:t xml:space="preserve"> et « B</w:t>
+        <w:t xml:space="preserve"> et « </w:t>
+      </w:r>
+      <w:proofErr w:type="spellStart"/>
+      <w:r>
+        <w:t>B</w:t>
       </w:r>
       <w:r>
         <w:t>n</w:t>
       </w:r>
+      <w:proofErr w:type="spellEnd"/>
       <w:r>
         <w:t> », pour leurs participations aux premières parties de test et pour leurs suggestions. Remerciements spéciaux à mon fils « C</w:t>
       </w:r>
@@ -12849,7 +14855,25 @@
         <w:t>r</w:t>
       </w:r>
       <w:r>
-        <w:t> » pour sa contribution à la mise au point de la version 2 des règles.</w:t>
+        <w:t> » pour sa contribution à la mise au point de</w:t>
+      </w:r>
+      <w:r>
+        <w:t>s</w:t>
+      </w:r>
+      <w:r>
+        <w:t xml:space="preserve"> version</w:t>
+      </w:r>
+      <w:r>
+        <w:t>s</w:t>
+      </w:r>
+      <w:r>
+        <w:t xml:space="preserve"> 2</w:t>
+      </w:r>
+      <w:r>
+        <w:t xml:space="preserve"> et 3</w:t>
+      </w:r>
+      <w:r>
+        <w:t xml:space="preserve"> des règles.</w:t>
       </w:r>
     </w:p>
     <w:p>
@@ -12885,7 +14909,7 @@
             <wp:extent cx="836930" cy="297180"/>
             <wp:effectExtent l="0" t="0" r="1270" b="7620"/>
             <wp:docPr id="5" name="Image 5" descr="Licence Creative Commons">
-              <a:hlinkClick xmlns:a="http://schemas.openxmlformats.org/drawingml/2006/main" r:id="rId42"/>
+              <a:hlinkClick xmlns:a="http://schemas.openxmlformats.org/drawingml/2006/main" r:id="rId51"/>
             </wp:docPr>
             <wp:cNvGraphicFramePr>
               <a:graphicFrameLocks xmlns:a="http://schemas.openxmlformats.org/drawingml/2006/main" noChangeAspect="1"/>
@@ -12895,14 +14919,14 @@
                 <pic:pic xmlns:pic="http://schemas.openxmlformats.org/drawingml/2006/picture">
                   <pic:nvPicPr>
                     <pic:cNvPr id="0" name="Picture 1" descr="Licence Creative Commons">
-                      <a:hlinkClick r:id="rId42"/>
+                      <a:hlinkClick r:id="rId51"/>
                     </pic:cNvPr>
                     <pic:cNvPicPr>
                       <a:picLocks noChangeAspect="1" noChangeArrowheads="1"/>
                     </pic:cNvPicPr>
                   </pic:nvPicPr>
                   <pic:blipFill>
-                    <a:blip r:embed="rId43">
+                    <a:blip r:embed="rId52">
                       <a:extLst>
                         <a:ext uri="{28A0092B-C50C-407E-A947-70E740481C1C}">
                           <a14:useLocalDpi xmlns:a14="http://schemas.microsoft.com/office/drawing/2010/main" val="0"/>
@@ -12941,7 +14965,15 @@
     </w:p>
     <w:p>
       <w:r>
-        <w:t>Copyright (C) 2019 Lucas Borboleta (lucas.borboleta@free.fr).</w:t>
+        <w:t xml:space="preserve">Copyright (C) 2019 Lucas </w:t>
+      </w:r>
+      <w:proofErr w:type="spellStart"/>
+      <w:r>
+        <w:t>Borboleta</w:t>
+      </w:r>
+      <w:proofErr w:type="spellEnd"/>
+      <w:r>
+        <w:t xml:space="preserve"> (lucas.borboleta@free.fr).</w:t>
       </w:r>
     </w:p>
     <w:p>
@@ -12957,7 +14989,15 @@
         </w:rPr>
       </w:pPr>
       <w:r>
-        <w:t>Cette création par Lucas Borboleta (http://lucas.borboleta.blog.free.fr)</w:t>
+        <w:t xml:space="preserve">Cette création par Lucas </w:t>
+      </w:r>
+      <w:proofErr w:type="spellStart"/>
+      <w:r>
+        <w:t>Borboleta</w:t>
+      </w:r>
+      <w:proofErr w:type="spellEnd"/>
+      <w:r>
+        <w:t xml:space="preserve"> (http://lucas.borboleta.blog.free.fr)</w:t>
       </w:r>
       <w:r>
         <w:t xml:space="preserve"> est mise à disposition selon les termes de la</w:t>
@@ -12965,7 +15005,7 @@
       <w:r>
         <w:t xml:space="preserve"> </w:t>
       </w:r>
-      <w:hyperlink r:id="rId44" w:history="1">
+      <w:hyperlink r:id="rId53" w:history="1">
         <w:r>
           <w:t>Licence Creative Commons Attribution - Partage dans les Mêmes Conditions 4.0 International</w:t>
         </w:r>
@@ -12973,7 +15013,7 @@
       <w:r>
         <w:t xml:space="preserve"> (</w:t>
       </w:r>
-      <w:hyperlink r:id="rId45" w:history="1">
+      <w:hyperlink r:id="rId54" w:history="1">
         <w:r>
           <w:rPr>
             <w:rStyle w:val="Lienhypertexte"/>
@@ -12987,8 +15027,8 @@
       </w:r>
     </w:p>
     <w:sectPr>
-      <w:footerReference w:type="default" r:id="rId46"/>
-      <w:footerReference w:type="first" r:id="rId47"/>
+      <w:footerReference w:type="default" r:id="rId55"/>
+      <w:footerReference w:type="first" r:id="rId56"/>
       <w:pgSz w:w="11906" w:h="16838"/>
       <w:pgMar w:top="720" w:right="720" w:bottom="720" w:left="720" w:header="0" w:footer="0" w:gutter="0"/>
       <w:cols w:space="1418"/>
@@ -13041,27 +15081,14 @@
       <w:pStyle w:val="En-tte"/>
       <w:jc w:val="center"/>
     </w:pPr>
-    <w:r>
-      <w:fldChar w:fldCharType="begin"/>
-    </w:r>
-    <w:r>
-      <w:instrText xml:space="preserve"> FILENAME \* MERGEFORMAT </w:instrText>
-    </w:r>
-    <w:r>
-      <w:fldChar w:fldCharType="separate"/>
-    </w:r>
-    <w:r>
-      <w:rPr>
-        <w:noProof/>
-      </w:rPr>
-      <w:t>Jersi-version-2-les-regles</w:t>
-    </w:r>
-    <w:r>
-      <w:rPr>
-        <w:noProof/>
-      </w:rPr>
-      <w:fldChar w:fldCharType="end"/>
-    </w:r>
+    <w:fldSimple w:instr=" FILENAME \* MERGEFORMAT ">
+      <w:r>
+        <w:rPr>
+          <w:noProof/>
+        </w:rPr>
+        <w:t>Jersi-version-3-les-regles</w:t>
+      </w:r>
+    </w:fldSimple>
   </w:p>
 </w:ftr>
 </file>
@@ -13577,6 +15604,119 @@
     </w:lvl>
   </w:abstractNum>
   <w:abstractNum w:abstractNumId="5" w15:restartNumberingAfterBreak="0">
+    <w:nsid w:val="43794308"/>
+    <w:multiLevelType w:val="hybridMultilevel"/>
+    <w:tmpl w:val="8EB671D4"/>
+    <w:lvl w:ilvl="0" w:tplc="ADA2B14E">
+      <w:start w:val="1"/>
+      <w:numFmt w:val="bullet"/>
+      <w:lvlText w:val=""/>
+      <w:lvlJc w:val="left"/>
+      <w:pPr>
+        <w:ind w:left="720" w:hanging="360"/>
+      </w:pPr>
+      <w:rPr>
+        <w:rFonts w:ascii="Symbol" w:eastAsiaTheme="minorHAnsi" w:hAnsi="Symbol" w:cstheme="minorBidi" w:hint="default"/>
+      </w:rPr>
+    </w:lvl>
+    <w:lvl w:ilvl="1" w:tplc="040C0003" w:tentative="1">
+      <w:start w:val="1"/>
+      <w:numFmt w:val="bullet"/>
+      <w:lvlText w:val="o"/>
+      <w:lvlJc w:val="left"/>
+      <w:pPr>
+        <w:ind w:left="1440" w:hanging="360"/>
+      </w:pPr>
+      <w:rPr>
+        <w:rFonts w:ascii="Courier New" w:hAnsi="Courier New" w:cs="Courier New" w:hint="default"/>
+      </w:rPr>
+    </w:lvl>
+    <w:lvl w:ilvl="2" w:tplc="040C0005" w:tentative="1">
+      <w:start w:val="1"/>
+      <w:numFmt w:val="bullet"/>
+      <w:lvlText w:val=""/>
+      <w:lvlJc w:val="left"/>
+      <w:pPr>
+        <w:ind w:left="2160" w:hanging="360"/>
+      </w:pPr>
+      <w:rPr>
+        <w:rFonts w:ascii="Wingdings" w:hAnsi="Wingdings" w:hint="default"/>
+      </w:rPr>
+    </w:lvl>
+    <w:lvl w:ilvl="3" w:tplc="040C0001" w:tentative="1">
+      <w:start w:val="1"/>
+      <w:numFmt w:val="bullet"/>
+      <w:lvlText w:val=""/>
+      <w:lvlJc w:val="left"/>
+      <w:pPr>
+        <w:ind w:left="2880" w:hanging="360"/>
+      </w:pPr>
+      <w:rPr>
+        <w:rFonts w:ascii="Symbol" w:hAnsi="Symbol" w:hint="default"/>
+      </w:rPr>
+    </w:lvl>
+    <w:lvl w:ilvl="4" w:tplc="040C0003" w:tentative="1">
+      <w:start w:val="1"/>
+      <w:numFmt w:val="bullet"/>
+      <w:lvlText w:val="o"/>
+      <w:lvlJc w:val="left"/>
+      <w:pPr>
+        <w:ind w:left="3600" w:hanging="360"/>
+      </w:pPr>
+      <w:rPr>
+        <w:rFonts w:ascii="Courier New" w:hAnsi="Courier New" w:cs="Courier New" w:hint="default"/>
+      </w:rPr>
+    </w:lvl>
+    <w:lvl w:ilvl="5" w:tplc="040C0005" w:tentative="1">
+      <w:start w:val="1"/>
+      <w:numFmt w:val="bullet"/>
+      <w:lvlText w:val=""/>
+      <w:lvlJc w:val="left"/>
+      <w:pPr>
+        <w:ind w:left="4320" w:hanging="360"/>
+      </w:pPr>
+      <w:rPr>
+        <w:rFonts w:ascii="Wingdings" w:hAnsi="Wingdings" w:hint="default"/>
+      </w:rPr>
+    </w:lvl>
+    <w:lvl w:ilvl="6" w:tplc="040C0001" w:tentative="1">
+      <w:start w:val="1"/>
+      <w:numFmt w:val="bullet"/>
+      <w:lvlText w:val=""/>
+      <w:lvlJc w:val="left"/>
+      <w:pPr>
+        <w:ind w:left="5040" w:hanging="360"/>
+      </w:pPr>
+      <w:rPr>
+        <w:rFonts w:ascii="Symbol" w:hAnsi="Symbol" w:hint="default"/>
+      </w:rPr>
+    </w:lvl>
+    <w:lvl w:ilvl="7" w:tplc="040C0003" w:tentative="1">
+      <w:start w:val="1"/>
+      <w:numFmt w:val="bullet"/>
+      <w:lvlText w:val="o"/>
+      <w:lvlJc w:val="left"/>
+      <w:pPr>
+        <w:ind w:left="5760" w:hanging="360"/>
+      </w:pPr>
+      <w:rPr>
+        <w:rFonts w:ascii="Courier New" w:hAnsi="Courier New" w:cs="Courier New" w:hint="default"/>
+      </w:rPr>
+    </w:lvl>
+    <w:lvl w:ilvl="8" w:tplc="040C0005" w:tentative="1">
+      <w:start w:val="1"/>
+      <w:numFmt w:val="bullet"/>
+      <w:lvlText w:val=""/>
+      <w:lvlJc w:val="left"/>
+      <w:pPr>
+        <w:ind w:left="6480" w:hanging="360"/>
+      </w:pPr>
+      <w:rPr>
+        <w:rFonts w:ascii="Wingdings" w:hAnsi="Wingdings" w:hint="default"/>
+      </w:rPr>
+    </w:lvl>
+  </w:abstractNum>
+  <w:abstractNum w:abstractNumId="6" w15:restartNumberingAfterBreak="0">
     <w:nsid w:val="43E27D0F"/>
     <w:multiLevelType w:val="hybridMultilevel"/>
     <w:tmpl w:val="D90C5234"/>
@@ -13662,7 +15802,120 @@
       </w:pPr>
     </w:lvl>
   </w:abstractNum>
-  <w:abstractNum w:abstractNumId="6" w15:restartNumberingAfterBreak="0">
+  <w:abstractNum w:abstractNumId="7" w15:restartNumberingAfterBreak="0">
+    <w:nsid w:val="4B827555"/>
+    <w:multiLevelType w:val="hybridMultilevel"/>
+    <w:tmpl w:val="EAF8E8DC"/>
+    <w:lvl w:ilvl="0" w:tplc="A6BE3648">
+      <w:start w:val="1"/>
+      <w:numFmt w:val="bullet"/>
+      <w:lvlText w:val=""/>
+      <w:lvlJc w:val="left"/>
+      <w:pPr>
+        <w:ind w:left="720" w:hanging="360"/>
+      </w:pPr>
+      <w:rPr>
+        <w:rFonts w:ascii="Symbol" w:eastAsiaTheme="minorHAnsi" w:hAnsi="Symbol" w:cstheme="minorBidi" w:hint="default"/>
+      </w:rPr>
+    </w:lvl>
+    <w:lvl w:ilvl="1" w:tplc="040C0003" w:tentative="1">
+      <w:start w:val="1"/>
+      <w:numFmt w:val="bullet"/>
+      <w:lvlText w:val="o"/>
+      <w:lvlJc w:val="left"/>
+      <w:pPr>
+        <w:ind w:left="1440" w:hanging="360"/>
+      </w:pPr>
+      <w:rPr>
+        <w:rFonts w:ascii="Courier New" w:hAnsi="Courier New" w:cs="Courier New" w:hint="default"/>
+      </w:rPr>
+    </w:lvl>
+    <w:lvl w:ilvl="2" w:tplc="040C0005" w:tentative="1">
+      <w:start w:val="1"/>
+      <w:numFmt w:val="bullet"/>
+      <w:lvlText w:val=""/>
+      <w:lvlJc w:val="left"/>
+      <w:pPr>
+        <w:ind w:left="2160" w:hanging="360"/>
+      </w:pPr>
+      <w:rPr>
+        <w:rFonts w:ascii="Wingdings" w:hAnsi="Wingdings" w:hint="default"/>
+      </w:rPr>
+    </w:lvl>
+    <w:lvl w:ilvl="3" w:tplc="040C0001" w:tentative="1">
+      <w:start w:val="1"/>
+      <w:numFmt w:val="bullet"/>
+      <w:lvlText w:val=""/>
+      <w:lvlJc w:val="left"/>
+      <w:pPr>
+        <w:ind w:left="2880" w:hanging="360"/>
+      </w:pPr>
+      <w:rPr>
+        <w:rFonts w:ascii="Symbol" w:hAnsi="Symbol" w:hint="default"/>
+      </w:rPr>
+    </w:lvl>
+    <w:lvl w:ilvl="4" w:tplc="040C0003" w:tentative="1">
+      <w:start w:val="1"/>
+      <w:numFmt w:val="bullet"/>
+      <w:lvlText w:val="o"/>
+      <w:lvlJc w:val="left"/>
+      <w:pPr>
+        <w:ind w:left="3600" w:hanging="360"/>
+      </w:pPr>
+      <w:rPr>
+        <w:rFonts w:ascii="Courier New" w:hAnsi="Courier New" w:cs="Courier New" w:hint="default"/>
+      </w:rPr>
+    </w:lvl>
+    <w:lvl w:ilvl="5" w:tplc="040C0005" w:tentative="1">
+      <w:start w:val="1"/>
+      <w:numFmt w:val="bullet"/>
+      <w:lvlText w:val=""/>
+      <w:lvlJc w:val="left"/>
+      <w:pPr>
+        <w:ind w:left="4320" w:hanging="360"/>
+      </w:pPr>
+      <w:rPr>
+        <w:rFonts w:ascii="Wingdings" w:hAnsi="Wingdings" w:hint="default"/>
+      </w:rPr>
+    </w:lvl>
+    <w:lvl w:ilvl="6" w:tplc="040C0001" w:tentative="1">
+      <w:start w:val="1"/>
+      <w:numFmt w:val="bullet"/>
+      <w:lvlText w:val=""/>
+      <w:lvlJc w:val="left"/>
+      <w:pPr>
+        <w:ind w:left="5040" w:hanging="360"/>
+      </w:pPr>
+      <w:rPr>
+        <w:rFonts w:ascii="Symbol" w:hAnsi="Symbol" w:hint="default"/>
+      </w:rPr>
+    </w:lvl>
+    <w:lvl w:ilvl="7" w:tplc="040C0003" w:tentative="1">
+      <w:start w:val="1"/>
+      <w:numFmt w:val="bullet"/>
+      <w:lvlText w:val="o"/>
+      <w:lvlJc w:val="left"/>
+      <w:pPr>
+        <w:ind w:left="5760" w:hanging="360"/>
+      </w:pPr>
+      <w:rPr>
+        <w:rFonts w:ascii="Courier New" w:hAnsi="Courier New" w:cs="Courier New" w:hint="default"/>
+      </w:rPr>
+    </w:lvl>
+    <w:lvl w:ilvl="8" w:tplc="040C0005" w:tentative="1">
+      <w:start w:val="1"/>
+      <w:numFmt w:val="bullet"/>
+      <w:lvlText w:val=""/>
+      <w:lvlJc w:val="left"/>
+      <w:pPr>
+        <w:ind w:left="6480" w:hanging="360"/>
+      </w:pPr>
+      <w:rPr>
+        <w:rFonts w:ascii="Wingdings" w:hAnsi="Wingdings" w:hint="default"/>
+      </w:rPr>
+    </w:lvl>
+  </w:abstractNum>
+  <w:abstractNum w:abstractNumId="8" w15:restartNumberingAfterBreak="0">
     <w:nsid w:val="6D8F462C"/>
     <w:multiLevelType w:val="hybridMultilevel"/>
     <w:tmpl w:val="77A20030"/>
@@ -13775,7 +16028,7 @@
       </w:rPr>
     </w:lvl>
   </w:abstractNum>
-  <w:abstractNum w:abstractNumId="7" w15:restartNumberingAfterBreak="0">
+  <w:abstractNum w:abstractNumId="9" w15:restartNumberingAfterBreak="0">
     <w:nsid w:val="71481929"/>
     <w:multiLevelType w:val="hybridMultilevel"/>
     <w:tmpl w:val="DB82BCBA"/>
@@ -13868,7 +16121,7 @@
     <w:abstractNumId w:val="0"/>
   </w:num>
   <w:num w:numId="3">
-    <w:abstractNumId w:val="5"/>
+    <w:abstractNumId w:val="6"/>
   </w:num>
   <w:num w:numId="4">
     <w:abstractNumId w:val="2"/>
@@ -13877,13 +16130,19 @@
     <w:abstractNumId w:val="3"/>
   </w:num>
   <w:num w:numId="6">
-    <w:abstractNumId w:val="7"/>
+    <w:abstractNumId w:val="9"/>
   </w:num>
   <w:num w:numId="7">
-    <w:abstractNumId w:val="6"/>
+    <w:abstractNumId w:val="8"/>
   </w:num>
   <w:num w:numId="8">
     <w:abstractNumId w:val="1"/>
+  </w:num>
+  <w:num w:numId="9">
+    <w:abstractNumId w:val="7"/>
+  </w:num>
+  <w:num w:numId="10">
+    <w:abstractNumId w:val="5"/>
   </w:num>
 </w:numbering>
 </file>
@@ -14876,7 +17135,7 @@
 </file>
 
 <file path=customXml/itemProps1.xml><?xml version="1.0" encoding="utf-8"?>
-<ds:datastoreItem xmlns:ds="http://schemas.openxmlformats.org/officeDocument/2006/customXml" ds:itemID="{8EB74E43-DE79-4505-9099-8D334E1DD32E}">
+<ds:datastoreItem xmlns:ds="http://schemas.openxmlformats.org/officeDocument/2006/customXml" ds:itemID="{3CE10409-143F-4097-87C7-D7EB8E39D8A9}">
   <ds:schemaRefs>
     <ds:schemaRef ds:uri="http://schemas.openxmlformats.org/officeDocument/2006/bibliography"/>
   </ds:schemaRefs>

</xml_diff>